<commit_message>
Inclusão do persistence no diagrama e alteração para "Home" no protótipo
</commit_message>
<xml_diff>
--- a/4.3 Caso de Uso - UC-02 Cadastrar usuário.docx
+++ b/4.3 Caso de Uso - UC-02 Cadastrar usuário.docx
@@ -1,6 +1,6 @@
 
 <file path=word/document.xml><?xml version="1.0" encoding="utf-8"?>
-<w:document xmlns:wpc="http://schemas.microsoft.com/office/word/2010/wordprocessingCanvas" xmlns:mc="http://schemas.openxmlformats.org/markup-compatibility/2006" xmlns:o="urn:schemas-microsoft-com:office:office" xmlns:r="http://schemas.openxmlformats.org/officeDocument/2006/relationships" xmlns:m="http://schemas.openxmlformats.org/officeDocument/2006/math" xmlns:v="urn:schemas-microsoft-com:vml" xmlns:wp14="http://schemas.microsoft.com/office/word/2010/wordprocessingDrawing" xmlns:wp="http://schemas.openxmlformats.org/drawingml/2006/wordprocessingDrawing" xmlns:w10="urn:schemas-microsoft-com:office:word" xmlns:w="http://schemas.openxmlformats.org/wordprocessingml/2006/main" xmlns:w14="http://schemas.microsoft.com/office/word/2010/wordml" xmlns:wpg="http://schemas.microsoft.com/office/word/2010/wordprocessingGroup" xmlns:wpi="http://schemas.microsoft.com/office/word/2010/wordprocessingInk" xmlns:wne="http://schemas.microsoft.com/office/word/2006/wordml" xmlns:wps="http://schemas.microsoft.com/office/word/2010/wordprocessingShape" mc:Ignorable="w14 wp14">
+<w:document xmlns:ve="http://schemas.openxmlformats.org/markup-compatibility/2006" xmlns:o="urn:schemas-microsoft-com:office:office" xmlns:r="http://schemas.openxmlformats.org/officeDocument/2006/relationships" xmlns:m="http://schemas.openxmlformats.org/officeDocument/2006/math" xmlns:v="urn:schemas-microsoft-com:vml" xmlns:wp="http://schemas.openxmlformats.org/drawingml/2006/wordprocessingDrawing" xmlns:w10="urn:schemas-microsoft-com:office:word" xmlns:w="http://schemas.openxmlformats.org/wordprocessingml/2006/main" xmlns:wne="http://schemas.microsoft.com/office/word/2006/wordml">
   <w:body>
     <w:tbl>
       <w:tblPr>
@@ -19,7 +19,7 @@
           <w:left w:w="70" w:type="dxa"/>
           <w:right w:w="70" w:type="dxa"/>
         </w:tblCellMar>
-        <w:tblLook w:val="0000" w:firstRow="0" w:lastRow="0" w:firstColumn="0" w:lastColumn="0" w:noHBand="0" w:noVBand="0"/>
+        <w:tblLook w:val="0000"/>
       </w:tblPr>
       <w:tblGrid>
         <w:gridCol w:w="851"/>
@@ -190,27 +190,7 @@
                 <w:bCs/>
                 <w:color w:val="000000" w:themeColor="text1"/>
               </w:rPr>
-              <w:t xml:space="preserve">2 </w:t>
-            </w:r>
-            <w:proofErr w:type="gramStart"/>
-            <w:r>
-              <w:rPr>
-                <w:rFonts w:ascii="Arial" w:hAnsi="Arial" w:cs="Arial"/>
-                <w:b/>
-                <w:bCs/>
-                <w:color w:val="000000" w:themeColor="text1"/>
-              </w:rPr>
-              <w:t>–ATOR</w:t>
-            </w:r>
-            <w:proofErr w:type="gramEnd"/>
-            <w:r>
-              <w:rPr>
-                <w:rFonts w:ascii="Arial" w:hAnsi="Arial" w:cs="Arial"/>
-                <w:b/>
-                <w:bCs/>
-                <w:color w:val="000000" w:themeColor="text1"/>
-              </w:rPr>
-              <w:t>(ES)</w:t>
+              <w:t>2 –ATOR(ES)</w:t>
             </w:r>
           </w:p>
         </w:tc>
@@ -302,25 +282,23 @@
                 <w:b/>
                 <w:bCs/>
               </w:rPr>
-              <w:t>3 – PRÉ-</w:t>
-            </w:r>
-            <w:proofErr w:type="gramStart"/>
-            <w:r>
-              <w:rPr>
-                <w:rFonts w:ascii="Arial" w:hAnsi="Arial" w:cs="Arial"/>
-                <w:b/>
-                <w:bCs/>
-              </w:rPr>
-              <w:t>CONDIÇÃO(</w:t>
-            </w:r>
-            <w:proofErr w:type="gramEnd"/>
-            <w:r>
-              <w:rPr>
-                <w:rFonts w:ascii="Arial" w:hAnsi="Arial" w:cs="Arial"/>
-                <w:b/>
-                <w:bCs/>
-              </w:rPr>
-              <w:t>OES)</w:t>
+              <w:t>3 – PRÉ-CONDIÇÃO</w:t>
+            </w:r>
+            <w:r>
+              <w:rPr>
+                <w:rFonts w:ascii="Arial" w:hAnsi="Arial" w:cs="Arial"/>
+                <w:b/>
+                <w:bCs/>
+              </w:rPr>
+              <w:t xml:space="preserve"> </w:t>
+            </w:r>
+            <w:r>
+              <w:rPr>
+                <w:rFonts w:ascii="Arial" w:hAnsi="Arial" w:cs="Arial"/>
+                <w:b/>
+                <w:bCs/>
+              </w:rPr>
+              <w:t>(OES)</w:t>
             </w:r>
           </w:p>
         </w:tc>
@@ -379,27 +357,7 @@
                 <w:sz w:val="20"/>
                 <w:szCs w:val="20"/>
               </w:rPr>
-              <w:t xml:space="preserve">com perfil de administrador estar </w:t>
-            </w:r>
-            <w:proofErr w:type="spellStart"/>
-            <w:r>
-              <w:rPr>
-                <w:rFonts w:ascii="Tahoma" w:hAnsi="Tahoma" w:cs="Tahoma"/>
-                <w:color w:val="000000" w:themeColor="text1"/>
-                <w:sz w:val="20"/>
-                <w:szCs w:val="20"/>
-              </w:rPr>
-              <w:t>logado</w:t>
-            </w:r>
-            <w:proofErr w:type="spellEnd"/>
-            <w:r>
-              <w:rPr>
-                <w:rFonts w:ascii="Tahoma" w:hAnsi="Tahoma" w:cs="Tahoma"/>
-                <w:color w:val="000000" w:themeColor="text1"/>
-                <w:sz w:val="20"/>
-                <w:szCs w:val="20"/>
-              </w:rPr>
-              <w:t xml:space="preserve"> no sistema.</w:t>
+              <w:t>com perfil de administrador estar logado no sistema.</w:t>
             </w:r>
           </w:p>
           <w:p>
@@ -445,7 +403,6 @@
               </w:rPr>
               <w:t>4 – CENÁRIO</w:t>
             </w:r>
-            <w:proofErr w:type="gramStart"/>
             <w:r>
               <w:rPr>
                 <w:rFonts w:ascii="Arial" w:hAnsi="Arial" w:cs="Arial"/>
@@ -454,15 +411,6 @@
               </w:rPr>
               <w:t xml:space="preserve"> </w:t>
             </w:r>
-            <w:r>
-              <w:rPr>
-                <w:rFonts w:ascii="Arial" w:hAnsi="Arial" w:cs="Arial"/>
-                <w:b/>
-                <w:bCs/>
-              </w:rPr>
-              <w:t xml:space="preserve"> </w:t>
-            </w:r>
-            <w:proofErr w:type="gramEnd"/>
             <w:r>
               <w:rPr>
                 <w:rFonts w:ascii="Arial" w:hAnsi="Arial" w:cs="Arial"/>
@@ -614,43 +562,7 @@
                 <w:sz w:val="20"/>
                 <w:szCs w:val="20"/>
               </w:rPr>
-              <w:t xml:space="preserve"> (</w:t>
-            </w:r>
-            <w:proofErr w:type="spellStart"/>
-            <w:r>
-              <w:rPr>
-                <w:rFonts w:ascii="Tahoma" w:hAnsi="Tahoma" w:cs="Tahoma"/>
-                <w:sz w:val="20"/>
-                <w:szCs w:val="20"/>
-              </w:rPr>
-              <w:t>login</w:t>
-            </w:r>
-            <w:proofErr w:type="spellEnd"/>
-            <w:r>
-              <w:rPr>
-                <w:rFonts w:ascii="Tahoma" w:hAnsi="Tahoma" w:cs="Tahoma"/>
-                <w:sz w:val="20"/>
-                <w:szCs w:val="20"/>
-              </w:rPr>
-              <w:t xml:space="preserve">, senha, </w:t>
-            </w:r>
-            <w:proofErr w:type="spellStart"/>
-            <w:r>
-              <w:rPr>
-                <w:rFonts w:ascii="Tahoma" w:hAnsi="Tahoma" w:cs="Tahoma"/>
-                <w:sz w:val="20"/>
-                <w:szCs w:val="20"/>
-              </w:rPr>
-              <w:t>email</w:t>
-            </w:r>
-            <w:proofErr w:type="spellEnd"/>
-            <w:r>
-              <w:rPr>
-                <w:rFonts w:ascii="Tahoma" w:hAnsi="Tahoma" w:cs="Tahoma"/>
-                <w:sz w:val="20"/>
-                <w:szCs w:val="20"/>
-              </w:rPr>
-              <w:t>, nome e</w:t>
+              <w:t xml:space="preserve"> (login, senha, email, nome e</w:t>
             </w:r>
             <w:r>
               <w:rPr>
@@ -896,7 +808,6 @@
               </w:rPr>
               <w:t>5 – CENÁRIOS</w:t>
             </w:r>
-            <w:proofErr w:type="gramStart"/>
             <w:r>
               <w:rPr>
                 <w:rFonts w:ascii="Arial" w:hAnsi="Arial" w:cs="Arial"/>
@@ -905,15 +816,6 @@
               </w:rPr>
               <w:t xml:space="preserve"> </w:t>
             </w:r>
-            <w:r>
-              <w:rPr>
-                <w:rFonts w:ascii="Arial" w:hAnsi="Arial" w:cs="Arial"/>
-                <w:b/>
-                <w:bCs/>
-              </w:rPr>
-              <w:t xml:space="preserve"> </w:t>
-            </w:r>
-            <w:proofErr w:type="gramEnd"/>
             <w:r>
               <w:rPr>
                 <w:rFonts w:ascii="Arial" w:hAnsi="Arial" w:cs="Arial"/>
@@ -1041,27 +943,7 @@
                 <w:sz w:val="20"/>
                 <w:szCs w:val="20"/>
               </w:rPr>
-              <w:t xml:space="preserve">Sistema volta para o passo </w:t>
-            </w:r>
-            <w:proofErr w:type="gramStart"/>
-            <w:r>
-              <w:rPr>
-                <w:rFonts w:ascii="Tahoma" w:hAnsi="Tahoma" w:cs="Tahoma"/>
-                <w:color w:val="000000" w:themeColor="text1"/>
-                <w:sz w:val="20"/>
-                <w:szCs w:val="20"/>
-              </w:rPr>
-              <w:t>3</w:t>
-            </w:r>
-            <w:proofErr w:type="gramEnd"/>
-            <w:r>
-              <w:rPr>
-                <w:rFonts w:ascii="Tahoma" w:hAnsi="Tahoma" w:cs="Tahoma"/>
-                <w:color w:val="000000" w:themeColor="text1"/>
-                <w:sz w:val="20"/>
-                <w:szCs w:val="20"/>
-              </w:rPr>
-              <w:t>.</w:t>
+              <w:t>Sistema volta para o passo 3.</w:t>
             </w:r>
           </w:p>
           <w:p>
@@ -1196,27 +1078,7 @@
                 <w:sz w:val="20"/>
                 <w:szCs w:val="20"/>
               </w:rPr>
-              <w:t xml:space="preserve">Sistema volta para o passo </w:t>
-            </w:r>
-            <w:proofErr w:type="gramStart"/>
-            <w:r>
-              <w:rPr>
-                <w:rFonts w:ascii="Tahoma" w:hAnsi="Tahoma" w:cs="Tahoma"/>
-                <w:color w:val="000000" w:themeColor="text1"/>
-                <w:sz w:val="20"/>
-                <w:szCs w:val="20"/>
-              </w:rPr>
-              <w:t>3</w:t>
-            </w:r>
-            <w:proofErr w:type="gramEnd"/>
-            <w:r>
-              <w:rPr>
-                <w:rFonts w:ascii="Tahoma" w:hAnsi="Tahoma" w:cs="Tahoma"/>
-                <w:color w:val="000000" w:themeColor="text1"/>
-                <w:sz w:val="20"/>
-                <w:szCs w:val="20"/>
-              </w:rPr>
-              <w:t>.</w:t>
+              <w:t>Sistema volta para o passo 3.</w:t>
             </w:r>
           </w:p>
           <w:p>
@@ -1387,33 +1249,31 @@
                 <w:b/>
                 <w:bCs/>
               </w:rPr>
-              <w:t>6 – PÓS-</w:t>
-            </w:r>
-            <w:proofErr w:type="gramStart"/>
-            <w:r>
-              <w:rPr>
-                <w:rFonts w:ascii="Arial" w:hAnsi="Arial" w:cs="Arial"/>
-                <w:b/>
-                <w:bCs/>
-              </w:rPr>
-              <w:t>CONDIÇÃ</w:t>
-            </w:r>
-            <w:r>
-              <w:rPr>
-                <w:rFonts w:ascii="Arial" w:hAnsi="Arial" w:cs="Arial"/>
-                <w:b/>
-                <w:bCs/>
-              </w:rPr>
-              <w:t>O(</w:t>
-            </w:r>
-            <w:proofErr w:type="gramEnd"/>
-            <w:r>
-              <w:rPr>
-                <w:rFonts w:ascii="Arial" w:hAnsi="Arial" w:cs="Arial"/>
-                <w:b/>
-                <w:bCs/>
-              </w:rPr>
-              <w:t>ÕES)</w:t>
+              <w:t>6 – PÓS-CONDIÇÃ</w:t>
+            </w:r>
+            <w:r>
+              <w:rPr>
+                <w:rFonts w:ascii="Arial" w:hAnsi="Arial" w:cs="Arial"/>
+                <w:b/>
+                <w:bCs/>
+              </w:rPr>
+              <w:t>O</w:t>
+            </w:r>
+            <w:r>
+              <w:rPr>
+                <w:rFonts w:ascii="Arial" w:hAnsi="Arial" w:cs="Arial"/>
+                <w:b/>
+                <w:bCs/>
+              </w:rPr>
+              <w:t xml:space="preserve"> </w:t>
+            </w:r>
+            <w:r>
+              <w:rPr>
+                <w:rFonts w:ascii="Arial" w:hAnsi="Arial" w:cs="Arial"/>
+                <w:b/>
+                <w:bCs/>
+              </w:rPr>
+              <w:t>(ÕES)</w:t>
             </w:r>
           </w:p>
         </w:tc>
@@ -1522,7 +1382,7 @@
           <w:left w:w="70" w:type="dxa"/>
           <w:right w:w="70" w:type="dxa"/>
         </w:tblCellMar>
-        <w:tblLook w:val="0000" w:firstRow="0" w:lastRow="0" w:firstColumn="0" w:lastColumn="0" w:noHBand="0" w:noVBand="0"/>
+        <w:tblLook w:val="0000"/>
       </w:tblPr>
       <w:tblGrid>
         <w:gridCol w:w="9283"/>
@@ -1556,7 +1416,6 @@
               </w:rPr>
               <w:t>7 – REGRAS</w:t>
             </w:r>
-            <w:proofErr w:type="gramStart"/>
             <w:r>
               <w:rPr>
                 <w:rFonts w:ascii="Arial" w:hAnsi="Arial" w:cs="Arial"/>
@@ -1571,32 +1430,7 @@
                 <w:b/>
                 <w:bCs/>
               </w:rPr>
-              <w:t xml:space="preserve"> </w:t>
-            </w:r>
-            <w:proofErr w:type="gramEnd"/>
-            <w:r>
-              <w:rPr>
-                <w:rFonts w:ascii="Arial" w:hAnsi="Arial" w:cs="Arial"/>
-                <w:b/>
-                <w:bCs/>
-              </w:rPr>
-              <w:t xml:space="preserve">DE </w:t>
-            </w:r>
-            <w:r>
-              <w:rPr>
-                <w:rFonts w:ascii="Arial" w:hAnsi="Arial" w:cs="Arial"/>
-                <w:b/>
-                <w:bCs/>
-              </w:rPr>
-              <w:t xml:space="preserve"> </w:t>
-            </w:r>
-            <w:r>
-              <w:rPr>
-                <w:rFonts w:ascii="Arial" w:hAnsi="Arial" w:cs="Arial"/>
-                <w:b/>
-                <w:bCs/>
-              </w:rPr>
-              <w:t>NEGÓCIO</w:t>
+              <w:t>DE NEGÓCIO</w:t>
             </w:r>
           </w:p>
         </w:tc>
@@ -1671,6 +1505,7 @@
             <w:r>
               <w:rPr>
                 <w:rFonts w:ascii="Tahoma" w:hAnsi="Tahoma" w:cs="Tahoma"/>
+                <w:b/>
                 <w:sz w:val="20"/>
                 <w:szCs w:val="20"/>
               </w:rPr>
@@ -1719,19 +1554,54 @@
                 <w:sz w:val="20"/>
                 <w:szCs w:val="20"/>
               </w:rPr>
-              <w:t xml:space="preserve">Regra </w:t>
-            </w:r>
-            <w:proofErr w:type="gramStart"/>
-            <w:r>
-              <w:rPr>
-                <w:rFonts w:ascii="Tahoma" w:hAnsi="Tahoma" w:cs="Tahoma"/>
-                <w:b/>
-                <w:sz w:val="20"/>
-                <w:szCs w:val="20"/>
-              </w:rPr>
-              <w:t>da operação salvar</w:t>
-            </w:r>
-            <w:proofErr w:type="gramEnd"/>
+              <w:t>Regra da operação salvar:</w:t>
+            </w:r>
+            <w:r>
+              <w:rPr>
+                <w:rFonts w:ascii="Tahoma" w:hAnsi="Tahoma" w:cs="Tahoma"/>
+                <w:sz w:val="20"/>
+                <w:szCs w:val="20"/>
+              </w:rPr>
+              <w:t xml:space="preserve"> O sistema ao salvar o cadastro do novo usuário no banco de dados deverá atribuir automaticamente a data de cadastro do mesmo no registro.</w:t>
+            </w:r>
+          </w:p>
+          <w:p>
+            <w:pPr>
+              <w:pStyle w:val="Cabealho"/>
+              <w:rPr>
+                <w:rFonts w:ascii="Tahoma" w:hAnsi="Tahoma" w:cs="Tahoma"/>
+                <w:sz w:val="20"/>
+                <w:szCs w:val="20"/>
+              </w:rPr>
+            </w:pPr>
+          </w:p>
+          <w:p>
+            <w:pPr>
+              <w:pStyle w:val="Cabealho"/>
+              <w:rPr>
+                <w:rFonts w:ascii="Tahoma" w:hAnsi="Tahoma" w:cs="Tahoma"/>
+                <w:sz w:val="20"/>
+                <w:szCs w:val="20"/>
+              </w:rPr>
+            </w:pPr>
+            <w:r>
+              <w:rPr>
+                <w:rFonts w:ascii="Tahoma" w:hAnsi="Tahoma" w:cs="Tahoma"/>
+                <w:b/>
+                <w:sz w:val="20"/>
+                <w:szCs w:val="20"/>
+              </w:rPr>
+              <w:t xml:space="preserve">Regra de </w:t>
+            </w:r>
+            <w:r>
+              <w:rPr>
+                <w:rFonts w:ascii="Tahoma" w:hAnsi="Tahoma" w:cs="Tahoma"/>
+                <w:b/>
+                <w:sz w:val="20"/>
+                <w:szCs w:val="20"/>
+              </w:rPr>
+              <w:t>primeiro login</w:t>
+            </w:r>
             <w:r>
               <w:rPr>
                 <w:rFonts w:ascii="Tahoma" w:hAnsi="Tahoma" w:cs="Tahoma"/>
@@ -1744,72 +1614,7 @@
             <w:r>
               <w:rPr>
                 <w:rFonts w:ascii="Tahoma" w:hAnsi="Tahoma" w:cs="Tahoma"/>
-                <w:sz w:val="20"/>
-                <w:szCs w:val="20"/>
-              </w:rPr>
-              <w:t xml:space="preserve"> O sistema ao salvar o cadastro do novo usuário no banco de dados deverá atribuir automaticamente a data de cadastro do mesmo no registro.</w:t>
-            </w:r>
-          </w:p>
-          <w:p>
-            <w:pPr>
-              <w:pStyle w:val="Cabealho"/>
-              <w:rPr>
-                <w:rFonts w:ascii="Tahoma" w:hAnsi="Tahoma" w:cs="Tahoma"/>
-                <w:sz w:val="20"/>
-                <w:szCs w:val="20"/>
-              </w:rPr>
-            </w:pPr>
-          </w:p>
-          <w:p>
-            <w:pPr>
-              <w:pStyle w:val="Cabealho"/>
-              <w:rPr>
-                <w:rFonts w:ascii="Tahoma" w:hAnsi="Tahoma" w:cs="Tahoma"/>
-                <w:sz w:val="20"/>
-                <w:szCs w:val="20"/>
-              </w:rPr>
-            </w:pPr>
-            <w:r>
-              <w:rPr>
-                <w:rFonts w:ascii="Tahoma" w:hAnsi="Tahoma" w:cs="Tahoma"/>
-                <w:b/>
-                <w:sz w:val="20"/>
-                <w:szCs w:val="20"/>
-              </w:rPr>
-              <w:t xml:space="preserve">Regra de </w:t>
-            </w:r>
-            <w:r>
-              <w:rPr>
-                <w:rFonts w:ascii="Tahoma" w:hAnsi="Tahoma" w:cs="Tahoma"/>
-                <w:b/>
-                <w:sz w:val="20"/>
-                <w:szCs w:val="20"/>
-              </w:rPr>
-              <w:t xml:space="preserve">primeiro </w:t>
-            </w:r>
-            <w:proofErr w:type="spellStart"/>
-            <w:r>
-              <w:rPr>
-                <w:rFonts w:ascii="Tahoma" w:hAnsi="Tahoma" w:cs="Tahoma"/>
-                <w:b/>
-                <w:sz w:val="20"/>
-                <w:szCs w:val="20"/>
-              </w:rPr>
-              <w:t>login</w:t>
-            </w:r>
-            <w:proofErr w:type="spellEnd"/>
-            <w:r>
-              <w:rPr>
-                <w:rFonts w:ascii="Tahoma" w:hAnsi="Tahoma" w:cs="Tahoma"/>
-                <w:b/>
-                <w:sz w:val="20"/>
-                <w:szCs w:val="20"/>
-              </w:rPr>
-              <w:t>:</w:t>
-            </w:r>
-            <w:r>
-              <w:rPr>
-                <w:rFonts w:ascii="Tahoma" w:hAnsi="Tahoma" w:cs="Tahoma"/>
+                <w:b/>
                 <w:sz w:val="20"/>
                 <w:szCs w:val="20"/>
               </w:rPr>
@@ -1821,25 +1626,7 @@
                 <w:sz w:val="20"/>
                 <w:szCs w:val="20"/>
               </w:rPr>
-              <w:t xml:space="preserve">Ao </w:t>
-            </w:r>
-            <w:proofErr w:type="spellStart"/>
-            <w:r>
-              <w:rPr>
-                <w:rFonts w:ascii="Tahoma" w:hAnsi="Tahoma" w:cs="Tahoma"/>
-                <w:sz w:val="20"/>
-                <w:szCs w:val="20"/>
-              </w:rPr>
-              <w:t>logar</w:t>
-            </w:r>
-            <w:proofErr w:type="spellEnd"/>
-            <w:r>
-              <w:rPr>
-                <w:rFonts w:ascii="Tahoma" w:hAnsi="Tahoma" w:cs="Tahoma"/>
-                <w:sz w:val="20"/>
-                <w:szCs w:val="20"/>
-              </w:rPr>
-              <w:t xml:space="preserve"> pela primeira vez no sistema o usuário deve ser obrigado a realizar a troca de senha.</w:t>
+              <w:t>Ao logar pela primeira vez no sistema o usuário deve ser obrigado a realizar a troca de senha.</w:t>
             </w:r>
           </w:p>
           <w:p>
@@ -1919,7 +1706,7 @@
           <w:left w:w="70" w:type="dxa"/>
           <w:right w:w="70" w:type="dxa"/>
         </w:tblCellMar>
-        <w:tblLook w:val="0000" w:firstRow="0" w:lastRow="0" w:firstColumn="0" w:lastColumn="0" w:noHBand="0" w:noVBand="0"/>
+        <w:tblLook w:val="0000"/>
       </w:tblPr>
       <w:tblGrid>
         <w:gridCol w:w="9283"/>
@@ -1970,16 +1757,14 @@
               </w:rPr>
               <w:t>PROTÓTIPOS</w:t>
             </w:r>
-            <w:proofErr w:type="gramStart"/>
-            <w:r>
-              <w:rPr>
-                <w:rFonts w:ascii="Arial" w:hAnsi="Arial" w:cs="Arial"/>
-                <w:b/>
-                <w:bCs/>
-              </w:rPr>
-              <w:t xml:space="preserve">  </w:t>
-            </w:r>
-            <w:proofErr w:type="gramEnd"/>
+            <w:r>
+              <w:rPr>
+                <w:rFonts w:ascii="Arial" w:hAnsi="Arial" w:cs="Arial"/>
+                <w:b/>
+                <w:bCs/>
+              </w:rPr>
+              <w:t xml:space="preserve"> </w:t>
+            </w:r>
             <w:r>
               <w:rPr>
                 <w:rFonts w:ascii="Arial" w:hAnsi="Arial" w:cs="Arial"/>
@@ -2013,7 +1798,54 @@
                 <w:tab w:val="clear" w:pos="8504"/>
                 <w:tab w:val="left" w:pos="395"/>
               </w:tabs>
-              <w:jc w:val="both"/>
+              <w:rPr>
+                <w:rFonts w:ascii="Arial" w:hAnsi="Arial" w:cs="Arial"/>
+                <w:b/>
+                <w:bCs/>
+                <w:color w:val="808080" w:themeColor="background1" w:themeShade="80"/>
+              </w:rPr>
+            </w:pPr>
+          </w:p>
+          <w:p>
+            <w:pPr>
+              <w:pStyle w:val="Cabealho"/>
+              <w:tabs>
+                <w:tab w:val="clear" w:pos="4252"/>
+                <w:tab w:val="clear" w:pos="8504"/>
+                <w:tab w:val="left" w:pos="395"/>
+              </w:tabs>
+              <w:rPr>
+                <w:rFonts w:ascii="Arial" w:hAnsi="Arial" w:cs="Arial"/>
+                <w:b/>
+                <w:bCs/>
+                <w:color w:val="808080" w:themeColor="background1" w:themeShade="80"/>
+              </w:rPr>
+            </w:pPr>
+          </w:p>
+          <w:p>
+            <w:pPr>
+              <w:pStyle w:val="Cabealho"/>
+              <w:tabs>
+                <w:tab w:val="clear" w:pos="4252"/>
+                <w:tab w:val="clear" w:pos="8504"/>
+                <w:tab w:val="left" w:pos="395"/>
+              </w:tabs>
+              <w:rPr>
+                <w:rFonts w:ascii="Arial" w:hAnsi="Arial" w:cs="Arial"/>
+                <w:b/>
+                <w:bCs/>
+                <w:color w:val="808080" w:themeColor="background1" w:themeShade="80"/>
+              </w:rPr>
+            </w:pPr>
+          </w:p>
+          <w:p>
+            <w:pPr>
+              <w:pStyle w:val="Cabealho"/>
+              <w:tabs>
+                <w:tab w:val="clear" w:pos="4252"/>
+                <w:tab w:val="clear" w:pos="8504"/>
+                <w:tab w:val="left" w:pos="395"/>
+              </w:tabs>
               <w:rPr>
                 <w:rFonts w:ascii="Arial" w:hAnsi="Arial" w:cs="Arial"/>
                 <w:b/>
@@ -2047,10 +1879,10 @@
                 <w:color w:val="808080" w:themeColor="background1" w:themeShade="80"/>
               </w:rPr>
               <w:drawing>
-                <wp:inline distT="0" distB="0" distL="0" distR="0" wp14:anchorId="7863CB9C" wp14:editId="278716F6">
+                <wp:inline distT="0" distB="0" distL="0" distR="0">
                   <wp:extent cx="5760085" cy="3070860"/>
-                  <wp:effectExtent l="0" t="0" r="0" b="0"/>
-                  <wp:docPr id="4" name="Imagem 4"/>
+                  <wp:effectExtent l="19050" t="0" r="0" b="0"/>
+                  <wp:docPr id="7" name="Imagem 5" descr="UC-02 Protótipo.png"/>
                   <wp:cNvGraphicFramePr>
                     <a:graphicFrameLocks xmlns:a="http://schemas.openxmlformats.org/drawingml/2006/main" noChangeAspect="1"/>
                   </wp:cNvGraphicFramePr>
@@ -2062,13 +1894,7 @@
                           <pic:cNvPicPr/>
                         </pic:nvPicPr>
                         <pic:blipFill>
-                          <a:blip r:embed="rId8">
-                            <a:extLst>
-                              <a:ext uri="{28A0092B-C50C-407E-A947-70E740481C1C}">
-                                <a14:useLocalDpi xmlns:a14="http://schemas.microsoft.com/office/drawing/2010/main" val="0"/>
-                              </a:ext>
-                            </a:extLst>
-                          </a:blip>
+                          <a:blip r:embed="rId7"/>
                           <a:stretch>
                             <a:fillRect/>
                           </a:stretch>
@@ -2135,7 +1961,7 @@
           <w:left w:w="70" w:type="dxa"/>
           <w:right w:w="70" w:type="dxa"/>
         </w:tblCellMar>
-        <w:tblLook w:val="0000" w:firstRow="0" w:lastRow="0" w:firstColumn="0" w:lastColumn="0" w:noHBand="0" w:noVBand="0"/>
+        <w:tblLook w:val="0000"/>
       </w:tblPr>
       <w:tblGrid>
         <w:gridCol w:w="9283"/>
@@ -2186,7 +2012,6 @@
               </w:rPr>
               <w:t>DIAGRAMA</w:t>
             </w:r>
-            <w:proofErr w:type="gramStart"/>
             <w:r>
               <w:rPr>
                 <w:rFonts w:ascii="Arial" w:hAnsi="Arial" w:cs="Arial"/>
@@ -2201,32 +2026,7 @@
                 <w:b/>
                 <w:bCs/>
               </w:rPr>
-              <w:t xml:space="preserve"> </w:t>
-            </w:r>
-            <w:proofErr w:type="gramEnd"/>
-            <w:r>
-              <w:rPr>
-                <w:rFonts w:ascii="Arial" w:hAnsi="Arial" w:cs="Arial"/>
-                <w:b/>
-                <w:bCs/>
-              </w:rPr>
-              <w:t xml:space="preserve">DE </w:t>
-            </w:r>
-            <w:r>
-              <w:rPr>
-                <w:rFonts w:ascii="Arial" w:hAnsi="Arial" w:cs="Arial"/>
-                <w:b/>
-                <w:bCs/>
-              </w:rPr>
-              <w:t xml:space="preserve"> </w:t>
-            </w:r>
-            <w:r>
-              <w:rPr>
-                <w:rFonts w:ascii="Arial" w:hAnsi="Arial" w:cs="Arial"/>
-                <w:b/>
-                <w:bCs/>
-              </w:rPr>
-              <w:t>SEQUÊNCIA</w:t>
+              <w:t>DE SEQUÊNCIA</w:t>
             </w:r>
           </w:p>
         </w:tc>
@@ -2272,6 +2072,57 @@
                 <w:color w:val="808080" w:themeColor="background1" w:themeShade="80"/>
               </w:rPr>
             </w:pPr>
+          </w:p>
+          <w:p>
+            <w:pPr>
+              <w:pStyle w:val="Cabealho"/>
+              <w:tabs>
+                <w:tab w:val="clear" w:pos="4252"/>
+                <w:tab w:val="clear" w:pos="8504"/>
+                <w:tab w:val="left" w:pos="395"/>
+              </w:tabs>
+              <w:jc w:val="both"/>
+              <w:rPr>
+                <w:rFonts w:ascii="Arial" w:hAnsi="Arial" w:cs="Arial"/>
+                <w:b/>
+                <w:bCs/>
+                <w:color w:val="808080" w:themeColor="background1" w:themeShade="80"/>
+              </w:rPr>
+            </w:pPr>
+          </w:p>
+          <w:p>
+            <w:pPr>
+              <w:pStyle w:val="Cabealho"/>
+              <w:tabs>
+                <w:tab w:val="clear" w:pos="4252"/>
+                <w:tab w:val="clear" w:pos="8504"/>
+                <w:tab w:val="left" w:pos="395"/>
+              </w:tabs>
+              <w:jc w:val="both"/>
+              <w:rPr>
+                <w:rFonts w:ascii="Arial" w:hAnsi="Arial" w:cs="Arial"/>
+                <w:b/>
+                <w:bCs/>
+                <w:color w:val="808080" w:themeColor="background1" w:themeShade="80"/>
+              </w:rPr>
+            </w:pPr>
+          </w:p>
+          <w:p>
+            <w:pPr>
+              <w:pStyle w:val="Cabealho"/>
+              <w:tabs>
+                <w:tab w:val="clear" w:pos="4252"/>
+                <w:tab w:val="clear" w:pos="8504"/>
+                <w:tab w:val="left" w:pos="395"/>
+              </w:tabs>
+              <w:jc w:val="both"/>
+              <w:rPr>
+                <w:rFonts w:ascii="Arial" w:hAnsi="Arial" w:cs="Arial"/>
+                <w:b/>
+                <w:bCs/>
+                <w:color w:val="808080" w:themeColor="background1" w:themeShade="80"/>
+              </w:rPr>
+            </w:pPr>
             <w:r>
               <w:rPr>
                 <w:rFonts w:ascii="Arial" w:hAnsi="Arial" w:cs="Arial"/>
@@ -2281,10 +2132,10 @@
                 <w:color w:val="808080" w:themeColor="background1" w:themeShade="80"/>
               </w:rPr>
               <w:drawing>
-                <wp:inline distT="0" distB="0" distL="0" distR="0" wp14:anchorId="4DDDDFE0" wp14:editId="53E27362">
-                  <wp:extent cx="5760085" cy="3147695"/>
+                <wp:inline distT="0" distB="0" distL="0" distR="0">
+                  <wp:extent cx="5760085" cy="3110230"/>
                   <wp:effectExtent l="19050" t="0" r="0" b="0"/>
-                  <wp:docPr id="3" name="Imagem 2" descr="UC-02 Diagrama.png"/>
+                  <wp:docPr id="2" name="Imagem 1" descr="UC-02 Diagrama.png"/>
                   <wp:cNvGraphicFramePr>
                     <a:graphicFrameLocks xmlns:a="http://schemas.openxmlformats.org/drawingml/2006/main" noChangeAspect="1"/>
                   </wp:cNvGraphicFramePr>
@@ -2296,7 +2147,7 @@
                           <pic:cNvPicPr/>
                         </pic:nvPicPr>
                         <pic:blipFill>
-                          <a:blip r:embed="rId9"/>
+                          <a:blip r:embed="rId8"/>
                           <a:stretch>
                             <a:fillRect/>
                           </a:stretch>
@@ -2304,7 +2155,7 @@
                         <pic:spPr>
                           <a:xfrm>
                             <a:off x="0" y="0"/>
-                            <a:ext cx="5760085" cy="3147695"/>
+                            <a:ext cx="5760085" cy="3110230"/>
                           </a:xfrm>
                           <a:prstGeom prst="rect">
                             <a:avLst/>
@@ -2334,74 +2185,6 @@
               </w:rPr>
             </w:pPr>
           </w:p>
-          <w:p>
-            <w:pPr>
-              <w:pStyle w:val="Cabealho"/>
-              <w:tabs>
-                <w:tab w:val="clear" w:pos="4252"/>
-                <w:tab w:val="clear" w:pos="8504"/>
-                <w:tab w:val="left" w:pos="395"/>
-              </w:tabs>
-              <w:jc w:val="both"/>
-              <w:rPr>
-                <w:rFonts w:ascii="Arial" w:hAnsi="Arial" w:cs="Arial"/>
-                <w:b/>
-                <w:bCs/>
-                <w:color w:val="808080" w:themeColor="background1" w:themeShade="80"/>
-              </w:rPr>
-            </w:pPr>
-          </w:p>
-          <w:p>
-            <w:pPr>
-              <w:pStyle w:val="Cabealho"/>
-              <w:tabs>
-                <w:tab w:val="clear" w:pos="4252"/>
-                <w:tab w:val="clear" w:pos="8504"/>
-                <w:tab w:val="left" w:pos="395"/>
-              </w:tabs>
-              <w:jc w:val="both"/>
-              <w:rPr>
-                <w:rFonts w:ascii="Arial" w:hAnsi="Arial" w:cs="Arial"/>
-                <w:b/>
-                <w:bCs/>
-                <w:color w:val="808080" w:themeColor="background1" w:themeShade="80"/>
-              </w:rPr>
-            </w:pPr>
-          </w:p>
-          <w:p>
-            <w:pPr>
-              <w:pStyle w:val="Cabealho"/>
-              <w:tabs>
-                <w:tab w:val="clear" w:pos="4252"/>
-                <w:tab w:val="clear" w:pos="8504"/>
-                <w:tab w:val="left" w:pos="395"/>
-              </w:tabs>
-              <w:jc w:val="both"/>
-              <w:rPr>
-                <w:rFonts w:ascii="Arial" w:hAnsi="Arial" w:cs="Arial"/>
-                <w:b/>
-                <w:bCs/>
-                <w:color w:val="808080" w:themeColor="background1" w:themeShade="80"/>
-              </w:rPr>
-            </w:pPr>
-          </w:p>
-          <w:p>
-            <w:pPr>
-              <w:pStyle w:val="Cabealho"/>
-              <w:tabs>
-                <w:tab w:val="clear" w:pos="4252"/>
-                <w:tab w:val="clear" w:pos="8504"/>
-                <w:tab w:val="left" w:pos="395"/>
-              </w:tabs>
-              <w:jc w:val="both"/>
-              <w:rPr>
-                <w:rFonts w:ascii="Arial" w:hAnsi="Arial" w:cs="Arial"/>
-                <w:b/>
-                <w:bCs/>
-                <w:color w:val="808080" w:themeColor="background1" w:themeShade="80"/>
-              </w:rPr>
-            </w:pPr>
-          </w:p>
         </w:tc>
       </w:tr>
     </w:tbl>
@@ -2417,8 +2200,8 @@
     </w:p>
     <w:p/>
     <w:sectPr>
-      <w:headerReference w:type="default" r:id="rId10"/>
-      <w:footerReference w:type="default" r:id="rId11"/>
+      <w:headerReference w:type="default" r:id="rId9"/>
+      <w:footerReference w:type="default" r:id="rId10"/>
       <w:pgSz w:w="11906" w:h="16838"/>
       <w:pgMar w:top="1134" w:right="1134" w:bottom="1134" w:left="1701" w:header="709" w:footer="709" w:gutter="0"/>
       <w:cols w:space="708"/>
@@ -2429,8 +2212,8 @@
 </file>
 
 <file path=word/endnotes.xml><?xml version="1.0" encoding="utf-8"?>
-<w:endnotes xmlns:wpc="http://schemas.microsoft.com/office/word/2010/wordprocessingCanvas" xmlns:mc="http://schemas.openxmlformats.org/markup-compatibility/2006" xmlns:o="urn:schemas-microsoft-com:office:office" xmlns:r="http://schemas.openxmlformats.org/officeDocument/2006/relationships" xmlns:m="http://schemas.openxmlformats.org/officeDocument/2006/math" xmlns:v="urn:schemas-microsoft-com:vml" xmlns:wp14="http://schemas.microsoft.com/office/word/2010/wordprocessingDrawing" xmlns:wp="http://schemas.openxmlformats.org/drawingml/2006/wordprocessingDrawing" xmlns:w10="urn:schemas-microsoft-com:office:word" xmlns:w="http://schemas.openxmlformats.org/wordprocessingml/2006/main" xmlns:w14="http://schemas.microsoft.com/office/word/2010/wordml" xmlns:wpg="http://schemas.microsoft.com/office/word/2010/wordprocessingGroup" xmlns:wpi="http://schemas.microsoft.com/office/word/2010/wordprocessingInk" xmlns:wne="http://schemas.microsoft.com/office/word/2006/wordml" xmlns:wps="http://schemas.microsoft.com/office/word/2010/wordprocessingShape" mc:Ignorable="w14 wp14">
-  <w:endnote w:type="separator" w:id="-1">
+<w:endnotes xmlns:ve="http://schemas.openxmlformats.org/markup-compatibility/2006" xmlns:o="urn:schemas-microsoft-com:office:office" xmlns:r="http://schemas.openxmlformats.org/officeDocument/2006/relationships" xmlns:m="http://schemas.openxmlformats.org/officeDocument/2006/math" xmlns:v="urn:schemas-microsoft-com:vml" xmlns:wp="http://schemas.openxmlformats.org/drawingml/2006/wordprocessingDrawing" xmlns:w10="urn:schemas-microsoft-com:office:word" xmlns:w="http://schemas.openxmlformats.org/wordprocessingml/2006/main" xmlns:wne="http://schemas.microsoft.com/office/word/2006/wordml">
+  <w:endnote w:type="separator" w:id="0">
     <w:p>
       <w:pPr>
         <w:spacing w:after="0" w:line="240" w:lineRule="auto"/>
@@ -2440,7 +2223,7 @@
       </w:r>
     </w:p>
   </w:endnote>
-  <w:endnote w:type="continuationSeparator" w:id="0">
+  <w:endnote w:type="continuationSeparator" w:id="1">
     <w:p>
       <w:pPr>
         <w:spacing w:after="0" w:line="240" w:lineRule="auto"/>
@@ -2454,7 +2237,7 @@
 </file>
 
 <file path=word/footer1.xml><?xml version="1.0" encoding="utf-8"?>
-<w:ftr xmlns:wpc="http://schemas.microsoft.com/office/word/2010/wordprocessingCanvas" xmlns:mc="http://schemas.openxmlformats.org/markup-compatibility/2006" xmlns:o="urn:schemas-microsoft-com:office:office" xmlns:r="http://schemas.openxmlformats.org/officeDocument/2006/relationships" xmlns:m="http://schemas.openxmlformats.org/officeDocument/2006/math" xmlns:v="urn:schemas-microsoft-com:vml" xmlns:wp14="http://schemas.microsoft.com/office/word/2010/wordprocessingDrawing" xmlns:wp="http://schemas.openxmlformats.org/drawingml/2006/wordprocessingDrawing" xmlns:w10="urn:schemas-microsoft-com:office:word" xmlns:w="http://schemas.openxmlformats.org/wordprocessingml/2006/main" xmlns:w14="http://schemas.microsoft.com/office/word/2010/wordml" xmlns:wpg="http://schemas.microsoft.com/office/word/2010/wordprocessingGroup" xmlns:wpi="http://schemas.microsoft.com/office/word/2010/wordprocessingInk" xmlns:wne="http://schemas.microsoft.com/office/word/2006/wordml" xmlns:wps="http://schemas.microsoft.com/office/word/2010/wordprocessingShape" mc:Ignorable="w14 wp14">
+<w:ftr xmlns:ve="http://schemas.openxmlformats.org/markup-compatibility/2006" xmlns:o="urn:schemas-microsoft-com:office:office" xmlns:r="http://schemas.openxmlformats.org/officeDocument/2006/relationships" xmlns:m="http://schemas.openxmlformats.org/officeDocument/2006/math" xmlns:v="urn:schemas-microsoft-com:vml" xmlns:wp="http://schemas.openxmlformats.org/drawingml/2006/wordprocessingDrawing" xmlns:w10="urn:schemas-microsoft-com:office:word" xmlns:w="http://schemas.openxmlformats.org/wordprocessingml/2006/main" xmlns:wne="http://schemas.microsoft.com/office/word/2006/wordml">
   <w:p>
     <w:pPr>
       <w:pStyle w:val="Rodap"/>
@@ -2465,78 +2248,13 @@
       <w:rPr>
         <w:noProof/>
       </w:rPr>
-      <mc:AlternateContent>
-        <mc:Choice Requires="wps">
-          <w:drawing>
-            <wp:anchor distT="0" distB="0" distL="114300" distR="114300" simplePos="0" relativeHeight="251658240" behindDoc="0" locked="0" layoutInCell="1" allowOverlap="1">
-              <wp:simplePos x="0" y="0"/>
-              <wp:positionH relativeFrom="column">
-                <wp:posOffset>-32385</wp:posOffset>
-              </wp:positionH>
-              <wp:positionV relativeFrom="paragraph">
-                <wp:posOffset>33655</wp:posOffset>
-              </wp:positionV>
-              <wp:extent cx="5810250" cy="0"/>
-              <wp:effectExtent l="5715" t="5080" r="13335" b="13970"/>
-              <wp:wrapNone/>
-              <wp:docPr id="2" name="AutoShape 3"/>
-              <wp:cNvGraphicFramePr>
-                <a:graphicFrameLocks xmlns:a="http://schemas.openxmlformats.org/drawingml/2006/main"/>
-              </wp:cNvGraphicFramePr>
-              <a:graphic xmlns:a="http://schemas.openxmlformats.org/drawingml/2006/main">
-                <a:graphicData uri="http://schemas.microsoft.com/office/word/2010/wordprocessingShape">
-                  <wps:wsp>
-                    <wps:cNvCnPr>
-                      <a:cxnSpLocks noChangeShapeType="1"/>
-                    </wps:cNvCnPr>
-                    <wps:spPr bwMode="auto">
-                      <a:xfrm>
-                        <a:off x="0" y="0"/>
-                        <a:ext cx="5810250" cy="0"/>
-                      </a:xfrm>
-                      <a:prstGeom prst="straightConnector1">
-                        <a:avLst/>
-                      </a:prstGeom>
-                      <a:noFill/>
-                      <a:ln w="9525">
-                        <a:solidFill>
-                          <a:srgbClr val="000000"/>
-                        </a:solidFill>
-                        <a:round/>
-                        <a:headEnd/>
-                        <a:tailEnd/>
-                      </a:ln>
-                      <a:extLst>
-                        <a:ext uri="{909E8E84-426E-40DD-AFC4-6F175D3DCCD1}">
-                          <a14:hiddenFill xmlns:a14="http://schemas.microsoft.com/office/drawing/2010/main">
-                            <a:noFill/>
-                          </a14:hiddenFill>
-                        </a:ext>
-                      </a:extLst>
-                    </wps:spPr>
-                    <wps:bodyPr/>
-                  </wps:wsp>
-                </a:graphicData>
-              </a:graphic>
-              <wp14:sizeRelH relativeFrom="page">
-                <wp14:pctWidth>0</wp14:pctWidth>
-              </wp14:sizeRelH>
-              <wp14:sizeRelV relativeFrom="page">
-                <wp14:pctHeight>0</wp14:pctHeight>
-              </wp14:sizeRelV>
-            </wp:anchor>
-          </w:drawing>
-        </mc:Choice>
-        <mc:Fallback>
-          <w:pict>
-            <v:shapetype id="_x0000_t32" coordsize="21600,21600" o:spt="32" o:oned="t" path="m,l21600,21600e" filled="f">
-              <v:path arrowok="t" fillok="f" o:connecttype="none"/>
-              <o:lock v:ext="edit" shapetype="t"/>
-            </v:shapetype>
-            <v:shape id="AutoShape 3" o:spid="_x0000_s1026" type="#_x0000_t32" style="position:absolute;margin-left:-2.55pt;margin-top:2.65pt;width:457.5pt;height:0;z-index:251658240;visibility:visible;mso-wrap-style:square;mso-width-percent:0;mso-height-percent:0;mso-wrap-distance-left:9pt;mso-wrap-distance-top:0;mso-wrap-distance-right:9pt;mso-wrap-distance-bottom:0;mso-position-horizontal:absolute;mso-position-horizontal-relative:text;mso-position-vertical:absolute;mso-position-vertical-relative:text;mso-width-percent:0;mso-height-percent:0;mso-width-relative:page;mso-height-relative:page" o:gfxdata="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"/>
-          </w:pict>
-        </mc:Fallback>
-      </mc:AlternateContent>
+      <w:pict>
+        <v:shapetype id="_x0000_t32" coordsize="21600,21600" o:spt="32" o:oned="t" path="m,l21600,21600e" filled="f">
+          <v:path arrowok="t" fillok="f" o:connecttype="none"/>
+          <o:lock v:ext="edit" shapetype="t"/>
+        </v:shapetype>
+        <v:shape id="AutoShape 3" o:spid="_x0000_s4097" type="#_x0000_t32" style="position:absolute;left:0;text-align:left;margin-left:-2.55pt;margin-top:2.65pt;width:457.5pt;height:0;z-index:251658240;visibility:visible" o:gfxdata="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"/>
+      </w:pict>
     </w:r>
     <w:r>
       <w:t>Trabalho de Conclusão de Curso – Modalidade Projeto</w:t>
@@ -2551,8 +2269,8 @@
 </file>
 
 <file path=word/footnotes.xml><?xml version="1.0" encoding="utf-8"?>
-<w:footnotes xmlns:wpc="http://schemas.microsoft.com/office/word/2010/wordprocessingCanvas" xmlns:mc="http://schemas.openxmlformats.org/markup-compatibility/2006" xmlns:o="urn:schemas-microsoft-com:office:office" xmlns:r="http://schemas.openxmlformats.org/officeDocument/2006/relationships" xmlns:m="http://schemas.openxmlformats.org/officeDocument/2006/math" xmlns:v="urn:schemas-microsoft-com:vml" xmlns:wp14="http://schemas.microsoft.com/office/word/2010/wordprocessingDrawing" xmlns:wp="http://schemas.openxmlformats.org/drawingml/2006/wordprocessingDrawing" xmlns:w10="urn:schemas-microsoft-com:office:word" xmlns:w="http://schemas.openxmlformats.org/wordprocessingml/2006/main" xmlns:w14="http://schemas.microsoft.com/office/word/2010/wordml" xmlns:wpg="http://schemas.microsoft.com/office/word/2010/wordprocessingGroup" xmlns:wpi="http://schemas.microsoft.com/office/word/2010/wordprocessingInk" xmlns:wne="http://schemas.microsoft.com/office/word/2006/wordml" xmlns:wps="http://schemas.microsoft.com/office/word/2010/wordprocessingShape" mc:Ignorable="w14 wp14">
-  <w:footnote w:type="separator" w:id="-1">
+<w:footnotes xmlns:ve="http://schemas.openxmlformats.org/markup-compatibility/2006" xmlns:o="urn:schemas-microsoft-com:office:office" xmlns:r="http://schemas.openxmlformats.org/officeDocument/2006/relationships" xmlns:m="http://schemas.openxmlformats.org/officeDocument/2006/math" xmlns:v="urn:schemas-microsoft-com:vml" xmlns:wp="http://schemas.openxmlformats.org/drawingml/2006/wordprocessingDrawing" xmlns:w10="urn:schemas-microsoft-com:office:word" xmlns:w="http://schemas.openxmlformats.org/wordprocessingml/2006/main" xmlns:wne="http://schemas.microsoft.com/office/word/2006/wordml">
+  <w:footnote w:type="separator" w:id="0">
     <w:p>
       <w:pPr>
         <w:spacing w:after="0" w:line="240" w:lineRule="auto"/>
@@ -2562,7 +2280,7 @@
       </w:r>
     </w:p>
   </w:footnote>
-  <w:footnote w:type="continuationSeparator" w:id="0">
+  <w:footnote w:type="continuationSeparator" w:id="1">
     <w:p>
       <w:pPr>
         <w:spacing w:after="0" w:line="240" w:lineRule="auto"/>
@@ -2576,13 +2294,13 @@
 </file>
 
 <file path=word/header1.xml><?xml version="1.0" encoding="utf-8"?>
-<w:hdr xmlns:wpc="http://schemas.microsoft.com/office/word/2010/wordprocessingCanvas" xmlns:mc="http://schemas.openxmlformats.org/markup-compatibility/2006" xmlns:o="urn:schemas-microsoft-com:office:office" xmlns:r="http://schemas.openxmlformats.org/officeDocument/2006/relationships" xmlns:m="http://schemas.openxmlformats.org/officeDocument/2006/math" xmlns:v="urn:schemas-microsoft-com:vml" xmlns:wp14="http://schemas.microsoft.com/office/word/2010/wordprocessingDrawing" xmlns:wp="http://schemas.openxmlformats.org/drawingml/2006/wordprocessingDrawing" xmlns:w10="urn:schemas-microsoft-com:office:word" xmlns:w="http://schemas.openxmlformats.org/wordprocessingml/2006/main" xmlns:w14="http://schemas.microsoft.com/office/word/2010/wordml" xmlns:wpg="http://schemas.microsoft.com/office/word/2010/wordprocessingGroup" xmlns:wpi="http://schemas.microsoft.com/office/word/2010/wordprocessingInk" xmlns:wne="http://schemas.microsoft.com/office/word/2006/wordml" xmlns:wps="http://schemas.microsoft.com/office/word/2010/wordprocessingShape" mc:Ignorable="w14 wp14">
+<w:hdr xmlns:ve="http://schemas.openxmlformats.org/markup-compatibility/2006" xmlns:o="urn:schemas-microsoft-com:office:office" xmlns:r="http://schemas.openxmlformats.org/officeDocument/2006/relationships" xmlns:m="http://schemas.openxmlformats.org/officeDocument/2006/math" xmlns:v="urn:schemas-microsoft-com:vml" xmlns:wp="http://schemas.openxmlformats.org/drawingml/2006/wordprocessingDrawing" xmlns:w10="urn:schemas-microsoft-com:office:word" xmlns:w="http://schemas.openxmlformats.org/wordprocessingml/2006/main" xmlns:wne="http://schemas.microsoft.com/office/word/2006/wordml">
   <w:tbl>
     <w:tblPr>
       <w:tblStyle w:val="Tabelacomgrade"/>
       <w:tblW w:w="9211" w:type="dxa"/>
       <w:shd w:val="clear" w:color="auto" w:fill="FFFFFF" w:themeFill="background1"/>
-      <w:tblLook w:val="04A0" w:firstRow="1" w:lastRow="0" w:firstColumn="1" w:lastColumn="0" w:noHBand="0" w:noVBand="1"/>
+      <w:tblLook w:val="04A0"/>
     </w:tblPr>
     <w:tblGrid>
       <w:gridCol w:w="1101"/>
@@ -2620,21 +2338,7 @@
             <w:rPr>
               <w:b/>
             </w:rPr>
-            <w:t>DESCRIÇÃO CASO DE USO + PROTÓTIPO TELAS + DIAGRAMA</w:t>
-          </w:r>
-          <w:proofErr w:type="gramStart"/>
-          <w:r>
-            <w:rPr>
-              <w:b/>
-            </w:rPr>
-            <w:t xml:space="preserve">  </w:t>
-          </w:r>
-          <w:proofErr w:type="gramEnd"/>
-          <w:r>
-            <w:rPr>
-              <w:b/>
-            </w:rPr>
-            <w:t>SEQUÊNCIA</w:t>
+            <w:t>DESCRIÇÃO CASO DE USO + PROTÓTIPO TELAS + DIAGRAMASEQUÊNCIA</w:t>
           </w:r>
         </w:p>
       </w:tc>
@@ -2728,7 +2432,7 @@
 </file>
 
 <file path=word/numbering.xml><?xml version="1.0" encoding="utf-8"?>
-<w:numbering xmlns:wpc="http://schemas.microsoft.com/office/word/2010/wordprocessingCanvas" xmlns:mc="http://schemas.openxmlformats.org/markup-compatibility/2006" xmlns:o="urn:schemas-microsoft-com:office:office" xmlns:r="http://schemas.openxmlformats.org/officeDocument/2006/relationships" xmlns:m="http://schemas.openxmlformats.org/officeDocument/2006/math" xmlns:v="urn:schemas-microsoft-com:vml" xmlns:wp14="http://schemas.microsoft.com/office/word/2010/wordprocessingDrawing" xmlns:wp="http://schemas.openxmlformats.org/drawingml/2006/wordprocessingDrawing" xmlns:w10="urn:schemas-microsoft-com:office:word" xmlns:w="http://schemas.openxmlformats.org/wordprocessingml/2006/main" xmlns:w14="http://schemas.microsoft.com/office/word/2010/wordml" xmlns:wpg="http://schemas.microsoft.com/office/word/2010/wordprocessingGroup" xmlns:wpi="http://schemas.microsoft.com/office/word/2010/wordprocessingInk" xmlns:wne="http://schemas.microsoft.com/office/word/2006/wordml" xmlns:wps="http://schemas.microsoft.com/office/word/2010/wordprocessingShape" mc:Ignorable="w14 wp14">
+<w:numbering xmlns:ve="http://schemas.openxmlformats.org/markup-compatibility/2006" xmlns:o="urn:schemas-microsoft-com:office:office" xmlns:r="http://schemas.openxmlformats.org/officeDocument/2006/relationships" xmlns:m="http://schemas.openxmlformats.org/officeDocument/2006/math" xmlns:v="urn:schemas-microsoft-com:vml" xmlns:wp="http://schemas.openxmlformats.org/drawingml/2006/wordprocessingDrawing" xmlns:w10="urn:schemas-microsoft-com:office:word" xmlns:w="http://schemas.openxmlformats.org/wordprocessingml/2006/main" xmlns:wne="http://schemas.microsoft.com/office/word/2006/wordml">
   <w:abstractNum w:abstractNumId="0">
     <w:nsid w:val="002079BC"/>
     <w:multiLevelType w:val="hybridMultilevel"/>
@@ -5209,7 +4913,7 @@
 </file>
 
 <file path=word/styles.xml><?xml version="1.0" encoding="utf-8"?>
-<w:styles xmlns:mc="http://schemas.openxmlformats.org/markup-compatibility/2006" xmlns:r="http://schemas.openxmlformats.org/officeDocument/2006/relationships" xmlns:w="http://schemas.openxmlformats.org/wordprocessingml/2006/main" xmlns:w14="http://schemas.microsoft.com/office/word/2010/wordml" mc:Ignorable="w14">
+<w:styles xmlns:r="http://schemas.openxmlformats.org/officeDocument/2006/relationships" xmlns:w="http://schemas.openxmlformats.org/wordprocessingml/2006/main">
   <w:docDefaults>
     <w:rPrDefault>
       <w:rPr>
@@ -5369,6 +5073,7 @@
   <w:style w:type="paragraph" w:default="1" w:styleId="Normal">
     <w:name w:val="Normal"/>
     <w:qFormat/>
+    <w:rsid w:val="005F2C6C"/>
   </w:style>
   <w:style w:type="character" w:default="1" w:styleId="Fontepargpadro">
     <w:name w:val="Default Paragraph Font"/>
@@ -5381,6 +5086,7 @@
     <w:uiPriority w:val="99"/>
     <w:semiHidden/>
     <w:unhideWhenUsed/>
+    <w:qFormat/>
     <w:tblPr>
       <w:tblInd w:w="0" w:type="dxa"/>
       <w:tblCellMar>

</xml_diff>

<commit_message>
Ajustes nos diagramas e inclusão dos UCs 12, 13 e 14‏
</commit_message>
<xml_diff>
--- a/4.3 Caso de Uso - UC-02 Cadastrar usuário.docx
+++ b/4.3 Caso de Uso - UC-02 Cadastrar usuário.docx
@@ -2133,7 +2133,7 @@
               </w:rPr>
               <w:drawing>
                 <wp:inline distT="0" distB="0" distL="0" distR="0">
-                  <wp:extent cx="5760085" cy="3110230"/>
+                  <wp:extent cx="5760085" cy="5674360"/>
                   <wp:effectExtent l="19050" t="0" r="0" b="0"/>
                   <wp:docPr id="2" name="Imagem 1" descr="UC-02 Diagrama.png"/>
                   <wp:cNvGraphicFramePr>
@@ -2155,7 +2155,7 @@
                         <pic:spPr>
                           <a:xfrm>
                             <a:off x="0" y="0"/>
-                            <a:ext cx="5760085" cy="3110230"/>
+                            <a:ext cx="5760085" cy="5674360"/>
                           </a:xfrm>
                           <a:prstGeom prst="rect">
                             <a:avLst/>

</xml_diff>

<commit_message>
Alteração do protótipo e diagrama
</commit_message>
<xml_diff>
--- a/4.3 Caso de Uso - UC-02 Cadastrar usuário.docx
+++ b/4.3 Caso de Uso - UC-02 Cadastrar usuário.docx
@@ -1,6 +1,6 @@
 
 <file path=word/document.xml><?xml version="1.0" encoding="utf-8"?>
-<w:document xmlns:wpc="http://schemas.microsoft.com/office/word/2010/wordprocessingCanvas" xmlns:mc="http://schemas.openxmlformats.org/markup-compatibility/2006" xmlns:o="urn:schemas-microsoft-com:office:office" xmlns:r="http://schemas.openxmlformats.org/officeDocument/2006/relationships" xmlns:m="http://schemas.openxmlformats.org/officeDocument/2006/math" xmlns:v="urn:schemas-microsoft-com:vml" xmlns:wp14="http://schemas.microsoft.com/office/word/2010/wordprocessingDrawing" xmlns:wp="http://schemas.openxmlformats.org/drawingml/2006/wordprocessingDrawing" xmlns:w10="urn:schemas-microsoft-com:office:word" xmlns:w="http://schemas.openxmlformats.org/wordprocessingml/2006/main" xmlns:w14="http://schemas.microsoft.com/office/word/2010/wordml" xmlns:wpg="http://schemas.microsoft.com/office/word/2010/wordprocessingGroup" xmlns:wpi="http://schemas.microsoft.com/office/word/2010/wordprocessingInk" xmlns:wne="http://schemas.microsoft.com/office/word/2006/wordml" xmlns:wps="http://schemas.microsoft.com/office/word/2010/wordprocessingShape" mc:Ignorable="w14 wp14">
+<w:document xmlns:ve="http://schemas.openxmlformats.org/markup-compatibility/2006" xmlns:o="urn:schemas-microsoft-com:office:office" xmlns:r="http://schemas.openxmlformats.org/officeDocument/2006/relationships" xmlns:m="http://schemas.openxmlformats.org/officeDocument/2006/math" xmlns:v="urn:schemas-microsoft-com:vml" xmlns:wp="http://schemas.openxmlformats.org/drawingml/2006/wordprocessingDrawing" xmlns:w10="urn:schemas-microsoft-com:office:word" xmlns:w="http://schemas.openxmlformats.org/wordprocessingml/2006/main" xmlns:wne="http://schemas.microsoft.com/office/word/2006/wordml">
   <w:body>
     <w:tbl>
       <w:tblPr>
@@ -19,7 +19,7 @@
           <w:left w:w="70" w:type="dxa"/>
           <w:right w:w="70" w:type="dxa"/>
         </w:tblCellMar>
-        <w:tblLook w:val="0000" w:firstRow="0" w:lastRow="0" w:firstColumn="0" w:lastColumn="0" w:noHBand="0" w:noVBand="0"/>
+        <w:tblLook w:val="0000"/>
       </w:tblPr>
       <w:tblGrid>
         <w:gridCol w:w="851"/>
@@ -188,9 +188,8 @@
                 <w:bCs/>
                 <w:color w:val="000000" w:themeColor="text1"/>
               </w:rPr>
-              <w:t xml:space="preserve">2 </w:t>
-            </w:r>
-            <w:proofErr w:type="gramStart"/>
+              <w:t>2 –ATOR</w:t>
+            </w:r>
             <w:r>
               <w:rPr>
                 <w:rFonts w:ascii="Arial" w:hAnsi="Arial" w:cs="Arial"/>
@@ -198,9 +197,8 @@
                 <w:bCs/>
                 <w:color w:val="000000" w:themeColor="text1"/>
               </w:rPr>
-              <w:t>–ATOR</w:t>
-            </w:r>
-            <w:proofErr w:type="gramEnd"/>
+              <w:t xml:space="preserve"> </w:t>
+            </w:r>
             <w:r>
               <w:rPr>
                 <w:rFonts w:ascii="Arial" w:hAnsi="Arial" w:cs="Arial"/>
@@ -401,7 +399,6 @@
                 <w:bCs/>
               </w:rPr>
             </w:pPr>
-            <w:proofErr w:type="gramStart"/>
             <w:r>
               <w:rPr>
                 <w:rFonts w:ascii="Arial" w:hAnsi="Arial" w:cs="Arial"/>
@@ -410,7 +407,6 @@
               </w:rPr>
               <w:t>4 – CENÁRIO</w:t>
             </w:r>
-            <w:proofErr w:type="gramEnd"/>
             <w:r>
               <w:rPr>
                 <w:rFonts w:ascii="Arial" w:hAnsi="Arial" w:cs="Arial"/>
@@ -602,43 +598,7 @@
                 <w:sz w:val="20"/>
                 <w:szCs w:val="20"/>
               </w:rPr>
-              <w:t xml:space="preserve"> (</w:t>
-            </w:r>
-            <w:proofErr w:type="spellStart"/>
-            <w:r>
-              <w:rPr>
-                <w:rFonts w:ascii="Tahoma" w:hAnsi="Tahoma" w:cs="Tahoma"/>
-                <w:sz w:val="20"/>
-                <w:szCs w:val="20"/>
-              </w:rPr>
-              <w:t>login</w:t>
-            </w:r>
-            <w:proofErr w:type="spellEnd"/>
-            <w:r>
-              <w:rPr>
-                <w:rFonts w:ascii="Tahoma" w:hAnsi="Tahoma" w:cs="Tahoma"/>
-                <w:sz w:val="20"/>
-                <w:szCs w:val="20"/>
-              </w:rPr>
-              <w:t xml:space="preserve">, senha, </w:t>
-            </w:r>
-            <w:proofErr w:type="spellStart"/>
-            <w:r>
-              <w:rPr>
-                <w:rFonts w:ascii="Tahoma" w:hAnsi="Tahoma" w:cs="Tahoma"/>
-                <w:sz w:val="20"/>
-                <w:szCs w:val="20"/>
-              </w:rPr>
-              <w:t>email</w:t>
-            </w:r>
-            <w:proofErr w:type="spellEnd"/>
-            <w:r>
-              <w:rPr>
-                <w:rFonts w:ascii="Tahoma" w:hAnsi="Tahoma" w:cs="Tahoma"/>
-                <w:sz w:val="20"/>
-                <w:szCs w:val="20"/>
-              </w:rPr>
-              <w:t>, nome e</w:t>
+              <w:t xml:space="preserve"> (login, senha, email, nome e</w:t>
             </w:r>
             <w:r>
               <w:rPr>
@@ -1102,27 +1062,7 @@
                 <w:sz w:val="20"/>
                 <w:szCs w:val="20"/>
               </w:rPr>
-              <w:t xml:space="preserve">Sistema volta para o passo </w:t>
-            </w:r>
-            <w:proofErr w:type="gramStart"/>
-            <w:r>
-              <w:rPr>
-                <w:rFonts w:ascii="Tahoma" w:hAnsi="Tahoma" w:cs="Tahoma"/>
-                <w:color w:val="000000" w:themeColor="text1"/>
-                <w:sz w:val="20"/>
-                <w:szCs w:val="20"/>
-              </w:rPr>
-              <w:t>3</w:t>
-            </w:r>
-            <w:proofErr w:type="gramEnd"/>
-            <w:r>
-              <w:rPr>
-                <w:rFonts w:ascii="Tahoma" w:hAnsi="Tahoma" w:cs="Tahoma"/>
-                <w:color w:val="000000" w:themeColor="text1"/>
-                <w:sz w:val="20"/>
-                <w:szCs w:val="20"/>
-              </w:rPr>
-              <w:t>.</w:t>
+              <w:t>Sistema volta para o passo 3.</w:t>
             </w:r>
           </w:p>
           <w:p>
@@ -1257,27 +1197,7 @@
                 <w:sz w:val="20"/>
                 <w:szCs w:val="20"/>
               </w:rPr>
-              <w:t xml:space="preserve">Sistema volta para o passo </w:t>
-            </w:r>
-            <w:proofErr w:type="gramStart"/>
-            <w:r>
-              <w:rPr>
-                <w:rFonts w:ascii="Tahoma" w:hAnsi="Tahoma" w:cs="Tahoma"/>
-                <w:color w:val="000000" w:themeColor="text1"/>
-                <w:sz w:val="20"/>
-                <w:szCs w:val="20"/>
-              </w:rPr>
-              <w:t>3</w:t>
-            </w:r>
-            <w:proofErr w:type="gramEnd"/>
-            <w:r>
-              <w:rPr>
-                <w:rFonts w:ascii="Tahoma" w:hAnsi="Tahoma" w:cs="Tahoma"/>
-                <w:color w:val="000000" w:themeColor="text1"/>
-                <w:sz w:val="20"/>
-                <w:szCs w:val="20"/>
-              </w:rPr>
-              <w:t>.</w:t>
+              <w:t>Sistema volta para o passo 3.</w:t>
             </w:r>
           </w:p>
           <w:p>
@@ -1404,36 +1324,7 @@
                 <w:sz w:val="20"/>
                 <w:szCs w:val="20"/>
               </w:rPr>
-              <w:t xml:space="preserve">  </w:t>
-            </w:r>
-            <w:r>
-              <w:rPr>
-                <w:rFonts w:ascii="Tahoma" w:hAnsi="Tahoma" w:cs="Tahoma"/>
-                <w:color w:val="000000" w:themeColor="text1"/>
-                <w:sz w:val="20"/>
-                <w:szCs w:val="20"/>
-              </w:rPr>
-              <w:t xml:space="preserve">Sistema volta para o passo </w:t>
-            </w:r>
-            <w:proofErr w:type="gramStart"/>
-            <w:r>
-              <w:rPr>
-                <w:rFonts w:ascii="Tahoma" w:hAnsi="Tahoma" w:cs="Tahoma"/>
-                <w:color w:val="000000" w:themeColor="text1"/>
-                <w:sz w:val="20"/>
-                <w:szCs w:val="20"/>
-              </w:rPr>
-              <w:t>3</w:t>
-            </w:r>
-            <w:proofErr w:type="gramEnd"/>
-            <w:r>
-              <w:rPr>
-                <w:rFonts w:ascii="Tahoma" w:hAnsi="Tahoma" w:cs="Tahoma"/>
-                <w:color w:val="000000" w:themeColor="text1"/>
-                <w:sz w:val="20"/>
-                <w:szCs w:val="20"/>
-              </w:rPr>
-              <w:t>.</w:t>
+              <w:t>Sistema volta para o passo 3.</w:t>
             </w:r>
           </w:p>
           <w:p>
@@ -1600,7 +1491,7 @@
           <w:left w:w="70" w:type="dxa"/>
           <w:right w:w="70" w:type="dxa"/>
         </w:tblCellMar>
-        <w:tblLook w:val="0000" w:firstRow="0" w:lastRow="0" w:firstColumn="0" w:lastColumn="0" w:noHBand="0" w:noVBand="0"/>
+        <w:tblLook w:val="0000"/>
       </w:tblPr>
       <w:tblGrid>
         <w:gridCol w:w="9283"/>
@@ -1724,15 +1615,6 @@
             <w:r>
               <w:rPr>
                 <w:rFonts w:ascii="Tahoma" w:hAnsi="Tahoma" w:cs="Tahoma"/>
-                <w:b/>
-                <w:sz w:val="20"/>
-                <w:szCs w:val="20"/>
-              </w:rPr>
-              <w:t xml:space="preserve"> </w:t>
-            </w:r>
-            <w:r>
-              <w:rPr>
-                <w:rFonts w:ascii="Tahoma" w:hAnsi="Tahoma" w:cs="Tahoma"/>
                 <w:sz w:val="20"/>
                 <w:szCs w:val="20"/>
               </w:rPr>
@@ -1790,14 +1672,6 @@
                 <w:sz w:val="20"/>
                 <w:szCs w:val="20"/>
               </w:rPr>
-              <w:t xml:space="preserve"> </w:t>
-            </w:r>
-            <w:r>
-              <w:rPr>
-                <w:rFonts w:ascii="Tahoma" w:hAnsi="Tahoma" w:cs="Tahoma"/>
-                <w:sz w:val="20"/>
-                <w:szCs w:val="20"/>
-              </w:rPr>
               <w:t>A data vigente deve ser atribuída ao cadastro do usuário a</w:t>
             </w:r>
             <w:r>
@@ -1807,14 +1681,6 @@
                 <w:szCs w:val="20"/>
               </w:rPr>
               <w:t>o</w:t>
-            </w:r>
-            <w:r>
-              <w:rPr>
-                <w:rFonts w:ascii="Tahoma" w:hAnsi="Tahoma" w:cs="Tahoma"/>
-                <w:sz w:val="20"/>
-                <w:szCs w:val="20"/>
-              </w:rPr>
-              <w:t xml:space="preserve"> </w:t>
             </w:r>
             <w:r>
               <w:rPr>
@@ -1860,19 +1726,8 @@
                 <w:sz w:val="20"/>
                 <w:szCs w:val="20"/>
               </w:rPr>
-              <w:t xml:space="preserve">primeiro </w:t>
-            </w:r>
-            <w:proofErr w:type="spellStart"/>
-            <w:r>
-              <w:rPr>
-                <w:rFonts w:ascii="Tahoma" w:hAnsi="Tahoma" w:cs="Tahoma"/>
-                <w:b/>
-                <w:sz w:val="20"/>
-                <w:szCs w:val="20"/>
-              </w:rPr>
-              <w:t>login</w:t>
-            </w:r>
-            <w:proofErr w:type="spellEnd"/>
+              <w:t>primeiro login</w:t>
+            </w:r>
             <w:r>
               <w:rPr>
                 <w:rFonts w:ascii="Tahoma" w:hAnsi="Tahoma" w:cs="Tahoma"/>
@@ -1885,15 +1740,6 @@
             <w:r>
               <w:rPr>
                 <w:rFonts w:ascii="Tahoma" w:hAnsi="Tahoma" w:cs="Tahoma"/>
-                <w:b/>
-                <w:sz w:val="20"/>
-                <w:szCs w:val="20"/>
-              </w:rPr>
-              <w:t xml:space="preserve"> </w:t>
-            </w:r>
-            <w:r>
-              <w:rPr>
-                <w:rFonts w:ascii="Tahoma" w:hAnsi="Tahoma" w:cs="Tahoma"/>
                 <w:sz w:val="20"/>
                 <w:szCs w:val="20"/>
               </w:rPr>
@@ -1905,18 +1751,8 @@
                 <w:sz w:val="20"/>
                 <w:szCs w:val="20"/>
               </w:rPr>
-              <w:t xml:space="preserve">realizar </w:t>
-            </w:r>
-            <w:proofErr w:type="spellStart"/>
-            <w:r>
-              <w:rPr>
-                <w:rFonts w:ascii="Tahoma" w:hAnsi="Tahoma" w:cs="Tahoma"/>
-                <w:sz w:val="20"/>
-                <w:szCs w:val="20"/>
-              </w:rPr>
-              <w:t>login</w:t>
-            </w:r>
-            <w:proofErr w:type="spellEnd"/>
+              <w:t>realizar login</w:t>
+            </w:r>
             <w:r>
               <w:rPr>
                 <w:rFonts w:ascii="Tahoma" w:hAnsi="Tahoma" w:cs="Tahoma"/>
@@ -2013,7 +1849,7 @@
           <w:left w:w="70" w:type="dxa"/>
           <w:right w:w="70" w:type="dxa"/>
         </w:tblCellMar>
-        <w:tblLook w:val="0000" w:firstRow="0" w:lastRow="0" w:firstColumn="0" w:lastColumn="0" w:noHBand="0" w:noVBand="0"/>
+        <w:tblLook w:val="0000"/>
       </w:tblPr>
       <w:tblGrid>
         <w:gridCol w:w="9283"/>
@@ -2080,16 +1916,14 @@
               </w:rPr>
               <w:t>DE</w:t>
             </w:r>
-            <w:proofErr w:type="gramStart"/>
-            <w:r>
-              <w:rPr>
-                <w:rFonts w:ascii="Arial" w:hAnsi="Arial" w:cs="Arial"/>
-                <w:b/>
-                <w:bCs/>
-              </w:rPr>
-              <w:t xml:space="preserve">  </w:t>
-            </w:r>
-            <w:proofErr w:type="gramEnd"/>
+            <w:r>
+              <w:rPr>
+                <w:rFonts w:ascii="Arial" w:hAnsi="Arial" w:cs="Arial"/>
+                <w:b/>
+                <w:bCs/>
+              </w:rPr>
+              <w:t xml:space="preserve"> </w:t>
+            </w:r>
             <w:r>
               <w:rPr>
                 <w:rFonts w:ascii="Arial" w:hAnsi="Arial" w:cs="Arial"/>
@@ -2139,54 +1973,6 @@
                 <w:tab w:val="clear" w:pos="8504"/>
                 <w:tab w:val="left" w:pos="395"/>
               </w:tabs>
-              <w:rPr>
-                <w:rFonts w:ascii="Arial" w:hAnsi="Arial" w:cs="Arial"/>
-                <w:b/>
-                <w:bCs/>
-                <w:color w:val="808080" w:themeColor="background1" w:themeShade="80"/>
-              </w:rPr>
-            </w:pPr>
-          </w:p>
-          <w:p>
-            <w:pPr>
-              <w:pStyle w:val="Cabealho"/>
-              <w:tabs>
-                <w:tab w:val="clear" w:pos="4252"/>
-                <w:tab w:val="clear" w:pos="8504"/>
-                <w:tab w:val="left" w:pos="395"/>
-              </w:tabs>
-              <w:rPr>
-                <w:rFonts w:ascii="Arial" w:hAnsi="Arial" w:cs="Arial"/>
-                <w:b/>
-                <w:bCs/>
-                <w:color w:val="808080" w:themeColor="background1" w:themeShade="80"/>
-              </w:rPr>
-            </w:pPr>
-          </w:p>
-          <w:p>
-            <w:pPr>
-              <w:pStyle w:val="Cabealho"/>
-              <w:tabs>
-                <w:tab w:val="clear" w:pos="4252"/>
-                <w:tab w:val="clear" w:pos="8504"/>
-                <w:tab w:val="left" w:pos="395"/>
-              </w:tabs>
-              <w:rPr>
-                <w:rFonts w:ascii="Arial" w:hAnsi="Arial" w:cs="Arial"/>
-                <w:b/>
-                <w:bCs/>
-                <w:color w:val="808080" w:themeColor="background1" w:themeShade="80"/>
-              </w:rPr>
-            </w:pPr>
-          </w:p>
-          <w:p>
-            <w:pPr>
-              <w:pStyle w:val="Cabealho"/>
-              <w:tabs>
-                <w:tab w:val="clear" w:pos="4252"/>
-                <w:tab w:val="clear" w:pos="8504"/>
-                <w:tab w:val="left" w:pos="395"/>
-              </w:tabs>
               <w:jc w:val="center"/>
               <w:rPr>
                 <w:rFonts w:ascii="Arial" w:hAnsi="Arial" w:cs="Arial"/>
@@ -2219,7 +2005,7 @@
                           <pic:cNvPicPr/>
                         </pic:nvPicPr>
                         <pic:blipFill>
-                          <a:blip r:embed="rId8"/>
+                          <a:blip r:embed="rId7"/>
                           <a:stretch>
                             <a:fillRect/>
                           </a:stretch>
@@ -2286,7 +2072,7 @@
           <w:left w:w="70" w:type="dxa"/>
           <w:right w:w="70" w:type="dxa"/>
         </w:tblCellMar>
-        <w:tblLook w:val="0000" w:firstRow="0" w:lastRow="0" w:firstColumn="0" w:lastColumn="0" w:noHBand="0" w:noVBand="0"/>
+        <w:tblLook w:val="0000"/>
       </w:tblPr>
       <w:tblGrid>
         <w:gridCol w:w="9283"/>
@@ -2312,7 +2098,6 @@
                 <w:bCs/>
               </w:rPr>
             </w:pPr>
-            <w:proofErr w:type="gramStart"/>
             <w:r>
               <w:rPr>
                 <w:rFonts w:ascii="Arial" w:hAnsi="Arial" w:cs="Arial"/>
@@ -2338,7 +2123,6 @@
               </w:rPr>
               <w:t>DIAGRAMA</w:t>
             </w:r>
-            <w:proofErr w:type="gramEnd"/>
             <w:r>
               <w:rPr>
                 <w:rFonts w:ascii="Arial" w:hAnsi="Arial" w:cs="Arial"/>
@@ -2375,23 +2159,12 @@
           <w:p>
             <w:pPr>
               <w:pStyle w:val="Cabealho"/>
-              <w:rPr>
-                <w:rFonts w:ascii="Arial" w:hAnsi="Arial" w:cs="Arial"/>
-                <w:b/>
-                <w:bCs/>
-                <w:color w:val="808080" w:themeColor="background1" w:themeShade="80"/>
-              </w:rPr>
-            </w:pPr>
-          </w:p>
-          <w:p>
-            <w:pPr>
-              <w:pStyle w:val="Cabealho"/>
               <w:tabs>
                 <w:tab w:val="clear" w:pos="4252"/>
                 <w:tab w:val="clear" w:pos="8504"/>
                 <w:tab w:val="left" w:pos="395"/>
               </w:tabs>
-              <w:jc w:val="center"/>
+              <w:jc w:val="both"/>
               <w:rPr>
                 <w:rFonts w:ascii="Arial" w:hAnsi="Arial" w:cs="Arial"/>
                 <w:b/>
@@ -2416,40 +2189,6 @@
                 <w:color w:val="808080" w:themeColor="background1" w:themeShade="80"/>
               </w:rPr>
             </w:pPr>
-          </w:p>
-          <w:p>
-            <w:pPr>
-              <w:pStyle w:val="Cabealho"/>
-              <w:tabs>
-                <w:tab w:val="clear" w:pos="4252"/>
-                <w:tab w:val="clear" w:pos="8504"/>
-                <w:tab w:val="left" w:pos="395"/>
-              </w:tabs>
-              <w:jc w:val="both"/>
-              <w:rPr>
-                <w:rFonts w:ascii="Arial" w:hAnsi="Arial" w:cs="Arial"/>
-                <w:b/>
-                <w:bCs/>
-                <w:color w:val="808080" w:themeColor="background1" w:themeShade="80"/>
-              </w:rPr>
-            </w:pPr>
-          </w:p>
-          <w:p>
-            <w:pPr>
-              <w:pStyle w:val="Cabealho"/>
-              <w:tabs>
-                <w:tab w:val="clear" w:pos="4252"/>
-                <w:tab w:val="clear" w:pos="8504"/>
-                <w:tab w:val="left" w:pos="395"/>
-              </w:tabs>
-              <w:jc w:val="both"/>
-              <w:rPr>
-                <w:rFonts w:ascii="Arial" w:hAnsi="Arial" w:cs="Arial"/>
-                <w:b/>
-                <w:bCs/>
-                <w:color w:val="808080" w:themeColor="background1" w:themeShade="80"/>
-              </w:rPr>
-            </w:pPr>
             <w:r>
               <w:rPr>
                 <w:rFonts w:ascii="Arial" w:hAnsi="Arial" w:cs="Arial"/>
@@ -2462,7 +2201,7 @@
                 <wp:inline distT="0" distB="0" distL="0" distR="0">
                   <wp:extent cx="5760085" cy="5674360"/>
                   <wp:effectExtent l="19050" t="0" r="0" b="0"/>
-                  <wp:docPr id="2" name="Imagem 1" descr="UC-02 Diagrama.png"/>
+                  <wp:docPr id="1" name="Imagem 0" descr="UC-02 Diagrama.png"/>
                   <wp:cNvGraphicFramePr>
                     <a:graphicFrameLocks xmlns:a="http://schemas.openxmlformats.org/drawingml/2006/main" noChangeAspect="1"/>
                   </wp:cNvGraphicFramePr>
@@ -2474,7 +2213,7 @@
                           <pic:cNvPicPr/>
                         </pic:nvPicPr>
                         <pic:blipFill>
-                          <a:blip r:embed="rId9"/>
+                          <a:blip r:embed="rId8"/>
                           <a:stretch>
                             <a:fillRect/>
                           </a:stretch>
@@ -2495,23 +2234,6 @@
               </w:drawing>
             </w:r>
           </w:p>
-          <w:p>
-            <w:pPr>
-              <w:pStyle w:val="Cabealho"/>
-              <w:tabs>
-                <w:tab w:val="clear" w:pos="4252"/>
-                <w:tab w:val="clear" w:pos="8504"/>
-                <w:tab w:val="left" w:pos="395"/>
-              </w:tabs>
-              <w:jc w:val="both"/>
-              <w:rPr>
-                <w:rFonts w:ascii="Arial" w:hAnsi="Arial" w:cs="Arial"/>
-                <w:b/>
-                <w:bCs/>
-                <w:color w:val="808080" w:themeColor="background1" w:themeShade="80"/>
-              </w:rPr>
-            </w:pPr>
-          </w:p>
         </w:tc>
       </w:tr>
     </w:tbl>
@@ -2527,8 +2249,8 @@
     </w:p>
     <w:p/>
     <w:sectPr>
-      <w:headerReference w:type="default" r:id="rId10"/>
-      <w:footerReference w:type="default" r:id="rId11"/>
+      <w:headerReference w:type="default" r:id="rId9"/>
+      <w:footerReference w:type="default" r:id="rId10"/>
       <w:pgSz w:w="11906" w:h="16838"/>
       <w:pgMar w:top="1134" w:right="1134" w:bottom="1134" w:left="1701" w:header="709" w:footer="709" w:gutter="0"/>
       <w:cols w:space="708"/>
@@ -2539,8 +2261,8 @@
 </file>
 
 <file path=word/endnotes.xml><?xml version="1.0" encoding="utf-8"?>
-<w:endnotes xmlns:wpc="http://schemas.microsoft.com/office/word/2010/wordprocessingCanvas" xmlns:mc="http://schemas.openxmlformats.org/markup-compatibility/2006" xmlns:o="urn:schemas-microsoft-com:office:office" xmlns:r="http://schemas.openxmlformats.org/officeDocument/2006/relationships" xmlns:m="http://schemas.openxmlformats.org/officeDocument/2006/math" xmlns:v="urn:schemas-microsoft-com:vml" xmlns:wp14="http://schemas.microsoft.com/office/word/2010/wordprocessingDrawing" xmlns:wp="http://schemas.openxmlformats.org/drawingml/2006/wordprocessingDrawing" xmlns:w10="urn:schemas-microsoft-com:office:word" xmlns:w="http://schemas.openxmlformats.org/wordprocessingml/2006/main" xmlns:w14="http://schemas.microsoft.com/office/word/2010/wordml" xmlns:wpg="http://schemas.microsoft.com/office/word/2010/wordprocessingGroup" xmlns:wpi="http://schemas.microsoft.com/office/word/2010/wordprocessingInk" xmlns:wne="http://schemas.microsoft.com/office/word/2006/wordml" xmlns:wps="http://schemas.microsoft.com/office/word/2010/wordprocessingShape" mc:Ignorable="w14 wp14">
-  <w:endnote w:type="separator" w:id="-1">
+<w:endnotes xmlns:ve="http://schemas.openxmlformats.org/markup-compatibility/2006" xmlns:o="urn:schemas-microsoft-com:office:office" xmlns:r="http://schemas.openxmlformats.org/officeDocument/2006/relationships" xmlns:m="http://schemas.openxmlformats.org/officeDocument/2006/math" xmlns:v="urn:schemas-microsoft-com:vml" xmlns:wp="http://schemas.openxmlformats.org/drawingml/2006/wordprocessingDrawing" xmlns:w10="urn:schemas-microsoft-com:office:word" xmlns:w="http://schemas.openxmlformats.org/wordprocessingml/2006/main" xmlns:wne="http://schemas.microsoft.com/office/word/2006/wordml">
+  <w:endnote w:type="separator" w:id="0">
     <w:p>
       <w:pPr>
         <w:spacing w:after="0" w:line="240" w:lineRule="auto"/>
@@ -2550,7 +2272,7 @@
       </w:r>
     </w:p>
   </w:endnote>
-  <w:endnote w:type="continuationSeparator" w:id="0">
+  <w:endnote w:type="continuationSeparator" w:id="1">
     <w:p>
       <w:pPr>
         <w:spacing w:after="0" w:line="240" w:lineRule="auto"/>
@@ -2564,7 +2286,7 @@
 </file>
 
 <file path=word/footer1.xml><?xml version="1.0" encoding="utf-8"?>
-<w:ftr xmlns:wpc="http://schemas.microsoft.com/office/word/2010/wordprocessingCanvas" xmlns:mc="http://schemas.openxmlformats.org/markup-compatibility/2006" xmlns:o="urn:schemas-microsoft-com:office:office" xmlns:r="http://schemas.openxmlformats.org/officeDocument/2006/relationships" xmlns:m="http://schemas.openxmlformats.org/officeDocument/2006/math" xmlns:v="urn:schemas-microsoft-com:vml" xmlns:wp14="http://schemas.microsoft.com/office/word/2010/wordprocessingDrawing" xmlns:wp="http://schemas.openxmlformats.org/drawingml/2006/wordprocessingDrawing" xmlns:w10="urn:schemas-microsoft-com:office:word" xmlns:w="http://schemas.openxmlformats.org/wordprocessingml/2006/main" xmlns:w14="http://schemas.microsoft.com/office/word/2010/wordml" xmlns:wpg="http://schemas.microsoft.com/office/word/2010/wordprocessingGroup" xmlns:wpi="http://schemas.microsoft.com/office/word/2010/wordprocessingInk" xmlns:wne="http://schemas.microsoft.com/office/word/2006/wordml" xmlns:wps="http://schemas.microsoft.com/office/word/2010/wordprocessingShape" mc:Ignorable="w14 wp14">
+<w:ftr xmlns:ve="http://schemas.openxmlformats.org/markup-compatibility/2006" xmlns:o="urn:schemas-microsoft-com:office:office" xmlns:r="http://schemas.openxmlformats.org/officeDocument/2006/relationships" xmlns:m="http://schemas.openxmlformats.org/officeDocument/2006/math" xmlns:v="urn:schemas-microsoft-com:vml" xmlns:wp="http://schemas.openxmlformats.org/drawingml/2006/wordprocessingDrawing" xmlns:w10="urn:schemas-microsoft-com:office:word" xmlns:w="http://schemas.openxmlformats.org/wordprocessingml/2006/main" xmlns:wne="http://schemas.microsoft.com/office/word/2006/wordml">
   <w:p>
     <w:pPr>
       <w:pStyle w:val="Rodap"/>
@@ -2596,8 +2318,8 @@
 </file>
 
 <file path=word/footnotes.xml><?xml version="1.0" encoding="utf-8"?>
-<w:footnotes xmlns:wpc="http://schemas.microsoft.com/office/word/2010/wordprocessingCanvas" xmlns:mc="http://schemas.openxmlformats.org/markup-compatibility/2006" xmlns:o="urn:schemas-microsoft-com:office:office" xmlns:r="http://schemas.openxmlformats.org/officeDocument/2006/relationships" xmlns:m="http://schemas.openxmlformats.org/officeDocument/2006/math" xmlns:v="urn:schemas-microsoft-com:vml" xmlns:wp14="http://schemas.microsoft.com/office/word/2010/wordprocessingDrawing" xmlns:wp="http://schemas.openxmlformats.org/drawingml/2006/wordprocessingDrawing" xmlns:w10="urn:schemas-microsoft-com:office:word" xmlns:w="http://schemas.openxmlformats.org/wordprocessingml/2006/main" xmlns:w14="http://schemas.microsoft.com/office/word/2010/wordml" xmlns:wpg="http://schemas.microsoft.com/office/word/2010/wordprocessingGroup" xmlns:wpi="http://schemas.microsoft.com/office/word/2010/wordprocessingInk" xmlns:wne="http://schemas.microsoft.com/office/word/2006/wordml" xmlns:wps="http://schemas.microsoft.com/office/word/2010/wordprocessingShape" mc:Ignorable="w14 wp14">
-  <w:footnote w:type="separator" w:id="-1">
+<w:footnotes xmlns:ve="http://schemas.openxmlformats.org/markup-compatibility/2006" xmlns:o="urn:schemas-microsoft-com:office:office" xmlns:r="http://schemas.openxmlformats.org/officeDocument/2006/relationships" xmlns:m="http://schemas.openxmlformats.org/officeDocument/2006/math" xmlns:v="urn:schemas-microsoft-com:vml" xmlns:wp="http://schemas.openxmlformats.org/drawingml/2006/wordprocessingDrawing" xmlns:w10="urn:schemas-microsoft-com:office:word" xmlns:w="http://schemas.openxmlformats.org/wordprocessingml/2006/main" xmlns:wne="http://schemas.microsoft.com/office/word/2006/wordml">
+  <w:footnote w:type="separator" w:id="0">
     <w:p>
       <w:pPr>
         <w:spacing w:after="0" w:line="240" w:lineRule="auto"/>
@@ -2607,7 +2329,7 @@
       </w:r>
     </w:p>
   </w:footnote>
-  <w:footnote w:type="continuationSeparator" w:id="0">
+  <w:footnote w:type="continuationSeparator" w:id="1">
     <w:p>
       <w:pPr>
         <w:spacing w:after="0" w:line="240" w:lineRule="auto"/>
@@ -2621,13 +2343,13 @@
 </file>
 
 <file path=word/header1.xml><?xml version="1.0" encoding="utf-8"?>
-<w:hdr xmlns:wpc="http://schemas.microsoft.com/office/word/2010/wordprocessingCanvas" xmlns:mc="http://schemas.openxmlformats.org/markup-compatibility/2006" xmlns:o="urn:schemas-microsoft-com:office:office" xmlns:r="http://schemas.openxmlformats.org/officeDocument/2006/relationships" xmlns:m="http://schemas.openxmlformats.org/officeDocument/2006/math" xmlns:v="urn:schemas-microsoft-com:vml" xmlns:wp14="http://schemas.microsoft.com/office/word/2010/wordprocessingDrawing" xmlns:wp="http://schemas.openxmlformats.org/drawingml/2006/wordprocessingDrawing" xmlns:w10="urn:schemas-microsoft-com:office:word" xmlns:w="http://schemas.openxmlformats.org/wordprocessingml/2006/main" xmlns:w14="http://schemas.microsoft.com/office/word/2010/wordml" xmlns:wpg="http://schemas.microsoft.com/office/word/2010/wordprocessingGroup" xmlns:wpi="http://schemas.microsoft.com/office/word/2010/wordprocessingInk" xmlns:wne="http://schemas.microsoft.com/office/word/2006/wordml" xmlns:wps="http://schemas.microsoft.com/office/word/2010/wordprocessingShape" mc:Ignorable="w14 wp14">
+<w:hdr xmlns:ve="http://schemas.openxmlformats.org/markup-compatibility/2006" xmlns:o="urn:schemas-microsoft-com:office:office" xmlns:r="http://schemas.openxmlformats.org/officeDocument/2006/relationships" xmlns:m="http://schemas.openxmlformats.org/officeDocument/2006/math" xmlns:v="urn:schemas-microsoft-com:vml" xmlns:wp="http://schemas.openxmlformats.org/drawingml/2006/wordprocessingDrawing" xmlns:w10="urn:schemas-microsoft-com:office:word" xmlns:w="http://schemas.openxmlformats.org/wordprocessingml/2006/main" xmlns:wne="http://schemas.microsoft.com/office/word/2006/wordml">
   <w:tbl>
     <w:tblPr>
       <w:tblStyle w:val="Tabelacomgrade"/>
       <w:tblW w:w="9211" w:type="dxa"/>
       <w:shd w:val="clear" w:color="auto" w:fill="FFFFFF" w:themeFill="background1"/>
-      <w:tblLook w:val="04A0" w:firstRow="1" w:lastRow="0" w:firstColumn="1" w:lastColumn="0" w:noHBand="0" w:noVBand="1"/>
+      <w:tblLook w:val="04A0"/>
     </w:tblPr>
     <w:tblGrid>
       <w:gridCol w:w="1101"/>
@@ -2649,7 +2371,6 @@
               <w:b/>
             </w:rPr>
           </w:pPr>
-          <w:proofErr w:type="gramStart"/>
           <w:r>
             <w:rPr>
               <w:b/>
@@ -2666,14 +2387,7 @@
             <w:rPr>
               <w:b/>
             </w:rPr>
-            <w:t>DESCRIÇÃO</w:t>
-          </w:r>
-          <w:proofErr w:type="gramEnd"/>
-          <w:r>
-            <w:rPr>
-              <w:b/>
-            </w:rPr>
-            <w:t xml:space="preserve"> CASO DE USO + PROTÓTIPO TELAS + DIAGRAMASEQUÊNCIA</w:t>
+            <w:t>DESCRIÇÃO CASO DE USO + PROTÓTIPO TELAS + DIAGRAMASEQUÊNCIA</w:t>
           </w:r>
         </w:p>
       </w:tc>
@@ -2767,7 +2481,7 @@
 </file>
 
 <file path=word/numbering.xml><?xml version="1.0" encoding="utf-8"?>
-<w:numbering xmlns:wpc="http://schemas.microsoft.com/office/word/2010/wordprocessingCanvas" xmlns:mc="http://schemas.openxmlformats.org/markup-compatibility/2006" xmlns:o="urn:schemas-microsoft-com:office:office" xmlns:r="http://schemas.openxmlformats.org/officeDocument/2006/relationships" xmlns:m="http://schemas.openxmlformats.org/officeDocument/2006/math" xmlns:v="urn:schemas-microsoft-com:vml" xmlns:wp14="http://schemas.microsoft.com/office/word/2010/wordprocessingDrawing" xmlns:wp="http://schemas.openxmlformats.org/drawingml/2006/wordprocessingDrawing" xmlns:w10="urn:schemas-microsoft-com:office:word" xmlns:w="http://schemas.openxmlformats.org/wordprocessingml/2006/main" xmlns:w14="http://schemas.microsoft.com/office/word/2010/wordml" xmlns:wpg="http://schemas.microsoft.com/office/word/2010/wordprocessingGroup" xmlns:wpi="http://schemas.microsoft.com/office/word/2010/wordprocessingInk" xmlns:wne="http://schemas.microsoft.com/office/word/2006/wordml" xmlns:wps="http://schemas.microsoft.com/office/word/2010/wordprocessingShape" mc:Ignorable="w14 wp14">
+<w:numbering xmlns:ve="http://schemas.openxmlformats.org/markup-compatibility/2006" xmlns:o="urn:schemas-microsoft-com:office:office" xmlns:r="http://schemas.openxmlformats.org/officeDocument/2006/relationships" xmlns:m="http://schemas.openxmlformats.org/officeDocument/2006/math" xmlns:v="urn:schemas-microsoft-com:vml" xmlns:wp="http://schemas.openxmlformats.org/drawingml/2006/wordprocessingDrawing" xmlns:w10="urn:schemas-microsoft-com:office:word" xmlns:w="http://schemas.openxmlformats.org/wordprocessingml/2006/main" xmlns:wne="http://schemas.microsoft.com/office/word/2006/wordml">
   <w:abstractNum w:abstractNumId="0">
     <w:nsid w:val="002079BC"/>
     <w:multiLevelType w:val="hybridMultilevel"/>
@@ -5248,7 +4962,7 @@
 </file>
 
 <file path=word/styles.xml><?xml version="1.0" encoding="utf-8"?>
-<w:styles xmlns:mc="http://schemas.openxmlformats.org/markup-compatibility/2006" xmlns:r="http://schemas.openxmlformats.org/officeDocument/2006/relationships" xmlns:w="http://schemas.openxmlformats.org/wordprocessingml/2006/main" xmlns:w14="http://schemas.microsoft.com/office/word/2010/wordml" mc:Ignorable="w14">
+<w:styles xmlns:r="http://schemas.openxmlformats.org/officeDocument/2006/relationships" xmlns:w="http://schemas.openxmlformats.org/wordprocessingml/2006/main">
   <w:docDefaults>
     <w:rPrDefault>
       <w:rPr>
@@ -5421,6 +5135,7 @@
     <w:uiPriority w:val="99"/>
     <w:semiHidden/>
     <w:unhideWhenUsed/>
+    <w:qFormat/>
     <w:tblPr>
       <w:tblInd w:w="0" w:type="dxa"/>
       <w:tblCellMar>

</xml_diff>

<commit_message>
Check no CRUD de usuário e alterações na descrição dos casos de uso
</commit_message>
<xml_diff>
--- a/4.3 Caso de Uso - UC-02 Cadastrar usuário.docx
+++ b/4.3 Caso de Uso - UC-02 Cadastrar usuário.docx
@@ -1,6 +1,6 @@
 
 <file path=word/document.xml><?xml version="1.0" encoding="utf-8"?>
-<w:document xmlns:ve="http://schemas.openxmlformats.org/markup-compatibility/2006" xmlns:o="urn:schemas-microsoft-com:office:office" xmlns:r="http://schemas.openxmlformats.org/officeDocument/2006/relationships" xmlns:m="http://schemas.openxmlformats.org/officeDocument/2006/math" xmlns:v="urn:schemas-microsoft-com:vml" xmlns:wp="http://schemas.openxmlformats.org/drawingml/2006/wordprocessingDrawing" xmlns:w10="urn:schemas-microsoft-com:office:word" xmlns:w="http://schemas.openxmlformats.org/wordprocessingml/2006/main" xmlns:wne="http://schemas.microsoft.com/office/word/2006/wordml">
+<w:document xmlns:wpc="http://schemas.microsoft.com/office/word/2010/wordprocessingCanvas" xmlns:mc="http://schemas.openxmlformats.org/markup-compatibility/2006" xmlns:o="urn:schemas-microsoft-com:office:office" xmlns:r="http://schemas.openxmlformats.org/officeDocument/2006/relationships" xmlns:m="http://schemas.openxmlformats.org/officeDocument/2006/math" xmlns:v="urn:schemas-microsoft-com:vml" xmlns:wp14="http://schemas.microsoft.com/office/word/2010/wordprocessingDrawing" xmlns:wp="http://schemas.openxmlformats.org/drawingml/2006/wordprocessingDrawing" xmlns:w10="urn:schemas-microsoft-com:office:word" xmlns:w="http://schemas.openxmlformats.org/wordprocessingml/2006/main" xmlns:w14="http://schemas.microsoft.com/office/word/2010/wordml" xmlns:wpg="http://schemas.microsoft.com/office/word/2010/wordprocessingGroup" xmlns:wpi="http://schemas.microsoft.com/office/word/2010/wordprocessingInk" xmlns:wne="http://schemas.microsoft.com/office/word/2006/wordml" xmlns:wps="http://schemas.microsoft.com/office/word/2010/wordprocessingShape" mc:Ignorable="w14 wp14">
   <w:body>
     <w:tbl>
       <w:tblPr>
@@ -19,7 +19,7 @@
           <w:left w:w="70" w:type="dxa"/>
           <w:right w:w="70" w:type="dxa"/>
         </w:tblCellMar>
-        <w:tblLook w:val="0000"/>
+        <w:tblLook w:val="0000" w:firstRow="0" w:lastRow="0" w:firstColumn="0" w:lastColumn="0" w:noHBand="0" w:noVBand="0"/>
       </w:tblPr>
       <w:tblGrid>
         <w:gridCol w:w="851"/>
@@ -188,8 +188,19 @@
                 <w:bCs/>
                 <w:color w:val="000000" w:themeColor="text1"/>
               </w:rPr>
-              <w:t>2 –ATOR</w:t>
-            </w:r>
+              <w:t xml:space="preserve">2 </w:t>
+            </w:r>
+            <w:proofErr w:type="gramStart"/>
+            <w:r>
+              <w:rPr>
+                <w:rFonts w:ascii="Arial" w:hAnsi="Arial" w:cs="Arial"/>
+                <w:b/>
+                <w:bCs/>
+                <w:color w:val="000000" w:themeColor="text1"/>
+              </w:rPr>
+              <w:t>–ATOR</w:t>
+            </w:r>
+            <w:proofErr w:type="gramEnd"/>
             <w:r>
               <w:rPr>
                 <w:rFonts w:ascii="Arial" w:hAnsi="Arial" w:cs="Arial"/>
@@ -399,6 +410,7 @@
                 <w:bCs/>
               </w:rPr>
             </w:pPr>
+            <w:proofErr w:type="gramStart"/>
             <w:r>
               <w:rPr>
                 <w:rFonts w:ascii="Arial" w:hAnsi="Arial" w:cs="Arial"/>
@@ -407,6 +419,7 @@
               </w:rPr>
               <w:t>4 – CENÁRIO</w:t>
             </w:r>
+            <w:proofErr w:type="gramEnd"/>
             <w:r>
               <w:rPr>
                 <w:rFonts w:ascii="Arial" w:hAnsi="Arial" w:cs="Arial"/>
@@ -598,15 +611,61 @@
                 <w:sz w:val="20"/>
                 <w:szCs w:val="20"/>
               </w:rPr>
-              <w:t xml:space="preserve"> (login, senha, email, nome e</w:t>
-            </w:r>
-            <w:r>
-              <w:rPr>
-                <w:rFonts w:ascii="Tahoma" w:hAnsi="Tahoma" w:cs="Tahoma"/>
-                <w:sz w:val="20"/>
-                <w:szCs w:val="20"/>
-              </w:rPr>
-              <w:t xml:space="preserve"> sobrenome) </w:t>
+              <w:t xml:space="preserve"> (</w:t>
+            </w:r>
+            <w:proofErr w:type="spellStart"/>
+            <w:r>
+              <w:rPr>
+                <w:rFonts w:ascii="Tahoma" w:hAnsi="Tahoma" w:cs="Tahoma"/>
+                <w:sz w:val="20"/>
+                <w:szCs w:val="20"/>
+              </w:rPr>
+              <w:t>login</w:t>
+            </w:r>
+            <w:proofErr w:type="spellEnd"/>
+            <w:r>
+              <w:rPr>
+                <w:rFonts w:ascii="Tahoma" w:hAnsi="Tahoma" w:cs="Tahoma"/>
+                <w:sz w:val="20"/>
+                <w:szCs w:val="20"/>
+              </w:rPr>
+              <w:t xml:space="preserve">, senha, </w:t>
+            </w:r>
+            <w:proofErr w:type="spellStart"/>
+            <w:r>
+              <w:rPr>
+                <w:rFonts w:ascii="Tahoma" w:hAnsi="Tahoma" w:cs="Tahoma"/>
+                <w:sz w:val="20"/>
+                <w:szCs w:val="20"/>
+              </w:rPr>
+              <w:t>email</w:t>
+            </w:r>
+            <w:proofErr w:type="spellEnd"/>
+            <w:r>
+              <w:rPr>
+                <w:rFonts w:ascii="Tahoma" w:hAnsi="Tahoma" w:cs="Tahoma"/>
+                <w:sz w:val="20"/>
+                <w:szCs w:val="20"/>
+              </w:rPr>
+              <w:t xml:space="preserve"> e</w:t>
+            </w:r>
+            <w:bookmarkStart w:id="0" w:name="_GoBack"/>
+            <w:bookmarkEnd w:id="0"/>
+            <w:r>
+              <w:rPr>
+                <w:rFonts w:ascii="Tahoma" w:hAnsi="Tahoma" w:cs="Tahoma"/>
+                <w:sz w:val="20"/>
+                <w:szCs w:val="20"/>
+              </w:rPr>
+              <w:t xml:space="preserve"> nome</w:t>
+            </w:r>
+            <w:r>
+              <w:rPr>
+                <w:rFonts w:ascii="Tahoma" w:hAnsi="Tahoma" w:cs="Tahoma"/>
+                <w:sz w:val="20"/>
+                <w:szCs w:val="20"/>
+              </w:rPr>
+              <w:t xml:space="preserve">) </w:t>
             </w:r>
             <w:r>
               <w:rPr>
@@ -615,14 +674,6 @@
                 <w:szCs w:val="20"/>
               </w:rPr>
               <w:t>para o cadastramento do novo usuário</w:t>
-            </w:r>
-            <w:r>
-              <w:rPr>
-                <w:rFonts w:ascii="Tahoma" w:hAnsi="Tahoma" w:cs="Tahoma"/>
-                <w:sz w:val="20"/>
-                <w:szCs w:val="20"/>
-              </w:rPr>
-              <w:t xml:space="preserve"> e seleciona o perfil do novo usuário (administrador, gestor, gerente ou operador)</w:t>
             </w:r>
             <w:r>
               <w:rPr>
@@ -654,15 +705,23 @@
                 <w:sz w:val="20"/>
                 <w:szCs w:val="20"/>
               </w:rPr>
-              <w:t>Servidor valida os campos preenchidos.</w:t>
-            </w:r>
-            <w:r>
-              <w:rPr>
-                <w:rFonts w:ascii="Tahoma" w:hAnsi="Tahoma" w:cs="Tahoma"/>
-                <w:sz w:val="20"/>
-                <w:szCs w:val="20"/>
-              </w:rPr>
-              <w:t xml:space="preserve"> [5.1] [5.2]</w:t>
+              <w:t xml:space="preserve">Ator </w:t>
+            </w:r>
+            <w:r>
+              <w:rPr>
+                <w:rFonts w:ascii="Tahoma" w:hAnsi="Tahoma" w:cs="Tahoma"/>
+                <w:sz w:val="20"/>
+                <w:szCs w:val="20"/>
+              </w:rPr>
+              <w:t>seleciona o perfil do novo usuário (administrador, gestor, gerente ou operador)</w:t>
+            </w:r>
+            <w:r>
+              <w:rPr>
+                <w:rFonts w:ascii="Tahoma" w:hAnsi="Tahoma" w:cs="Tahoma"/>
+                <w:sz w:val="20"/>
+                <w:szCs w:val="20"/>
+              </w:rPr>
+              <w:t>.</w:t>
             </w:r>
           </w:p>
           <w:p>
@@ -683,117 +742,50 @@
             <w:r>
               <w:rPr>
                 <w:rFonts w:ascii="Tahoma" w:hAnsi="Tahoma" w:cs="Tahoma"/>
-                <w:color w:val="000000" w:themeColor="text1"/>
-                <w:sz w:val="20"/>
-                <w:szCs w:val="20"/>
-              </w:rPr>
-              <w:t xml:space="preserve">Sistema realiza uma busca </w:t>
-            </w:r>
-            <w:r>
-              <w:rPr>
-                <w:rFonts w:ascii="Tahoma" w:hAnsi="Tahoma" w:cs="Tahoma"/>
-                <w:color w:val="000000" w:themeColor="text1"/>
-                <w:sz w:val="20"/>
-                <w:szCs w:val="20"/>
-              </w:rPr>
-              <w:t>por um</w:t>
-            </w:r>
-            <w:r>
-              <w:rPr>
-                <w:rFonts w:ascii="Tahoma" w:hAnsi="Tahoma" w:cs="Tahoma"/>
-                <w:color w:val="000000" w:themeColor="text1"/>
-                <w:sz w:val="20"/>
-                <w:szCs w:val="20"/>
-              </w:rPr>
-              <w:t xml:space="preserve"> </w:t>
-            </w:r>
-            <w:r>
-              <w:rPr>
-                <w:rFonts w:ascii="Tahoma" w:hAnsi="Tahoma" w:cs="Tahoma"/>
-                <w:color w:val="000000" w:themeColor="text1"/>
-                <w:sz w:val="20"/>
-                <w:szCs w:val="20"/>
-              </w:rPr>
-              <w:t>cadastro</w:t>
-            </w:r>
-            <w:r>
-              <w:rPr>
-                <w:rFonts w:ascii="Tahoma" w:hAnsi="Tahoma" w:cs="Tahoma"/>
-                <w:color w:val="000000" w:themeColor="text1"/>
-                <w:sz w:val="20"/>
-                <w:szCs w:val="20"/>
-              </w:rPr>
-              <w:t xml:space="preserve"> </w:t>
-            </w:r>
-            <w:r>
-              <w:rPr>
-                <w:rFonts w:ascii="Tahoma" w:hAnsi="Tahoma" w:cs="Tahoma"/>
-                <w:color w:val="000000" w:themeColor="text1"/>
-                <w:sz w:val="20"/>
-                <w:szCs w:val="20"/>
-              </w:rPr>
-              <w:t>no banco de dados</w:t>
-            </w:r>
-            <w:r>
-              <w:rPr>
-                <w:rFonts w:ascii="Tahoma" w:hAnsi="Tahoma" w:cs="Tahoma"/>
-                <w:color w:val="000000" w:themeColor="text1"/>
-                <w:sz w:val="20"/>
-                <w:szCs w:val="20"/>
-              </w:rPr>
-              <w:t xml:space="preserve"> </w:t>
-            </w:r>
-            <w:r>
-              <w:rPr>
-                <w:rFonts w:ascii="Tahoma" w:hAnsi="Tahoma" w:cs="Tahoma"/>
-                <w:color w:val="000000" w:themeColor="text1"/>
-                <w:sz w:val="20"/>
-                <w:szCs w:val="20"/>
-              </w:rPr>
-              <w:t>com os</w:t>
-            </w:r>
-            <w:r>
-              <w:rPr>
-                <w:rFonts w:ascii="Tahoma" w:hAnsi="Tahoma" w:cs="Tahoma"/>
-                <w:color w:val="000000" w:themeColor="text1"/>
-                <w:sz w:val="20"/>
-                <w:szCs w:val="20"/>
-              </w:rPr>
-              <w:t xml:space="preserve"> mesmos</w:t>
-            </w:r>
-            <w:r>
-              <w:rPr>
-                <w:rFonts w:ascii="Tahoma" w:hAnsi="Tahoma" w:cs="Tahoma"/>
-                <w:color w:val="000000" w:themeColor="text1"/>
-                <w:sz w:val="20"/>
-                <w:szCs w:val="20"/>
-              </w:rPr>
-              <w:t xml:space="preserve"> dados informados</w:t>
-            </w:r>
-            <w:r>
-              <w:rPr>
-                <w:rFonts w:ascii="Tahoma" w:hAnsi="Tahoma" w:cs="Tahoma"/>
-                <w:color w:val="000000" w:themeColor="text1"/>
-                <w:sz w:val="20"/>
-                <w:szCs w:val="20"/>
-              </w:rPr>
-              <w:t xml:space="preserve"> pelo ator</w:t>
-            </w:r>
-            <w:r>
-              <w:rPr>
-                <w:rFonts w:ascii="Tahoma" w:hAnsi="Tahoma" w:cs="Tahoma"/>
-                <w:sz w:val="20"/>
-                <w:szCs w:val="20"/>
-              </w:rPr>
-              <w:t xml:space="preserve">. </w:t>
-            </w:r>
-            <w:r>
-              <w:rPr>
-                <w:rFonts w:ascii="Tahoma" w:hAnsi="Tahoma" w:cs="Tahoma"/>
-                <w:sz w:val="20"/>
-                <w:szCs w:val="20"/>
-              </w:rPr>
-              <w:t>[6.1]</w:t>
+                <w:sz w:val="20"/>
+                <w:szCs w:val="20"/>
+              </w:rPr>
+              <w:t>Servidor valida os campos preenchidos.</w:t>
+            </w:r>
+            <w:r>
+              <w:rPr>
+                <w:rFonts w:ascii="Tahoma" w:hAnsi="Tahoma" w:cs="Tahoma"/>
+                <w:sz w:val="20"/>
+                <w:szCs w:val="20"/>
+              </w:rPr>
+              <w:t xml:space="preserve"> [</w:t>
+            </w:r>
+            <w:r>
+              <w:rPr>
+                <w:rFonts w:ascii="Tahoma" w:hAnsi="Tahoma" w:cs="Tahoma"/>
+                <w:sz w:val="20"/>
+                <w:szCs w:val="20"/>
+              </w:rPr>
+              <w:t>6</w:t>
+            </w:r>
+            <w:r>
+              <w:rPr>
+                <w:rFonts w:ascii="Tahoma" w:hAnsi="Tahoma" w:cs="Tahoma"/>
+                <w:sz w:val="20"/>
+                <w:szCs w:val="20"/>
+              </w:rPr>
+              <w:t>.1] [</w:t>
+            </w:r>
+            <w:r>
+              <w:rPr>
+                <w:rFonts w:ascii="Tahoma" w:hAnsi="Tahoma" w:cs="Tahoma"/>
+                <w:sz w:val="20"/>
+                <w:szCs w:val="20"/>
+              </w:rPr>
+              <w:t>6</w:t>
+            </w:r>
+            <w:r>
+              <w:rPr>
+                <w:rFonts w:ascii="Tahoma" w:hAnsi="Tahoma" w:cs="Tahoma"/>
+                <w:sz w:val="20"/>
+                <w:szCs w:val="20"/>
+              </w:rPr>
+              <w:t>.2]</w:t>
             </w:r>
           </w:p>
           <w:p>
@@ -814,10 +806,124 @@
             <w:r>
               <w:rPr>
                 <w:rFonts w:ascii="Tahoma" w:hAnsi="Tahoma" w:cs="Tahoma"/>
-                <w:sz w:val="20"/>
-                <w:szCs w:val="20"/>
-              </w:rPr>
-              <w:t>Sistema salva o cadastro do novo usuário no banco de dados.</w:t>
+                <w:color w:val="000000" w:themeColor="text1"/>
+                <w:sz w:val="20"/>
+                <w:szCs w:val="20"/>
+              </w:rPr>
+              <w:t xml:space="preserve">Sistema realiza uma busca </w:t>
+            </w:r>
+            <w:r>
+              <w:rPr>
+                <w:rFonts w:ascii="Tahoma" w:hAnsi="Tahoma" w:cs="Tahoma"/>
+                <w:color w:val="000000" w:themeColor="text1"/>
+                <w:sz w:val="20"/>
+                <w:szCs w:val="20"/>
+              </w:rPr>
+              <w:t>no banco de dados</w:t>
+            </w:r>
+            <w:r>
+              <w:rPr>
+                <w:rFonts w:ascii="Tahoma" w:hAnsi="Tahoma" w:cs="Tahoma"/>
+                <w:color w:val="000000" w:themeColor="text1"/>
+                <w:sz w:val="20"/>
+                <w:szCs w:val="20"/>
+              </w:rPr>
+              <w:t xml:space="preserve"> </w:t>
+            </w:r>
+            <w:r>
+              <w:rPr>
+                <w:rFonts w:ascii="Tahoma" w:hAnsi="Tahoma" w:cs="Tahoma"/>
+                <w:color w:val="000000" w:themeColor="text1"/>
+                <w:sz w:val="20"/>
+                <w:szCs w:val="20"/>
+              </w:rPr>
+              <w:t xml:space="preserve">por um </w:t>
+            </w:r>
+            <w:r>
+              <w:rPr>
+                <w:rFonts w:ascii="Tahoma" w:hAnsi="Tahoma" w:cs="Tahoma"/>
+                <w:color w:val="000000" w:themeColor="text1"/>
+                <w:sz w:val="20"/>
+                <w:szCs w:val="20"/>
+              </w:rPr>
+              <w:t>cadastro</w:t>
+            </w:r>
+            <w:r>
+              <w:rPr>
+                <w:rFonts w:ascii="Tahoma" w:hAnsi="Tahoma" w:cs="Tahoma"/>
+                <w:color w:val="000000" w:themeColor="text1"/>
+                <w:sz w:val="20"/>
+                <w:szCs w:val="20"/>
+              </w:rPr>
+              <w:t xml:space="preserve"> </w:t>
+            </w:r>
+            <w:r>
+              <w:rPr>
+                <w:rFonts w:ascii="Tahoma" w:hAnsi="Tahoma" w:cs="Tahoma"/>
+                <w:color w:val="000000" w:themeColor="text1"/>
+                <w:sz w:val="20"/>
+                <w:szCs w:val="20"/>
+              </w:rPr>
+              <w:t>com os</w:t>
+            </w:r>
+            <w:r>
+              <w:rPr>
+                <w:rFonts w:ascii="Tahoma" w:hAnsi="Tahoma" w:cs="Tahoma"/>
+                <w:color w:val="000000" w:themeColor="text1"/>
+                <w:sz w:val="20"/>
+                <w:szCs w:val="20"/>
+              </w:rPr>
+              <w:t xml:space="preserve"> mesmos</w:t>
+            </w:r>
+            <w:r>
+              <w:rPr>
+                <w:rFonts w:ascii="Tahoma" w:hAnsi="Tahoma" w:cs="Tahoma"/>
+                <w:color w:val="000000" w:themeColor="text1"/>
+                <w:sz w:val="20"/>
+                <w:szCs w:val="20"/>
+              </w:rPr>
+              <w:t xml:space="preserve"> dados informados</w:t>
+            </w:r>
+            <w:r>
+              <w:rPr>
+                <w:rFonts w:ascii="Tahoma" w:hAnsi="Tahoma" w:cs="Tahoma"/>
+                <w:color w:val="000000" w:themeColor="text1"/>
+                <w:sz w:val="20"/>
+                <w:szCs w:val="20"/>
+              </w:rPr>
+              <w:t xml:space="preserve"> pelo ator</w:t>
+            </w:r>
+            <w:r>
+              <w:rPr>
+                <w:rFonts w:ascii="Tahoma" w:hAnsi="Tahoma" w:cs="Tahoma"/>
+                <w:sz w:val="20"/>
+                <w:szCs w:val="20"/>
+              </w:rPr>
+              <w:t xml:space="preserve">. </w:t>
+            </w:r>
+            <w:r>
+              <w:rPr>
+                <w:rFonts w:ascii="Tahoma" w:hAnsi="Tahoma" w:cs="Tahoma"/>
+                <w:sz w:val="20"/>
+                <w:szCs w:val="20"/>
+              </w:rPr>
+              <w:t>[</w:t>
+            </w:r>
+            <w:r>
+              <w:rPr>
+                <w:rFonts w:ascii="Tahoma" w:hAnsi="Tahoma" w:cs="Tahoma"/>
+                <w:sz w:val="20"/>
+                <w:szCs w:val="20"/>
+              </w:rPr>
+              <w:t>7</w:t>
+            </w:r>
+            <w:r>
+              <w:rPr>
+                <w:rFonts w:ascii="Tahoma" w:hAnsi="Tahoma" w:cs="Tahoma"/>
+                <w:sz w:val="20"/>
+                <w:szCs w:val="20"/>
+              </w:rPr>
+              <w:t>.1]</w:t>
             </w:r>
           </w:p>
           <w:p>
@@ -841,23 +947,7 @@
                 <w:sz w:val="20"/>
                 <w:szCs w:val="20"/>
               </w:rPr>
-              <w:t xml:space="preserve">Sistema exibe tela informando ao </w:t>
-            </w:r>
-            <w:r>
-              <w:rPr>
-                <w:rFonts w:ascii="Tahoma" w:hAnsi="Tahoma" w:cs="Tahoma"/>
-                <w:sz w:val="20"/>
-                <w:szCs w:val="20"/>
-              </w:rPr>
-              <w:t>ator</w:t>
-            </w:r>
-            <w:r>
-              <w:rPr>
-                <w:rFonts w:ascii="Tahoma" w:hAnsi="Tahoma" w:cs="Tahoma"/>
-                <w:sz w:val="20"/>
-                <w:szCs w:val="20"/>
-              </w:rPr>
-              <w:t xml:space="preserve"> que o cadastro foi realizado com sucesso.</w:t>
+              <w:t>Sistema salva o cadastro do novo usuário no banco de dados.</w:t>
             </w:r>
           </w:p>
           <w:p>
@@ -881,12 +971,30 @@
                 <w:sz w:val="20"/>
                 <w:szCs w:val="20"/>
               </w:rPr>
-              <w:t>Fim do caso de uso.</w:t>
+              <w:t xml:space="preserve">Sistema exibe tela informando ao </w:t>
+            </w:r>
+            <w:r>
+              <w:rPr>
+                <w:rFonts w:ascii="Tahoma" w:hAnsi="Tahoma" w:cs="Tahoma"/>
+                <w:sz w:val="20"/>
+                <w:szCs w:val="20"/>
+              </w:rPr>
+              <w:t>ator</w:t>
+            </w:r>
+            <w:r>
+              <w:rPr>
+                <w:rFonts w:ascii="Tahoma" w:hAnsi="Tahoma" w:cs="Tahoma"/>
+                <w:sz w:val="20"/>
+                <w:szCs w:val="20"/>
+              </w:rPr>
+              <w:t xml:space="preserve"> que o cadastro foi realizado com sucesso.</w:t>
             </w:r>
           </w:p>
           <w:p>
             <w:pPr>
               <w:pStyle w:val="Cabealho"/>
+              <w:spacing w:line="276" w:lineRule="auto"/>
+              <w:jc w:val="both"/>
               <w:rPr>
                 <w:rFonts w:ascii="Arial" w:hAnsi="Arial" w:cs="Arial"/>
                 <w:b/>
@@ -990,7 +1098,7 @@
                 <w:szCs w:val="20"/>
                 <w:u w:val="single"/>
               </w:rPr>
-              <w:t>5</w:t>
+              <w:t>6</w:t>
             </w:r>
             <w:r>
               <w:rPr>
@@ -1027,7 +1135,106 @@
                 <w:sz w:val="20"/>
                 <w:szCs w:val="20"/>
               </w:rPr>
-              <w:t>Sistema exibe mensagem informando o campo obrigatório que não foi preenchido</w:t>
+              <w:t>Sistema exibe mensagem informando o</w:t>
+            </w:r>
+            <w:r>
+              <w:rPr>
+                <w:rFonts w:ascii="Tahoma" w:hAnsi="Tahoma" w:cs="Tahoma"/>
+                <w:color w:val="000000" w:themeColor="text1"/>
+                <w:sz w:val="20"/>
+                <w:szCs w:val="20"/>
+              </w:rPr>
+              <w:t>s</w:t>
+            </w:r>
+            <w:r>
+              <w:rPr>
+                <w:rFonts w:ascii="Tahoma" w:hAnsi="Tahoma" w:cs="Tahoma"/>
+                <w:color w:val="000000" w:themeColor="text1"/>
+                <w:sz w:val="20"/>
+                <w:szCs w:val="20"/>
+              </w:rPr>
+              <w:t xml:space="preserve"> campo</w:t>
+            </w:r>
+            <w:r>
+              <w:rPr>
+                <w:rFonts w:ascii="Tahoma" w:hAnsi="Tahoma" w:cs="Tahoma"/>
+                <w:color w:val="000000" w:themeColor="text1"/>
+                <w:sz w:val="20"/>
+                <w:szCs w:val="20"/>
+              </w:rPr>
+              <w:t>s</w:t>
+            </w:r>
+            <w:r>
+              <w:rPr>
+                <w:rFonts w:ascii="Tahoma" w:hAnsi="Tahoma" w:cs="Tahoma"/>
+                <w:color w:val="000000" w:themeColor="text1"/>
+                <w:sz w:val="20"/>
+                <w:szCs w:val="20"/>
+              </w:rPr>
+              <w:t xml:space="preserve"> </w:t>
+            </w:r>
+            <w:r>
+              <w:rPr>
+                <w:rFonts w:ascii="Tahoma" w:hAnsi="Tahoma" w:cs="Tahoma"/>
+                <w:color w:val="000000" w:themeColor="text1"/>
+                <w:sz w:val="20"/>
+                <w:szCs w:val="20"/>
+              </w:rPr>
+              <w:t>obrigatóri</w:t>
+            </w:r>
+            <w:r>
+              <w:rPr>
+                <w:rFonts w:ascii="Tahoma" w:hAnsi="Tahoma" w:cs="Tahoma"/>
+                <w:color w:val="000000" w:themeColor="text1"/>
+                <w:sz w:val="20"/>
+                <w:szCs w:val="20"/>
+              </w:rPr>
+              <w:t>o</w:t>
+            </w:r>
+            <w:r>
+              <w:rPr>
+                <w:rFonts w:ascii="Tahoma" w:hAnsi="Tahoma" w:cs="Tahoma"/>
+                <w:color w:val="000000" w:themeColor="text1"/>
+                <w:sz w:val="20"/>
+                <w:szCs w:val="20"/>
+              </w:rPr>
+              <w:t>s</w:t>
+            </w:r>
+            <w:r>
+              <w:rPr>
+                <w:rFonts w:ascii="Tahoma" w:hAnsi="Tahoma" w:cs="Tahoma"/>
+                <w:color w:val="000000" w:themeColor="text1"/>
+                <w:sz w:val="20"/>
+                <w:szCs w:val="20"/>
+              </w:rPr>
+              <w:t xml:space="preserve"> que não </w:t>
+            </w:r>
+            <w:r>
+              <w:rPr>
+                <w:rFonts w:ascii="Tahoma" w:hAnsi="Tahoma" w:cs="Tahoma"/>
+                <w:color w:val="000000" w:themeColor="text1"/>
+                <w:sz w:val="20"/>
+                <w:szCs w:val="20"/>
+              </w:rPr>
+              <w:t>foram</w:t>
+            </w:r>
+            <w:r>
+              <w:rPr>
+                <w:rFonts w:ascii="Tahoma" w:hAnsi="Tahoma" w:cs="Tahoma"/>
+                <w:color w:val="000000" w:themeColor="text1"/>
+                <w:sz w:val="20"/>
+                <w:szCs w:val="20"/>
+              </w:rPr>
+              <w:t xml:space="preserve"> preenchido</w:t>
+            </w:r>
+            <w:r>
+              <w:rPr>
+                <w:rFonts w:ascii="Tahoma" w:hAnsi="Tahoma" w:cs="Tahoma"/>
+                <w:color w:val="000000" w:themeColor="text1"/>
+                <w:sz w:val="20"/>
+                <w:szCs w:val="20"/>
+              </w:rPr>
+              <w:t>s</w:t>
             </w:r>
             <w:r>
               <w:rPr>
@@ -1062,7 +1269,36 @@
                 <w:sz w:val="20"/>
                 <w:szCs w:val="20"/>
               </w:rPr>
-              <w:t>Sistema volta para o passo 3.</w:t>
+              <w:t xml:space="preserve">Sistema volta para o passo </w:t>
+            </w:r>
+            <w:proofErr w:type="gramStart"/>
+            <w:r>
+              <w:rPr>
+                <w:rFonts w:ascii="Tahoma" w:hAnsi="Tahoma" w:cs="Tahoma"/>
+                <w:color w:val="000000" w:themeColor="text1"/>
+                <w:sz w:val="20"/>
+                <w:szCs w:val="20"/>
+              </w:rPr>
+              <w:t>3</w:t>
+            </w:r>
+            <w:proofErr w:type="gramEnd"/>
+            <w:r>
+              <w:rPr>
+                <w:rFonts w:ascii="Tahoma" w:hAnsi="Tahoma" w:cs="Tahoma"/>
+                <w:color w:val="000000" w:themeColor="text1"/>
+                <w:sz w:val="20"/>
+                <w:szCs w:val="20"/>
+              </w:rPr>
+              <w:t xml:space="preserve"> do cenário principal</w:t>
+            </w:r>
+            <w:r>
+              <w:rPr>
+                <w:rFonts w:ascii="Tahoma" w:hAnsi="Tahoma" w:cs="Tahoma"/>
+                <w:color w:val="000000" w:themeColor="text1"/>
+                <w:sz w:val="20"/>
+                <w:szCs w:val="20"/>
+              </w:rPr>
+              <w:t>.</w:t>
             </w:r>
           </w:p>
           <w:p>
@@ -1098,7 +1334,7 @@
                 <w:szCs w:val="20"/>
                 <w:u w:val="single"/>
               </w:rPr>
-              <w:t>5</w:t>
+              <w:t>6</w:t>
             </w:r>
             <w:r>
               <w:rPr>
@@ -1172,7 +1408,16 @@
                 <w:sz w:val="20"/>
                 <w:szCs w:val="20"/>
               </w:rPr>
-              <w:t>com dados inseridos incorretamente.</w:t>
+              <w:t xml:space="preserve">com dados </w:t>
+            </w:r>
+            <w:r>
+              <w:rPr>
+                <w:rFonts w:ascii="Tahoma" w:hAnsi="Tahoma" w:cs="Tahoma"/>
+                <w:color w:val="000000" w:themeColor="text1"/>
+                <w:sz w:val="20"/>
+                <w:szCs w:val="20"/>
+              </w:rPr>
+              <w:t>inválidos.</w:t>
             </w:r>
           </w:p>
           <w:p>
@@ -1197,7 +1442,36 @@
                 <w:sz w:val="20"/>
                 <w:szCs w:val="20"/>
               </w:rPr>
-              <w:t>Sistema volta para o passo 3.</w:t>
+              <w:t xml:space="preserve">Sistema volta para o passo </w:t>
+            </w:r>
+            <w:proofErr w:type="gramStart"/>
+            <w:r>
+              <w:rPr>
+                <w:rFonts w:ascii="Tahoma" w:hAnsi="Tahoma" w:cs="Tahoma"/>
+                <w:color w:val="000000" w:themeColor="text1"/>
+                <w:sz w:val="20"/>
+                <w:szCs w:val="20"/>
+              </w:rPr>
+              <w:t>3</w:t>
+            </w:r>
+            <w:proofErr w:type="gramEnd"/>
+            <w:r>
+              <w:rPr>
+                <w:rFonts w:ascii="Tahoma" w:hAnsi="Tahoma" w:cs="Tahoma"/>
+                <w:color w:val="000000" w:themeColor="text1"/>
+                <w:sz w:val="20"/>
+                <w:szCs w:val="20"/>
+              </w:rPr>
+              <w:t xml:space="preserve"> do cenário principal</w:t>
+            </w:r>
+            <w:r>
+              <w:rPr>
+                <w:rFonts w:ascii="Tahoma" w:hAnsi="Tahoma" w:cs="Tahoma"/>
+                <w:color w:val="000000" w:themeColor="text1"/>
+                <w:sz w:val="20"/>
+                <w:szCs w:val="20"/>
+              </w:rPr>
+              <w:t>.</w:t>
             </w:r>
           </w:p>
           <w:p>
@@ -1233,7 +1507,7 @@
                 <w:szCs w:val="20"/>
                 <w:u w:val="single"/>
               </w:rPr>
-              <w:t>6</w:t>
+              <w:t>7</w:t>
             </w:r>
             <w:r>
               <w:rPr>
@@ -1256,80 +1530,84 @@
                 <w:u w:val="single"/>
               </w:rPr>
               <w:t>Usuário existente no banco de dados.</w:t>
+            </w:r>
+          </w:p>
+          <w:p>
+            <w:pPr>
+              <w:pStyle w:val="PargrafodaLista"/>
+              <w:numPr>
+                <w:ilvl w:val="0"/>
+                <w:numId w:val="24"/>
+              </w:numPr>
+              <w:spacing w:after="0"/>
+              <w:rPr>
+                <w:rFonts w:ascii="Tahoma" w:hAnsi="Tahoma" w:cs="Tahoma"/>
+                <w:b/>
+                <w:color w:val="000000" w:themeColor="text1"/>
+                <w:sz w:val="20"/>
+                <w:szCs w:val="20"/>
+                <w:u w:val="single"/>
+              </w:rPr>
+            </w:pPr>
+            <w:r>
+              <w:rPr>
+                <w:rFonts w:ascii="Tahoma" w:hAnsi="Tahoma" w:cs="Tahoma"/>
+                <w:color w:val="000000" w:themeColor="text1"/>
+                <w:sz w:val="20"/>
+                <w:szCs w:val="20"/>
+              </w:rPr>
+              <w:t>Sistema exibe mensagem informando que o usuário já existe no banco de dados.</w:t>
+            </w:r>
+          </w:p>
+          <w:p>
+            <w:pPr>
+              <w:numPr>
+                <w:ilvl w:val="0"/>
+                <w:numId w:val="24"/>
+              </w:numPr>
+              <w:spacing w:after="0" w:line="240" w:lineRule="auto"/>
+              <w:jc w:val="both"/>
+              <w:rPr>
+                <w:rFonts w:ascii="Tahoma" w:hAnsi="Tahoma" w:cs="Tahoma"/>
+                <w:color w:val="000000" w:themeColor="text1"/>
+                <w:sz w:val="20"/>
+                <w:szCs w:val="20"/>
+              </w:rPr>
+            </w:pPr>
+            <w:r>
+              <w:rPr>
+                <w:rFonts w:ascii="Tahoma" w:hAnsi="Tahoma" w:cs="Tahoma"/>
+                <w:color w:val="000000" w:themeColor="text1"/>
+                <w:sz w:val="20"/>
+                <w:szCs w:val="20"/>
+              </w:rPr>
+              <w:t xml:space="preserve">Sistema volta para o passo </w:t>
+            </w:r>
+            <w:proofErr w:type="gramStart"/>
+            <w:r>
+              <w:rPr>
+                <w:rFonts w:ascii="Tahoma" w:hAnsi="Tahoma" w:cs="Tahoma"/>
+                <w:color w:val="000000" w:themeColor="text1"/>
+                <w:sz w:val="20"/>
+                <w:szCs w:val="20"/>
+              </w:rPr>
+              <w:t>3</w:t>
+            </w:r>
+            <w:proofErr w:type="gramEnd"/>
+            <w:r>
+              <w:rPr>
+                <w:rFonts w:ascii="Tahoma" w:hAnsi="Tahoma" w:cs="Tahoma"/>
+                <w:color w:val="000000" w:themeColor="text1"/>
+                <w:sz w:val="20"/>
+                <w:szCs w:val="20"/>
+              </w:rPr>
+              <w:t xml:space="preserve"> do cenário principal.</w:t>
             </w:r>
           </w:p>
           <w:p>
             <w:pPr>
               <w:spacing w:after="0" w:line="240" w:lineRule="auto"/>
               <w:jc w:val="both"/>
-              <w:rPr>
-                <w:rFonts w:ascii="Tahoma" w:hAnsi="Tahoma" w:cs="Tahoma"/>
-                <w:color w:val="000000" w:themeColor="text1"/>
-                <w:sz w:val="20"/>
-                <w:szCs w:val="20"/>
-              </w:rPr>
-            </w:pPr>
-            <w:r>
-              <w:rPr>
-                <w:rFonts w:ascii="Tahoma" w:hAnsi="Tahoma" w:cs="Tahoma"/>
-                <w:color w:val="000000" w:themeColor="text1"/>
-                <w:sz w:val="20"/>
-                <w:szCs w:val="20"/>
-              </w:rPr>
-              <w:t xml:space="preserve">           1.   </w:t>
-            </w:r>
-            <w:r>
-              <w:rPr>
-                <w:rFonts w:ascii="Tahoma" w:hAnsi="Tahoma" w:cs="Tahoma"/>
-                <w:color w:val="000000" w:themeColor="text1"/>
-                <w:sz w:val="20"/>
-                <w:szCs w:val="20"/>
-              </w:rPr>
-              <w:t xml:space="preserve">Sistema exibe mensagem informando </w:t>
-            </w:r>
-            <w:r>
-              <w:rPr>
-                <w:rFonts w:ascii="Tahoma" w:hAnsi="Tahoma" w:cs="Tahoma"/>
-                <w:color w:val="000000" w:themeColor="text1"/>
-                <w:sz w:val="20"/>
-                <w:szCs w:val="20"/>
-              </w:rPr>
-              <w:t>que o usuário já existe no banco de dados.</w:t>
-            </w:r>
-          </w:p>
-          <w:p>
-            <w:pPr>
-              <w:spacing w:after="0" w:line="240" w:lineRule="auto"/>
-              <w:jc w:val="both"/>
-              <w:rPr>
-                <w:rFonts w:ascii="Tahoma" w:hAnsi="Tahoma" w:cs="Tahoma"/>
-                <w:color w:val="000000" w:themeColor="text1"/>
-                <w:sz w:val="20"/>
-                <w:szCs w:val="20"/>
-              </w:rPr>
-            </w:pPr>
-            <w:r>
-              <w:rPr>
-                <w:rFonts w:ascii="Tahoma" w:hAnsi="Tahoma" w:cs="Tahoma"/>
-                <w:color w:val="000000" w:themeColor="text1"/>
-                <w:sz w:val="20"/>
-                <w:szCs w:val="20"/>
-              </w:rPr>
-              <w:t xml:space="preserve">           2. </w:t>
-            </w:r>
-            <w:r>
-              <w:rPr>
-                <w:rFonts w:ascii="Tahoma" w:hAnsi="Tahoma" w:cs="Tahoma"/>
-                <w:color w:val="000000" w:themeColor="text1"/>
-                <w:sz w:val="20"/>
-                <w:szCs w:val="20"/>
-              </w:rPr>
-              <w:t>Sistema volta para o passo 3.</w:t>
-            </w:r>
-          </w:p>
-          <w:p>
-            <w:pPr>
-              <w:pStyle w:val="Cabealho"/>
               <w:rPr>
                 <w:rFonts w:ascii="Arial" w:hAnsi="Arial" w:cs="Arial"/>
                 <w:b/>
@@ -1440,7 +1718,21 @@
                 <w:rFonts w:ascii="Arial" w:hAnsi="Arial" w:cs="Arial"/>
                 <w:bCs/>
               </w:rPr>
-              <w:t>cadastrado com sucesso.</w:t>
+              <w:t xml:space="preserve">cadastrado </w:t>
+            </w:r>
+            <w:r>
+              <w:rPr>
+                <w:rFonts w:ascii="Arial" w:hAnsi="Arial" w:cs="Arial"/>
+                <w:bCs/>
+              </w:rPr>
+              <w:t xml:space="preserve">no sistema </w:t>
+            </w:r>
+            <w:r>
+              <w:rPr>
+                <w:rFonts w:ascii="Arial" w:hAnsi="Arial" w:cs="Arial"/>
+                <w:bCs/>
+              </w:rPr>
+              <w:t>com sucesso.</w:t>
             </w:r>
           </w:p>
           <w:p>
@@ -1491,7 +1783,7 @@
           <w:left w:w="70" w:type="dxa"/>
           <w:right w:w="70" w:type="dxa"/>
         </w:tblCellMar>
-        <w:tblLook w:val="0000"/>
+        <w:tblLook w:val="0000" w:firstRow="0" w:lastRow="0" w:firstColumn="0" w:lastColumn="0" w:noHBand="0" w:noVBand="0"/>
       </w:tblPr>
       <w:tblGrid>
         <w:gridCol w:w="9283"/>
@@ -1570,6 +1862,7 @@
           <w:p>
             <w:pPr>
               <w:pStyle w:val="Cabealho"/>
+              <w:jc w:val="both"/>
               <w:rPr>
                 <w:rFonts w:ascii="Tahoma" w:hAnsi="Tahoma" w:cs="Tahoma"/>
                 <w:sz w:val="20"/>
@@ -1615,6 +1908,15 @@
             <w:r>
               <w:rPr>
                 <w:rFonts w:ascii="Tahoma" w:hAnsi="Tahoma" w:cs="Tahoma"/>
+                <w:b/>
+                <w:sz w:val="20"/>
+                <w:szCs w:val="20"/>
+              </w:rPr>
+              <w:t xml:space="preserve"> </w:t>
+            </w:r>
+            <w:r>
+              <w:rPr>
+                <w:rFonts w:ascii="Tahoma" w:hAnsi="Tahoma" w:cs="Tahoma"/>
                 <w:sz w:val="20"/>
                 <w:szCs w:val="20"/>
               </w:rPr>
@@ -1626,12 +1928,45 @@
                 <w:sz w:val="20"/>
                 <w:szCs w:val="20"/>
               </w:rPr>
-              <w:t>enhas devem ter, no mínimo, seis caracteres, entre números, letras e símbolos.</w:t>
+              <w:t>enhas devem ter</w:t>
+            </w:r>
+            <w:r>
+              <w:rPr>
+                <w:rFonts w:ascii="Tahoma" w:hAnsi="Tahoma" w:cs="Tahoma"/>
+                <w:sz w:val="20"/>
+                <w:szCs w:val="20"/>
+              </w:rPr>
+              <w:t xml:space="preserve"> no </w:t>
+            </w:r>
+            <w:r>
+              <w:rPr>
+                <w:rFonts w:ascii="Tahoma" w:hAnsi="Tahoma" w:cs="Tahoma"/>
+                <w:sz w:val="20"/>
+                <w:szCs w:val="20"/>
+              </w:rPr>
+              <w:t>mínimo</w:t>
+            </w:r>
+            <w:r>
+              <w:rPr>
+                <w:rFonts w:ascii="Tahoma" w:hAnsi="Tahoma" w:cs="Tahoma"/>
+                <w:sz w:val="20"/>
+                <w:szCs w:val="20"/>
+              </w:rPr>
+              <w:t xml:space="preserve"> seis caracteres</w:t>
+            </w:r>
+            <w:r>
+              <w:rPr>
+                <w:rFonts w:ascii="Tahoma" w:hAnsi="Tahoma" w:cs="Tahoma"/>
+                <w:sz w:val="20"/>
+                <w:szCs w:val="20"/>
+              </w:rPr>
+              <w:t xml:space="preserve"> e devem conter números e letras.</w:t>
             </w:r>
           </w:p>
           <w:p>
             <w:pPr>
               <w:pStyle w:val="Cabealho"/>
+              <w:jc w:val="both"/>
               <w:rPr>
                 <w:rFonts w:ascii="Tahoma" w:hAnsi="Tahoma" w:cs="Tahoma"/>
                 <w:sz w:val="20"/>
@@ -1642,6 +1977,7 @@
           <w:p>
             <w:pPr>
               <w:pStyle w:val="Cabealho"/>
+              <w:jc w:val="both"/>
               <w:rPr>
                 <w:rFonts w:ascii="Tahoma" w:hAnsi="Tahoma" w:cs="Tahoma"/>
                 <w:sz w:val="20"/>
@@ -1669,31 +2005,81 @@
             <w:r>
               <w:rPr>
                 <w:rFonts w:ascii="Tahoma" w:hAnsi="Tahoma" w:cs="Tahoma"/>
-                <w:sz w:val="20"/>
-                <w:szCs w:val="20"/>
-              </w:rPr>
-              <w:t>A data vigente deve ser atribuída ao cadastro do usuário a</w:t>
-            </w:r>
-            <w:r>
-              <w:rPr>
-                <w:rFonts w:ascii="Tahoma" w:hAnsi="Tahoma" w:cs="Tahoma"/>
-                <w:sz w:val="20"/>
-                <w:szCs w:val="20"/>
-              </w:rPr>
-              <w:t>o</w:t>
-            </w:r>
-            <w:r>
-              <w:rPr>
-                <w:rFonts w:ascii="Tahoma" w:hAnsi="Tahoma" w:cs="Tahoma"/>
-                <w:sz w:val="20"/>
-                <w:szCs w:val="20"/>
-              </w:rPr>
-              <w:t>realizar a persistência do registro no banco de dados.</w:t>
+                <w:b/>
+                <w:sz w:val="20"/>
+                <w:szCs w:val="20"/>
+              </w:rPr>
+              <w:t xml:space="preserve"> </w:t>
+            </w:r>
+            <w:r>
+              <w:rPr>
+                <w:rFonts w:ascii="Tahoma" w:hAnsi="Tahoma" w:cs="Tahoma"/>
+                <w:sz w:val="20"/>
+                <w:szCs w:val="20"/>
+              </w:rPr>
+              <w:t xml:space="preserve">A data vigente deve ser atribuída ao cadastro do </w:t>
+            </w:r>
+            <w:r>
+              <w:rPr>
+                <w:rFonts w:ascii="Tahoma" w:hAnsi="Tahoma" w:cs="Tahoma"/>
+                <w:sz w:val="20"/>
+                <w:szCs w:val="20"/>
+              </w:rPr>
+              <w:t xml:space="preserve">novo </w:t>
+            </w:r>
+            <w:r>
+              <w:rPr>
+                <w:rFonts w:ascii="Tahoma" w:hAnsi="Tahoma" w:cs="Tahoma"/>
+                <w:sz w:val="20"/>
+                <w:szCs w:val="20"/>
+              </w:rPr>
+              <w:t xml:space="preserve">usuário </w:t>
+            </w:r>
+            <w:r>
+              <w:rPr>
+                <w:rFonts w:ascii="Tahoma" w:hAnsi="Tahoma" w:cs="Tahoma"/>
+                <w:sz w:val="20"/>
+                <w:szCs w:val="20"/>
+              </w:rPr>
+              <w:t>quando o sistema</w:t>
+            </w:r>
+            <w:r>
+              <w:rPr>
+                <w:rFonts w:ascii="Tahoma" w:hAnsi="Tahoma" w:cs="Tahoma"/>
+                <w:sz w:val="20"/>
+                <w:szCs w:val="20"/>
+              </w:rPr>
+              <w:t xml:space="preserve"> </w:t>
+            </w:r>
+            <w:r>
+              <w:rPr>
+                <w:rFonts w:ascii="Tahoma" w:hAnsi="Tahoma" w:cs="Tahoma"/>
+                <w:sz w:val="20"/>
+                <w:szCs w:val="20"/>
+              </w:rPr>
+              <w:t xml:space="preserve">realizar a persistência do </w:t>
+            </w:r>
+            <w:r>
+              <w:rPr>
+                <w:rFonts w:ascii="Tahoma" w:hAnsi="Tahoma" w:cs="Tahoma"/>
+                <w:sz w:val="20"/>
+                <w:szCs w:val="20"/>
+              </w:rPr>
+              <w:t xml:space="preserve">cadastro do mesmo </w:t>
+            </w:r>
+            <w:r>
+              <w:rPr>
+                <w:rFonts w:ascii="Tahoma" w:hAnsi="Tahoma" w:cs="Tahoma"/>
+                <w:sz w:val="20"/>
+                <w:szCs w:val="20"/>
+              </w:rPr>
+              <w:t>no banco de dados.</w:t>
             </w:r>
           </w:p>
           <w:p>
             <w:pPr>
               <w:pStyle w:val="Cabealho"/>
+              <w:jc w:val="both"/>
               <w:rPr>
                 <w:rFonts w:ascii="Tahoma" w:hAnsi="Tahoma" w:cs="Tahoma"/>
                 <w:sz w:val="20"/>
@@ -1704,6 +2090,7 @@
           <w:p>
             <w:pPr>
               <w:pStyle w:val="Cabealho"/>
+              <w:jc w:val="both"/>
               <w:rPr>
                 <w:rFonts w:ascii="Tahoma" w:hAnsi="Tahoma" w:cs="Tahoma"/>
                 <w:sz w:val="20"/>
@@ -1726,8 +2113,19 @@
                 <w:sz w:val="20"/>
                 <w:szCs w:val="20"/>
               </w:rPr>
-              <w:t>primeiro login</w:t>
-            </w:r>
+              <w:t xml:space="preserve">primeiro </w:t>
+            </w:r>
+            <w:proofErr w:type="spellStart"/>
+            <w:r>
+              <w:rPr>
+                <w:rFonts w:ascii="Tahoma" w:hAnsi="Tahoma" w:cs="Tahoma"/>
+                <w:b/>
+                <w:sz w:val="20"/>
+                <w:szCs w:val="20"/>
+              </w:rPr>
+              <w:t>login</w:t>
+            </w:r>
+            <w:proofErr w:type="spellEnd"/>
             <w:r>
               <w:rPr>
                 <w:rFonts w:ascii="Tahoma" w:hAnsi="Tahoma" w:cs="Tahoma"/>
@@ -1740,6 +2138,15 @@
             <w:r>
               <w:rPr>
                 <w:rFonts w:ascii="Tahoma" w:hAnsi="Tahoma" w:cs="Tahoma"/>
+                <w:b/>
+                <w:sz w:val="20"/>
+                <w:szCs w:val="20"/>
+              </w:rPr>
+              <w:t xml:space="preserve"> </w:t>
+            </w:r>
+            <w:r>
+              <w:rPr>
+                <w:rFonts w:ascii="Tahoma" w:hAnsi="Tahoma" w:cs="Tahoma"/>
                 <w:sz w:val="20"/>
                 <w:szCs w:val="20"/>
               </w:rPr>
@@ -1751,25 +2158,181 @@
                 <w:sz w:val="20"/>
                 <w:szCs w:val="20"/>
               </w:rPr>
-              <w:t>realizar login</w:t>
-            </w:r>
-            <w:r>
-              <w:rPr>
-                <w:rFonts w:ascii="Tahoma" w:hAnsi="Tahoma" w:cs="Tahoma"/>
-                <w:sz w:val="20"/>
-                <w:szCs w:val="20"/>
-              </w:rPr>
-              <w:t xml:space="preserve"> pela primeira vez no sistema</w:t>
-            </w:r>
-            <w:bookmarkStart w:id="0" w:name="_GoBack"/>
-            <w:bookmarkEnd w:id="0"/>
-            <w:r>
-              <w:rPr>
-                <w:rFonts w:ascii="Tahoma" w:hAnsi="Tahoma" w:cs="Tahoma"/>
-                <w:sz w:val="20"/>
-                <w:szCs w:val="20"/>
-              </w:rPr>
-              <w:t xml:space="preserve"> o usuário deve ser obrigado a realizar a troca de senha.</w:t>
+              <w:t xml:space="preserve">realizar </w:t>
+            </w:r>
+            <w:proofErr w:type="spellStart"/>
+            <w:r>
+              <w:rPr>
+                <w:rFonts w:ascii="Tahoma" w:hAnsi="Tahoma" w:cs="Tahoma"/>
+                <w:sz w:val="20"/>
+                <w:szCs w:val="20"/>
+              </w:rPr>
+              <w:t>login</w:t>
+            </w:r>
+            <w:proofErr w:type="spellEnd"/>
+            <w:r>
+              <w:rPr>
+                <w:rFonts w:ascii="Tahoma" w:hAnsi="Tahoma" w:cs="Tahoma"/>
+                <w:sz w:val="20"/>
+                <w:szCs w:val="20"/>
+              </w:rPr>
+              <w:t xml:space="preserve"> </w:t>
+            </w:r>
+            <w:r>
+              <w:rPr>
+                <w:rFonts w:ascii="Tahoma" w:hAnsi="Tahoma" w:cs="Tahoma"/>
+                <w:sz w:val="20"/>
+                <w:szCs w:val="20"/>
+              </w:rPr>
+              <w:t>no sistema pela primeira vez,</w:t>
+            </w:r>
+            <w:r>
+              <w:rPr>
+                <w:rFonts w:ascii="Tahoma" w:hAnsi="Tahoma" w:cs="Tahoma"/>
+                <w:sz w:val="20"/>
+                <w:szCs w:val="20"/>
+              </w:rPr>
+              <w:t xml:space="preserve"> o usuário deve ser</w:t>
+            </w:r>
+            <w:r>
+              <w:rPr>
+                <w:rFonts w:ascii="Tahoma" w:hAnsi="Tahoma" w:cs="Tahoma"/>
+                <w:sz w:val="20"/>
+                <w:szCs w:val="20"/>
+              </w:rPr>
+              <w:t xml:space="preserve"> obrigado a realizar a troca da </w:t>
+            </w:r>
+            <w:r>
+              <w:rPr>
+                <w:rFonts w:ascii="Tahoma" w:hAnsi="Tahoma" w:cs="Tahoma"/>
+                <w:sz w:val="20"/>
+                <w:szCs w:val="20"/>
+              </w:rPr>
+              <w:t>senha</w:t>
+            </w:r>
+            <w:r>
+              <w:rPr>
+                <w:rFonts w:ascii="Tahoma" w:hAnsi="Tahoma" w:cs="Tahoma"/>
+                <w:sz w:val="20"/>
+                <w:szCs w:val="20"/>
+              </w:rPr>
+              <w:t xml:space="preserve"> definida pelo administrator na operação de cadastro</w:t>
+            </w:r>
+            <w:r>
+              <w:rPr>
+                <w:rFonts w:ascii="Tahoma" w:hAnsi="Tahoma" w:cs="Tahoma"/>
+                <w:sz w:val="20"/>
+                <w:szCs w:val="20"/>
+              </w:rPr>
+              <w:t>.</w:t>
+            </w:r>
+            <w:r>
+              <w:rPr>
+                <w:rFonts w:ascii="Tahoma" w:hAnsi="Tahoma" w:cs="Tahoma"/>
+                <w:sz w:val="20"/>
+                <w:szCs w:val="20"/>
+              </w:rPr>
+              <w:t xml:space="preserve"> </w:t>
+            </w:r>
+            <w:r>
+              <w:rPr>
+                <w:rFonts w:ascii="Tahoma" w:hAnsi="Tahoma" w:cs="Tahoma"/>
+                <w:sz w:val="20"/>
+                <w:szCs w:val="20"/>
+              </w:rPr>
+              <w:t>Dessa forma</w:t>
+            </w:r>
+            <w:r>
+              <w:rPr>
+                <w:rFonts w:ascii="Tahoma" w:hAnsi="Tahoma" w:cs="Tahoma"/>
+                <w:sz w:val="20"/>
+                <w:szCs w:val="20"/>
+              </w:rPr>
+              <w:t xml:space="preserve">, novos usuários devem ter uma </w:t>
+            </w:r>
+            <w:proofErr w:type="spellStart"/>
+            <w:r>
+              <w:rPr>
+                <w:rFonts w:ascii="Tahoma" w:hAnsi="Tahoma" w:cs="Tahoma"/>
+                <w:sz w:val="20"/>
+                <w:szCs w:val="20"/>
+              </w:rPr>
+              <w:t>flag</w:t>
+            </w:r>
+            <w:proofErr w:type="spellEnd"/>
+            <w:r>
+              <w:rPr>
+                <w:rFonts w:ascii="Tahoma" w:hAnsi="Tahoma" w:cs="Tahoma"/>
+                <w:sz w:val="20"/>
+                <w:szCs w:val="20"/>
+              </w:rPr>
+              <w:t xml:space="preserve"> vinculada </w:t>
+            </w:r>
+            <w:r>
+              <w:rPr>
+                <w:rFonts w:ascii="Tahoma" w:hAnsi="Tahoma" w:cs="Tahoma"/>
+                <w:sz w:val="20"/>
+                <w:szCs w:val="20"/>
+              </w:rPr>
+              <w:t xml:space="preserve">a seu registro </w:t>
+            </w:r>
+            <w:r>
+              <w:rPr>
+                <w:rFonts w:ascii="Tahoma" w:hAnsi="Tahoma" w:cs="Tahoma"/>
+                <w:sz w:val="20"/>
+                <w:szCs w:val="20"/>
+              </w:rPr>
+              <w:t xml:space="preserve">para que </w:t>
+            </w:r>
+            <w:r>
+              <w:rPr>
+                <w:rFonts w:ascii="Tahoma" w:hAnsi="Tahoma" w:cs="Tahoma"/>
+                <w:sz w:val="20"/>
+                <w:szCs w:val="20"/>
+              </w:rPr>
+              <w:t xml:space="preserve">seja possível que </w:t>
+            </w:r>
+            <w:r>
+              <w:rPr>
+                <w:rFonts w:ascii="Tahoma" w:hAnsi="Tahoma" w:cs="Tahoma"/>
+                <w:sz w:val="20"/>
+                <w:szCs w:val="20"/>
+              </w:rPr>
+              <w:t xml:space="preserve">o sistema identifique que é o primeiro </w:t>
+            </w:r>
+            <w:proofErr w:type="spellStart"/>
+            <w:r>
+              <w:rPr>
+                <w:rFonts w:ascii="Tahoma" w:hAnsi="Tahoma" w:cs="Tahoma"/>
+                <w:sz w:val="20"/>
+                <w:szCs w:val="20"/>
+              </w:rPr>
+              <w:t>login</w:t>
+            </w:r>
+            <w:proofErr w:type="spellEnd"/>
+            <w:r>
+              <w:rPr>
+                <w:rFonts w:ascii="Tahoma" w:hAnsi="Tahoma" w:cs="Tahoma"/>
+                <w:sz w:val="20"/>
+                <w:szCs w:val="20"/>
+              </w:rPr>
+              <w:t xml:space="preserve"> do mesmo no sistema</w:t>
+            </w:r>
+            <w:r>
+              <w:rPr>
+                <w:rFonts w:ascii="Tahoma" w:hAnsi="Tahoma" w:cs="Tahoma"/>
+                <w:sz w:val="20"/>
+                <w:szCs w:val="20"/>
+              </w:rPr>
+              <w:t xml:space="preserve"> e obrigue a troca de senha</w:t>
+            </w:r>
+            <w:r>
+              <w:rPr>
+                <w:rFonts w:ascii="Tahoma" w:hAnsi="Tahoma" w:cs="Tahoma"/>
+                <w:sz w:val="20"/>
+                <w:szCs w:val="20"/>
+              </w:rPr>
+              <w:t>.</w:t>
             </w:r>
           </w:p>
           <w:p>
@@ -1849,7 +2412,7 @@
           <w:left w:w="70" w:type="dxa"/>
           <w:right w:w="70" w:type="dxa"/>
         </w:tblCellMar>
-        <w:tblLook w:val="0000"/>
+        <w:tblLook w:val="0000" w:firstRow="0" w:lastRow="0" w:firstColumn="0" w:lastColumn="0" w:noHBand="0" w:noVBand="0"/>
       </w:tblPr>
       <w:tblGrid>
         <w:gridCol w:w="9283"/>
@@ -2005,7 +2568,7 @@
                           <pic:cNvPicPr/>
                         </pic:nvPicPr>
                         <pic:blipFill>
-                          <a:blip r:embed="rId7"/>
+                          <a:blip r:embed="rId8"/>
                           <a:stretch>
                             <a:fillRect/>
                           </a:stretch>
@@ -2072,7 +2635,7 @@
           <w:left w:w="70" w:type="dxa"/>
           <w:right w:w="70" w:type="dxa"/>
         </w:tblCellMar>
-        <w:tblLook w:val="0000"/>
+        <w:tblLook w:val="0000" w:firstRow="0" w:lastRow="0" w:firstColumn="0" w:lastColumn="0" w:noHBand="0" w:noVBand="0"/>
       </w:tblPr>
       <w:tblGrid>
         <w:gridCol w:w="9283"/>
@@ -2098,6 +2661,7 @@
                 <w:bCs/>
               </w:rPr>
             </w:pPr>
+            <w:proofErr w:type="gramStart"/>
             <w:r>
               <w:rPr>
                 <w:rFonts w:ascii="Arial" w:hAnsi="Arial" w:cs="Arial"/>
@@ -2123,6 +2687,7 @@
               </w:rPr>
               <w:t>DIAGRAMA</w:t>
             </w:r>
+            <w:proofErr w:type="gramEnd"/>
             <w:r>
               <w:rPr>
                 <w:rFonts w:ascii="Arial" w:hAnsi="Arial" w:cs="Arial"/>
@@ -2213,7 +2778,7 @@
                           <pic:cNvPicPr/>
                         </pic:nvPicPr>
                         <pic:blipFill>
-                          <a:blip r:embed="rId8"/>
+                          <a:blip r:embed="rId9"/>
                           <a:stretch>
                             <a:fillRect/>
                           </a:stretch>
@@ -2249,8 +2814,8 @@
     </w:p>
     <w:p/>
     <w:sectPr>
-      <w:headerReference w:type="default" r:id="rId9"/>
-      <w:footerReference w:type="default" r:id="rId10"/>
+      <w:headerReference w:type="default" r:id="rId10"/>
+      <w:footerReference w:type="default" r:id="rId11"/>
       <w:pgSz w:w="11906" w:h="16838"/>
       <w:pgMar w:top="1134" w:right="1134" w:bottom="1134" w:left="1701" w:header="709" w:footer="709" w:gutter="0"/>
       <w:cols w:space="708"/>
@@ -2261,8 +2826,8 @@
 </file>
 
 <file path=word/endnotes.xml><?xml version="1.0" encoding="utf-8"?>
-<w:endnotes xmlns:ve="http://schemas.openxmlformats.org/markup-compatibility/2006" xmlns:o="urn:schemas-microsoft-com:office:office" xmlns:r="http://schemas.openxmlformats.org/officeDocument/2006/relationships" xmlns:m="http://schemas.openxmlformats.org/officeDocument/2006/math" xmlns:v="urn:schemas-microsoft-com:vml" xmlns:wp="http://schemas.openxmlformats.org/drawingml/2006/wordprocessingDrawing" xmlns:w10="urn:schemas-microsoft-com:office:word" xmlns:w="http://schemas.openxmlformats.org/wordprocessingml/2006/main" xmlns:wne="http://schemas.microsoft.com/office/word/2006/wordml">
-  <w:endnote w:type="separator" w:id="0">
+<w:endnotes xmlns:wpc="http://schemas.microsoft.com/office/word/2010/wordprocessingCanvas" xmlns:mc="http://schemas.openxmlformats.org/markup-compatibility/2006" xmlns:o="urn:schemas-microsoft-com:office:office" xmlns:r="http://schemas.openxmlformats.org/officeDocument/2006/relationships" xmlns:m="http://schemas.openxmlformats.org/officeDocument/2006/math" xmlns:v="urn:schemas-microsoft-com:vml" xmlns:wp14="http://schemas.microsoft.com/office/word/2010/wordprocessingDrawing" xmlns:wp="http://schemas.openxmlformats.org/drawingml/2006/wordprocessingDrawing" xmlns:w10="urn:schemas-microsoft-com:office:word" xmlns:w="http://schemas.openxmlformats.org/wordprocessingml/2006/main" xmlns:w14="http://schemas.microsoft.com/office/word/2010/wordml" xmlns:wpg="http://schemas.microsoft.com/office/word/2010/wordprocessingGroup" xmlns:wpi="http://schemas.microsoft.com/office/word/2010/wordprocessingInk" xmlns:wne="http://schemas.microsoft.com/office/word/2006/wordml" xmlns:wps="http://schemas.microsoft.com/office/word/2010/wordprocessingShape" mc:Ignorable="w14 wp14">
+  <w:endnote w:type="separator" w:id="-1">
     <w:p>
       <w:pPr>
         <w:spacing w:after="0" w:line="240" w:lineRule="auto"/>
@@ -2272,7 +2837,7 @@
       </w:r>
     </w:p>
   </w:endnote>
-  <w:endnote w:type="continuationSeparator" w:id="1">
+  <w:endnote w:type="continuationSeparator" w:id="0">
     <w:p>
       <w:pPr>
         <w:spacing w:after="0" w:line="240" w:lineRule="auto"/>
@@ -2286,7 +2851,7 @@
 </file>
 
 <file path=word/footer1.xml><?xml version="1.0" encoding="utf-8"?>
-<w:ftr xmlns:ve="http://schemas.openxmlformats.org/markup-compatibility/2006" xmlns:o="urn:schemas-microsoft-com:office:office" xmlns:r="http://schemas.openxmlformats.org/officeDocument/2006/relationships" xmlns:m="http://schemas.openxmlformats.org/officeDocument/2006/math" xmlns:v="urn:schemas-microsoft-com:vml" xmlns:wp="http://schemas.openxmlformats.org/drawingml/2006/wordprocessingDrawing" xmlns:w10="urn:schemas-microsoft-com:office:word" xmlns:w="http://schemas.openxmlformats.org/wordprocessingml/2006/main" xmlns:wne="http://schemas.microsoft.com/office/word/2006/wordml">
+<w:ftr xmlns:wpc="http://schemas.microsoft.com/office/word/2010/wordprocessingCanvas" xmlns:mc="http://schemas.openxmlformats.org/markup-compatibility/2006" xmlns:o="urn:schemas-microsoft-com:office:office" xmlns:r="http://schemas.openxmlformats.org/officeDocument/2006/relationships" xmlns:m="http://schemas.openxmlformats.org/officeDocument/2006/math" xmlns:v="urn:schemas-microsoft-com:vml" xmlns:wp14="http://schemas.microsoft.com/office/word/2010/wordprocessingDrawing" xmlns:wp="http://schemas.openxmlformats.org/drawingml/2006/wordprocessingDrawing" xmlns:w10="urn:schemas-microsoft-com:office:word" xmlns:w="http://schemas.openxmlformats.org/wordprocessingml/2006/main" xmlns:w14="http://schemas.microsoft.com/office/word/2010/wordml" xmlns:wpg="http://schemas.microsoft.com/office/word/2010/wordprocessingGroup" xmlns:wpi="http://schemas.microsoft.com/office/word/2010/wordprocessingInk" xmlns:wne="http://schemas.microsoft.com/office/word/2006/wordml" xmlns:wps="http://schemas.microsoft.com/office/word/2010/wordprocessingShape" mc:Ignorable="w14 wp14">
   <w:p>
     <w:pPr>
       <w:pStyle w:val="Rodap"/>
@@ -2318,8 +2883,8 @@
 </file>
 
 <file path=word/footnotes.xml><?xml version="1.0" encoding="utf-8"?>
-<w:footnotes xmlns:ve="http://schemas.openxmlformats.org/markup-compatibility/2006" xmlns:o="urn:schemas-microsoft-com:office:office" xmlns:r="http://schemas.openxmlformats.org/officeDocument/2006/relationships" xmlns:m="http://schemas.openxmlformats.org/officeDocument/2006/math" xmlns:v="urn:schemas-microsoft-com:vml" xmlns:wp="http://schemas.openxmlformats.org/drawingml/2006/wordprocessingDrawing" xmlns:w10="urn:schemas-microsoft-com:office:word" xmlns:w="http://schemas.openxmlformats.org/wordprocessingml/2006/main" xmlns:wne="http://schemas.microsoft.com/office/word/2006/wordml">
-  <w:footnote w:type="separator" w:id="0">
+<w:footnotes xmlns:wpc="http://schemas.microsoft.com/office/word/2010/wordprocessingCanvas" xmlns:mc="http://schemas.openxmlformats.org/markup-compatibility/2006" xmlns:o="urn:schemas-microsoft-com:office:office" xmlns:r="http://schemas.openxmlformats.org/officeDocument/2006/relationships" xmlns:m="http://schemas.openxmlformats.org/officeDocument/2006/math" xmlns:v="urn:schemas-microsoft-com:vml" xmlns:wp14="http://schemas.microsoft.com/office/word/2010/wordprocessingDrawing" xmlns:wp="http://schemas.openxmlformats.org/drawingml/2006/wordprocessingDrawing" xmlns:w10="urn:schemas-microsoft-com:office:word" xmlns:w="http://schemas.openxmlformats.org/wordprocessingml/2006/main" xmlns:w14="http://schemas.microsoft.com/office/word/2010/wordml" xmlns:wpg="http://schemas.microsoft.com/office/word/2010/wordprocessingGroup" xmlns:wpi="http://schemas.microsoft.com/office/word/2010/wordprocessingInk" xmlns:wne="http://schemas.microsoft.com/office/word/2006/wordml" xmlns:wps="http://schemas.microsoft.com/office/word/2010/wordprocessingShape" mc:Ignorable="w14 wp14">
+  <w:footnote w:type="separator" w:id="-1">
     <w:p>
       <w:pPr>
         <w:spacing w:after="0" w:line="240" w:lineRule="auto"/>
@@ -2329,7 +2894,7 @@
       </w:r>
     </w:p>
   </w:footnote>
-  <w:footnote w:type="continuationSeparator" w:id="1">
+  <w:footnote w:type="continuationSeparator" w:id="0">
     <w:p>
       <w:pPr>
         <w:spacing w:after="0" w:line="240" w:lineRule="auto"/>
@@ -2343,13 +2908,13 @@
 </file>
 
 <file path=word/header1.xml><?xml version="1.0" encoding="utf-8"?>
-<w:hdr xmlns:ve="http://schemas.openxmlformats.org/markup-compatibility/2006" xmlns:o="urn:schemas-microsoft-com:office:office" xmlns:r="http://schemas.openxmlformats.org/officeDocument/2006/relationships" xmlns:m="http://schemas.openxmlformats.org/officeDocument/2006/math" xmlns:v="urn:schemas-microsoft-com:vml" xmlns:wp="http://schemas.openxmlformats.org/drawingml/2006/wordprocessingDrawing" xmlns:w10="urn:schemas-microsoft-com:office:word" xmlns:w="http://schemas.openxmlformats.org/wordprocessingml/2006/main" xmlns:wne="http://schemas.microsoft.com/office/word/2006/wordml">
+<w:hdr xmlns:wpc="http://schemas.microsoft.com/office/word/2010/wordprocessingCanvas" xmlns:mc="http://schemas.openxmlformats.org/markup-compatibility/2006" xmlns:o="urn:schemas-microsoft-com:office:office" xmlns:r="http://schemas.openxmlformats.org/officeDocument/2006/relationships" xmlns:m="http://schemas.openxmlformats.org/officeDocument/2006/math" xmlns:v="urn:schemas-microsoft-com:vml" xmlns:wp14="http://schemas.microsoft.com/office/word/2010/wordprocessingDrawing" xmlns:wp="http://schemas.openxmlformats.org/drawingml/2006/wordprocessingDrawing" xmlns:w10="urn:schemas-microsoft-com:office:word" xmlns:w="http://schemas.openxmlformats.org/wordprocessingml/2006/main" xmlns:w14="http://schemas.microsoft.com/office/word/2010/wordml" xmlns:wpg="http://schemas.microsoft.com/office/word/2010/wordprocessingGroup" xmlns:wpi="http://schemas.microsoft.com/office/word/2010/wordprocessingInk" xmlns:wne="http://schemas.microsoft.com/office/word/2006/wordml" xmlns:wps="http://schemas.microsoft.com/office/word/2010/wordprocessingShape" mc:Ignorable="w14 wp14">
   <w:tbl>
     <w:tblPr>
       <w:tblStyle w:val="Tabelacomgrade"/>
       <w:tblW w:w="9211" w:type="dxa"/>
       <w:shd w:val="clear" w:color="auto" w:fill="FFFFFF" w:themeFill="background1"/>
-      <w:tblLook w:val="04A0"/>
+      <w:tblLook w:val="04A0" w:firstRow="1" w:lastRow="0" w:firstColumn="1" w:lastColumn="0" w:noHBand="0" w:noVBand="1"/>
     </w:tblPr>
     <w:tblGrid>
       <w:gridCol w:w="1101"/>
@@ -2371,6 +2936,7 @@
               <w:b/>
             </w:rPr>
           </w:pPr>
+          <w:proofErr w:type="gramStart"/>
           <w:r>
             <w:rPr>
               <w:b/>
@@ -2387,7 +2953,14 @@
             <w:rPr>
               <w:b/>
             </w:rPr>
-            <w:t>DESCRIÇÃO CASO DE USO + PROTÓTIPO TELAS + DIAGRAMASEQUÊNCIA</w:t>
+            <w:t>DESCRIÇÃO</w:t>
+          </w:r>
+          <w:proofErr w:type="gramEnd"/>
+          <w:r>
+            <w:rPr>
+              <w:b/>
+            </w:rPr>
+            <w:t xml:space="preserve"> CASO DE USO + PROTÓTIPO TELAS + DIAGRAMASEQUÊNCIA</w:t>
           </w:r>
         </w:p>
       </w:tc>
@@ -2481,7 +3054,7 @@
 </file>
 
 <file path=word/numbering.xml><?xml version="1.0" encoding="utf-8"?>
-<w:numbering xmlns:ve="http://schemas.openxmlformats.org/markup-compatibility/2006" xmlns:o="urn:schemas-microsoft-com:office:office" xmlns:r="http://schemas.openxmlformats.org/officeDocument/2006/relationships" xmlns:m="http://schemas.openxmlformats.org/officeDocument/2006/math" xmlns:v="urn:schemas-microsoft-com:vml" xmlns:wp="http://schemas.openxmlformats.org/drawingml/2006/wordprocessingDrawing" xmlns:w10="urn:schemas-microsoft-com:office:word" xmlns:w="http://schemas.openxmlformats.org/wordprocessingml/2006/main" xmlns:wne="http://schemas.microsoft.com/office/word/2006/wordml">
+<w:numbering xmlns:wpc="http://schemas.microsoft.com/office/word/2010/wordprocessingCanvas" xmlns:mc="http://schemas.openxmlformats.org/markup-compatibility/2006" xmlns:o="urn:schemas-microsoft-com:office:office" xmlns:r="http://schemas.openxmlformats.org/officeDocument/2006/relationships" xmlns:m="http://schemas.openxmlformats.org/officeDocument/2006/math" xmlns:v="urn:schemas-microsoft-com:vml" xmlns:wp14="http://schemas.microsoft.com/office/word/2010/wordprocessingDrawing" xmlns:wp="http://schemas.openxmlformats.org/drawingml/2006/wordprocessingDrawing" xmlns:w10="urn:schemas-microsoft-com:office:word" xmlns:w="http://schemas.openxmlformats.org/wordprocessingml/2006/main" xmlns:w14="http://schemas.microsoft.com/office/word/2010/wordml" xmlns:wpg="http://schemas.microsoft.com/office/word/2010/wordprocessingGroup" xmlns:wpi="http://schemas.microsoft.com/office/word/2010/wordprocessingInk" xmlns:wne="http://schemas.microsoft.com/office/word/2006/wordml" xmlns:wps="http://schemas.microsoft.com/office/word/2010/wordprocessingShape" mc:Ignorable="w14 wp14">
   <w:abstractNum w:abstractNumId="0">
     <w:nsid w:val="002079BC"/>
     <w:multiLevelType w:val="hybridMultilevel"/>
@@ -2709,6 +3282,99 @@
     </w:lvl>
   </w:abstractNum>
   <w:abstractNum w:abstractNumId="2">
+    <w:nsid w:val="0B4A4A4B"/>
+    <w:multiLevelType w:val="hybridMultilevel"/>
+    <w:tmpl w:val="06289088"/>
+    <w:lvl w:ilvl="0" w:tplc="35EAB82C">
+      <w:start w:val="1"/>
+      <w:numFmt w:val="decimal"/>
+      <w:lvlText w:val="%1."/>
+      <w:lvlJc w:val="left"/>
+      <w:pPr>
+        <w:tabs>
+          <w:tab w:val="num" w:pos="1068"/>
+        </w:tabs>
+        <w:ind w:left="1068" w:hanging="360"/>
+      </w:pPr>
+      <w:rPr>
+        <w:rFonts w:hint="default"/>
+        <w:b w:val="0"/>
+      </w:rPr>
+    </w:lvl>
+    <w:lvl w:ilvl="1" w:tplc="04160019" w:tentative="1">
+      <w:start w:val="1"/>
+      <w:numFmt w:val="lowerLetter"/>
+      <w:lvlText w:val="%2."/>
+      <w:lvlJc w:val="left"/>
+      <w:pPr>
+        <w:ind w:left="1440" w:hanging="360"/>
+      </w:pPr>
+    </w:lvl>
+    <w:lvl w:ilvl="2" w:tplc="0416001B" w:tentative="1">
+      <w:start w:val="1"/>
+      <w:numFmt w:val="lowerRoman"/>
+      <w:lvlText w:val="%3."/>
+      <w:lvlJc w:val="right"/>
+      <w:pPr>
+        <w:ind w:left="2160" w:hanging="180"/>
+      </w:pPr>
+    </w:lvl>
+    <w:lvl w:ilvl="3" w:tplc="0416000F" w:tentative="1">
+      <w:start w:val="1"/>
+      <w:numFmt w:val="decimal"/>
+      <w:lvlText w:val="%4."/>
+      <w:lvlJc w:val="left"/>
+      <w:pPr>
+        <w:ind w:left="2880" w:hanging="360"/>
+      </w:pPr>
+    </w:lvl>
+    <w:lvl w:ilvl="4" w:tplc="04160019" w:tentative="1">
+      <w:start w:val="1"/>
+      <w:numFmt w:val="lowerLetter"/>
+      <w:lvlText w:val="%5."/>
+      <w:lvlJc w:val="left"/>
+      <w:pPr>
+        <w:ind w:left="3600" w:hanging="360"/>
+      </w:pPr>
+    </w:lvl>
+    <w:lvl w:ilvl="5" w:tplc="0416001B" w:tentative="1">
+      <w:start w:val="1"/>
+      <w:numFmt w:val="lowerRoman"/>
+      <w:lvlText w:val="%6."/>
+      <w:lvlJc w:val="right"/>
+      <w:pPr>
+        <w:ind w:left="4320" w:hanging="180"/>
+      </w:pPr>
+    </w:lvl>
+    <w:lvl w:ilvl="6" w:tplc="0416000F" w:tentative="1">
+      <w:start w:val="1"/>
+      <w:numFmt w:val="decimal"/>
+      <w:lvlText w:val="%7."/>
+      <w:lvlJc w:val="left"/>
+      <w:pPr>
+        <w:ind w:left="5040" w:hanging="360"/>
+      </w:pPr>
+    </w:lvl>
+    <w:lvl w:ilvl="7" w:tplc="04160019" w:tentative="1">
+      <w:start w:val="1"/>
+      <w:numFmt w:val="lowerLetter"/>
+      <w:lvlText w:val="%8."/>
+      <w:lvlJc w:val="left"/>
+      <w:pPr>
+        <w:ind w:left="5760" w:hanging="360"/>
+      </w:pPr>
+    </w:lvl>
+    <w:lvl w:ilvl="8" w:tplc="0416001B" w:tentative="1">
+      <w:start w:val="1"/>
+      <w:numFmt w:val="lowerRoman"/>
+      <w:lvlText w:val="%9."/>
+      <w:lvlJc w:val="right"/>
+      <w:pPr>
+        <w:ind w:left="6480" w:hanging="180"/>
+      </w:pPr>
+    </w:lvl>
+  </w:abstractNum>
+  <w:abstractNum w:abstractNumId="3">
     <w:nsid w:val="0E41051B"/>
     <w:multiLevelType w:val="multilevel"/>
     <w:tmpl w:val="1112541C"/>
@@ -2821,7 +3487,123 @@
       </w:pPr>
     </w:lvl>
   </w:abstractNum>
-  <w:abstractNum w:abstractNumId="3">
+  <w:abstractNum w:abstractNumId="4">
+    <w:nsid w:val="106B1443"/>
+    <w:multiLevelType w:val="hybridMultilevel"/>
+    <w:tmpl w:val="3918AEEC"/>
+    <w:lvl w:ilvl="0" w:tplc="A664E4B0">
+      <w:start w:val="1"/>
+      <w:numFmt w:val="decimal"/>
+      <w:lvlText w:val="%1."/>
+      <w:lvlJc w:val="left"/>
+      <w:pPr>
+        <w:tabs>
+          <w:tab w:val="num" w:pos="1068"/>
+        </w:tabs>
+        <w:ind w:left="1068" w:hanging="360"/>
+      </w:pPr>
+      <w:rPr>
+        <w:rFonts w:hint="default"/>
+      </w:rPr>
+    </w:lvl>
+    <w:lvl w:ilvl="1" w:tplc="04160019" w:tentative="1">
+      <w:start w:val="1"/>
+      <w:numFmt w:val="lowerLetter"/>
+      <w:lvlText w:val="%2."/>
+      <w:lvlJc w:val="left"/>
+      <w:pPr>
+        <w:tabs>
+          <w:tab w:val="num" w:pos="2148"/>
+        </w:tabs>
+        <w:ind w:left="2148" w:hanging="360"/>
+      </w:pPr>
+    </w:lvl>
+    <w:lvl w:ilvl="2" w:tplc="0416001B" w:tentative="1">
+      <w:start w:val="1"/>
+      <w:numFmt w:val="lowerRoman"/>
+      <w:lvlText w:val="%3."/>
+      <w:lvlJc w:val="right"/>
+      <w:pPr>
+        <w:tabs>
+          <w:tab w:val="num" w:pos="2868"/>
+        </w:tabs>
+        <w:ind w:left="2868" w:hanging="180"/>
+      </w:pPr>
+    </w:lvl>
+    <w:lvl w:ilvl="3" w:tplc="0416000F" w:tentative="1">
+      <w:start w:val="1"/>
+      <w:numFmt w:val="decimal"/>
+      <w:lvlText w:val="%4."/>
+      <w:lvlJc w:val="left"/>
+      <w:pPr>
+        <w:tabs>
+          <w:tab w:val="num" w:pos="3588"/>
+        </w:tabs>
+        <w:ind w:left="3588" w:hanging="360"/>
+      </w:pPr>
+    </w:lvl>
+    <w:lvl w:ilvl="4" w:tplc="04160019" w:tentative="1">
+      <w:start w:val="1"/>
+      <w:numFmt w:val="lowerLetter"/>
+      <w:lvlText w:val="%5."/>
+      <w:lvlJc w:val="left"/>
+      <w:pPr>
+        <w:tabs>
+          <w:tab w:val="num" w:pos="4308"/>
+        </w:tabs>
+        <w:ind w:left="4308" w:hanging="360"/>
+      </w:pPr>
+    </w:lvl>
+    <w:lvl w:ilvl="5" w:tplc="0416001B" w:tentative="1">
+      <w:start w:val="1"/>
+      <w:numFmt w:val="lowerRoman"/>
+      <w:lvlText w:val="%6."/>
+      <w:lvlJc w:val="right"/>
+      <w:pPr>
+        <w:tabs>
+          <w:tab w:val="num" w:pos="5028"/>
+        </w:tabs>
+        <w:ind w:left="5028" w:hanging="180"/>
+      </w:pPr>
+    </w:lvl>
+    <w:lvl w:ilvl="6" w:tplc="0416000F" w:tentative="1">
+      <w:start w:val="1"/>
+      <w:numFmt w:val="decimal"/>
+      <w:lvlText w:val="%7."/>
+      <w:lvlJc w:val="left"/>
+      <w:pPr>
+        <w:tabs>
+          <w:tab w:val="num" w:pos="5748"/>
+        </w:tabs>
+        <w:ind w:left="5748" w:hanging="360"/>
+      </w:pPr>
+    </w:lvl>
+    <w:lvl w:ilvl="7" w:tplc="04160019" w:tentative="1">
+      <w:start w:val="1"/>
+      <w:numFmt w:val="lowerLetter"/>
+      <w:lvlText w:val="%8."/>
+      <w:lvlJc w:val="left"/>
+      <w:pPr>
+        <w:tabs>
+          <w:tab w:val="num" w:pos="6468"/>
+        </w:tabs>
+        <w:ind w:left="6468" w:hanging="360"/>
+      </w:pPr>
+    </w:lvl>
+    <w:lvl w:ilvl="8" w:tplc="0416001B" w:tentative="1">
+      <w:start w:val="1"/>
+      <w:numFmt w:val="lowerRoman"/>
+      <w:lvlText w:val="%9."/>
+      <w:lvlJc w:val="right"/>
+      <w:pPr>
+        <w:tabs>
+          <w:tab w:val="num" w:pos="7188"/>
+        </w:tabs>
+        <w:ind w:left="7188" w:hanging="180"/>
+      </w:pPr>
+    </w:lvl>
+  </w:abstractNum>
+  <w:abstractNum w:abstractNumId="5">
     <w:nsid w:val="11017400"/>
     <w:multiLevelType w:val="hybridMultilevel"/>
     <w:tmpl w:val="C16CD8A4"/>
@@ -2937,7 +3719,7 @@
       </w:pPr>
     </w:lvl>
   </w:abstractNum>
-  <w:abstractNum w:abstractNumId="4">
+  <w:abstractNum w:abstractNumId="6">
     <w:nsid w:val="131E2230"/>
     <w:multiLevelType w:val="hybridMultilevel"/>
     <w:tmpl w:val="68C2400A"/>
@@ -3050,7 +3832,7 @@
       </w:pPr>
     </w:lvl>
   </w:abstractNum>
-  <w:abstractNum w:abstractNumId="5">
+  <w:abstractNum w:abstractNumId="7">
     <w:nsid w:val="15081779"/>
     <w:multiLevelType w:val="multilevel"/>
     <w:tmpl w:val="690688C6"/>
@@ -3163,7 +3945,7 @@
       </w:rPr>
     </w:lvl>
   </w:abstractNum>
-  <w:abstractNum w:abstractNumId="6">
+  <w:abstractNum w:abstractNumId="8">
     <w:nsid w:val="1F0A7A48"/>
     <w:multiLevelType w:val="hybridMultilevel"/>
     <w:tmpl w:val="5C28D4EA"/>
@@ -3276,7 +4058,7 @@
       </w:pPr>
     </w:lvl>
   </w:abstractNum>
-  <w:abstractNum w:abstractNumId="7">
+  <w:abstractNum w:abstractNumId="9">
     <w:nsid w:val="22070EF0"/>
     <w:multiLevelType w:val="hybridMultilevel"/>
     <w:tmpl w:val="57E42760"/>
@@ -3389,7 +4171,7 @@
       </w:pPr>
     </w:lvl>
   </w:abstractNum>
-  <w:abstractNum w:abstractNumId="8">
+  <w:abstractNum w:abstractNumId="10">
     <w:nsid w:val="30403BD8"/>
     <w:multiLevelType w:val="hybridMultilevel"/>
     <w:tmpl w:val="2FE242CE"/>
@@ -3502,7 +4284,7 @@
       </w:pPr>
     </w:lvl>
   </w:abstractNum>
-  <w:abstractNum w:abstractNumId="9">
+  <w:abstractNum w:abstractNumId="11">
     <w:nsid w:val="30416D8A"/>
     <w:multiLevelType w:val="hybridMultilevel"/>
     <w:tmpl w:val="17BCCE04"/>
@@ -3615,7 +4397,7 @@
       </w:pPr>
     </w:lvl>
   </w:abstractNum>
-  <w:abstractNum w:abstractNumId="10">
+  <w:abstractNum w:abstractNumId="12">
     <w:nsid w:val="30FE4DD4"/>
     <w:multiLevelType w:val="multilevel"/>
     <w:tmpl w:val="87B25294"/>
@@ -3756,7 +4538,7 @@
       </w:rPr>
     </w:lvl>
   </w:abstractNum>
-  <w:abstractNum w:abstractNumId="11">
+  <w:abstractNum w:abstractNumId="13">
     <w:nsid w:val="325D5A96"/>
     <w:multiLevelType w:val="hybridMultilevel"/>
     <w:tmpl w:val="C16CD8A4"/>
@@ -3872,7 +4654,7 @@
       </w:pPr>
     </w:lvl>
   </w:abstractNum>
-  <w:abstractNum w:abstractNumId="12">
+  <w:abstractNum w:abstractNumId="14">
     <w:nsid w:val="34224413"/>
     <w:multiLevelType w:val="hybridMultilevel"/>
     <w:tmpl w:val="0A78113E"/>
@@ -3985,7 +4767,7 @@
       </w:pPr>
     </w:lvl>
   </w:abstractNum>
-  <w:abstractNum w:abstractNumId="13">
+  <w:abstractNum w:abstractNumId="15">
     <w:nsid w:val="593A6171"/>
     <w:multiLevelType w:val="hybridMultilevel"/>
     <w:tmpl w:val="0706E332"/>
@@ -4098,10 +4880,10 @@
       </w:rPr>
     </w:lvl>
   </w:abstractNum>
-  <w:abstractNum w:abstractNumId="14">
-    <w:nsid w:val="5B10346E"/>
+  <w:abstractNum w:abstractNumId="16">
+    <w:nsid w:val="5A5A67AD"/>
     <w:multiLevelType w:val="hybridMultilevel"/>
-    <w:tmpl w:val="3918AEEC"/>
+    <w:tmpl w:val="09149B3E"/>
     <w:lvl w:ilvl="0" w:tplc="A664E4B0">
       <w:start w:val="1"/>
       <w:numFmt w:val="decimal"/>
@@ -4214,7 +4996,123 @@
       </w:pPr>
     </w:lvl>
   </w:abstractNum>
-  <w:abstractNum w:abstractNumId="15">
+  <w:abstractNum w:abstractNumId="17">
+    <w:nsid w:val="5B10346E"/>
+    <w:multiLevelType w:val="hybridMultilevel"/>
+    <w:tmpl w:val="B15A62F2"/>
+    <w:lvl w:ilvl="0" w:tplc="A664E4B0">
+      <w:start w:val="1"/>
+      <w:numFmt w:val="decimal"/>
+      <w:lvlText w:val="%1."/>
+      <w:lvlJc w:val="left"/>
+      <w:pPr>
+        <w:tabs>
+          <w:tab w:val="num" w:pos="1068"/>
+        </w:tabs>
+        <w:ind w:left="1068" w:hanging="360"/>
+      </w:pPr>
+      <w:rPr>
+        <w:rFonts w:hint="default"/>
+      </w:rPr>
+    </w:lvl>
+    <w:lvl w:ilvl="1" w:tplc="04160019" w:tentative="1">
+      <w:start w:val="1"/>
+      <w:numFmt w:val="lowerLetter"/>
+      <w:lvlText w:val="%2."/>
+      <w:lvlJc w:val="left"/>
+      <w:pPr>
+        <w:tabs>
+          <w:tab w:val="num" w:pos="2148"/>
+        </w:tabs>
+        <w:ind w:left="2148" w:hanging="360"/>
+      </w:pPr>
+    </w:lvl>
+    <w:lvl w:ilvl="2" w:tplc="0416001B" w:tentative="1">
+      <w:start w:val="1"/>
+      <w:numFmt w:val="lowerRoman"/>
+      <w:lvlText w:val="%3."/>
+      <w:lvlJc w:val="right"/>
+      <w:pPr>
+        <w:tabs>
+          <w:tab w:val="num" w:pos="2868"/>
+        </w:tabs>
+        <w:ind w:left="2868" w:hanging="180"/>
+      </w:pPr>
+    </w:lvl>
+    <w:lvl w:ilvl="3" w:tplc="0416000F" w:tentative="1">
+      <w:start w:val="1"/>
+      <w:numFmt w:val="decimal"/>
+      <w:lvlText w:val="%4."/>
+      <w:lvlJc w:val="left"/>
+      <w:pPr>
+        <w:tabs>
+          <w:tab w:val="num" w:pos="3588"/>
+        </w:tabs>
+        <w:ind w:left="3588" w:hanging="360"/>
+      </w:pPr>
+    </w:lvl>
+    <w:lvl w:ilvl="4" w:tplc="04160019" w:tentative="1">
+      <w:start w:val="1"/>
+      <w:numFmt w:val="lowerLetter"/>
+      <w:lvlText w:val="%5."/>
+      <w:lvlJc w:val="left"/>
+      <w:pPr>
+        <w:tabs>
+          <w:tab w:val="num" w:pos="4308"/>
+        </w:tabs>
+        <w:ind w:left="4308" w:hanging="360"/>
+      </w:pPr>
+    </w:lvl>
+    <w:lvl w:ilvl="5" w:tplc="0416001B" w:tentative="1">
+      <w:start w:val="1"/>
+      <w:numFmt w:val="lowerRoman"/>
+      <w:lvlText w:val="%6."/>
+      <w:lvlJc w:val="right"/>
+      <w:pPr>
+        <w:tabs>
+          <w:tab w:val="num" w:pos="5028"/>
+        </w:tabs>
+        <w:ind w:left="5028" w:hanging="180"/>
+      </w:pPr>
+    </w:lvl>
+    <w:lvl w:ilvl="6" w:tplc="0416000F" w:tentative="1">
+      <w:start w:val="1"/>
+      <w:numFmt w:val="decimal"/>
+      <w:lvlText w:val="%7."/>
+      <w:lvlJc w:val="left"/>
+      <w:pPr>
+        <w:tabs>
+          <w:tab w:val="num" w:pos="5748"/>
+        </w:tabs>
+        <w:ind w:left="5748" w:hanging="360"/>
+      </w:pPr>
+    </w:lvl>
+    <w:lvl w:ilvl="7" w:tplc="04160019" w:tentative="1">
+      <w:start w:val="1"/>
+      <w:numFmt w:val="lowerLetter"/>
+      <w:lvlText w:val="%8."/>
+      <w:lvlJc w:val="left"/>
+      <w:pPr>
+        <w:tabs>
+          <w:tab w:val="num" w:pos="6468"/>
+        </w:tabs>
+        <w:ind w:left="6468" w:hanging="360"/>
+      </w:pPr>
+    </w:lvl>
+    <w:lvl w:ilvl="8" w:tplc="0416001B" w:tentative="1">
+      <w:start w:val="1"/>
+      <w:numFmt w:val="lowerRoman"/>
+      <w:lvlText w:val="%9."/>
+      <w:lvlJc w:val="right"/>
+      <w:pPr>
+        <w:tabs>
+          <w:tab w:val="num" w:pos="7188"/>
+        </w:tabs>
+        <w:ind w:left="7188" w:hanging="180"/>
+      </w:pPr>
+    </w:lvl>
+  </w:abstractNum>
+  <w:abstractNum w:abstractNumId="18">
     <w:nsid w:val="5ED72295"/>
     <w:multiLevelType w:val="hybridMultilevel"/>
     <w:tmpl w:val="5C28D4EA"/>
@@ -4327,7 +5225,7 @@
       </w:pPr>
     </w:lvl>
   </w:abstractNum>
-  <w:abstractNum w:abstractNumId="16">
+  <w:abstractNum w:abstractNumId="19">
     <w:nsid w:val="61442CD6"/>
     <w:multiLevelType w:val="hybridMultilevel"/>
     <w:tmpl w:val="988CBF16"/>
@@ -4440,7 +5338,7 @@
       </w:pPr>
     </w:lvl>
   </w:abstractNum>
-  <w:abstractNum w:abstractNumId="17">
+  <w:abstractNum w:abstractNumId="20">
     <w:nsid w:val="679B7D64"/>
     <w:multiLevelType w:val="hybridMultilevel"/>
     <w:tmpl w:val="C1E89636"/>
@@ -4553,7 +5451,7 @@
       </w:pPr>
     </w:lvl>
   </w:abstractNum>
-  <w:abstractNum w:abstractNumId="18">
+  <w:abstractNum w:abstractNumId="21">
     <w:nsid w:val="6B852B65"/>
     <w:multiLevelType w:val="hybridMultilevel"/>
     <w:tmpl w:val="5C28D4EA"/>
@@ -4666,7 +5564,7 @@
       </w:pPr>
     </w:lvl>
   </w:abstractNum>
-  <w:abstractNum w:abstractNumId="19">
+  <w:abstractNum w:abstractNumId="22">
     <w:nsid w:val="75BD2C86"/>
     <w:multiLevelType w:val="hybridMultilevel"/>
     <w:tmpl w:val="DBE6A54C"/>
@@ -4779,7 +5677,7 @@
       </w:pPr>
     </w:lvl>
   </w:abstractNum>
-  <w:abstractNum w:abstractNumId="20">
+  <w:abstractNum w:abstractNumId="23">
     <w:nsid w:val="77553F83"/>
     <w:multiLevelType w:val="hybridMultilevel"/>
     <w:tmpl w:val="673496A0"/>
@@ -4896,73 +5794,82 @@
     </w:lvl>
   </w:abstractNum>
   <w:num w:numId="1">
-    <w:abstractNumId w:val="10"/>
+    <w:abstractNumId w:val="12"/>
   </w:num>
   <w:num w:numId="2">
-    <w:abstractNumId w:val="2"/>
+    <w:abstractNumId w:val="3"/>
   </w:num>
   <w:num w:numId="3">
-    <w:abstractNumId w:val="3"/>
+    <w:abstractNumId w:val="5"/>
   </w:num>
   <w:num w:numId="4">
-    <w:abstractNumId w:val="15"/>
+    <w:abstractNumId w:val="18"/>
   </w:num>
   <w:num w:numId="5">
-    <w:abstractNumId w:val="16"/>
+    <w:abstractNumId w:val="19"/>
   </w:num>
   <w:num w:numId="6">
-    <w:abstractNumId w:val="12"/>
+    <w:abstractNumId w:val="14"/>
   </w:num>
   <w:num w:numId="7">
-    <w:abstractNumId w:val="17"/>
+    <w:abstractNumId w:val="20"/>
   </w:num>
   <w:num w:numId="8">
-    <w:abstractNumId w:val="7"/>
+    <w:abstractNumId w:val="9"/>
   </w:num>
   <w:num w:numId="9">
     <w:abstractNumId w:val="0"/>
   </w:num>
   <w:num w:numId="10">
-    <w:abstractNumId w:val="8"/>
+    <w:abstractNumId w:val="10"/>
   </w:num>
   <w:num w:numId="11">
-    <w:abstractNumId w:val="9"/>
+    <w:abstractNumId w:val="11"/>
   </w:num>
   <w:num w:numId="12">
-    <w:abstractNumId w:val="19"/>
+    <w:abstractNumId w:val="22"/>
   </w:num>
   <w:num w:numId="13">
-    <w:abstractNumId w:val="4"/>
+    <w:abstractNumId w:val="6"/>
   </w:num>
   <w:num w:numId="14">
-    <w:abstractNumId w:val="13"/>
+    <w:abstractNumId w:val="15"/>
   </w:num>
   <w:num w:numId="15">
     <w:abstractNumId w:val="1"/>
   </w:num>
   <w:num w:numId="16">
-    <w:abstractNumId w:val="14"/>
+    <w:abstractNumId w:val="17"/>
   </w:num>
   <w:num w:numId="17">
-    <w:abstractNumId w:val="5"/>
+    <w:abstractNumId w:val="7"/>
   </w:num>
   <w:num w:numId="18">
-    <w:abstractNumId w:val="11"/>
+    <w:abstractNumId w:val="13"/>
   </w:num>
   <w:num w:numId="19">
-    <w:abstractNumId w:val="20"/>
+    <w:abstractNumId w:val="23"/>
   </w:num>
   <w:num w:numId="20">
-    <w:abstractNumId w:val="6"/>
+    <w:abstractNumId w:val="8"/>
   </w:num>
   <w:num w:numId="21">
-    <w:abstractNumId w:val="18"/>
+    <w:abstractNumId w:val="21"/>
+  </w:num>
+  <w:num w:numId="22">
+    <w:abstractNumId w:val="4"/>
+  </w:num>
+  <w:num w:numId="23">
+    <w:abstractNumId w:val="16"/>
+  </w:num>
+  <w:num w:numId="24">
+    <w:abstractNumId w:val="2"/>
   </w:num>
 </w:numbering>
 </file>
 
 <file path=word/styles.xml><?xml version="1.0" encoding="utf-8"?>
-<w:styles xmlns:r="http://schemas.openxmlformats.org/officeDocument/2006/relationships" xmlns:w="http://schemas.openxmlformats.org/wordprocessingml/2006/main">
+<w:styles xmlns:mc="http://schemas.openxmlformats.org/markup-compatibility/2006" xmlns:r="http://schemas.openxmlformats.org/officeDocument/2006/relationships" xmlns:w="http://schemas.openxmlformats.org/wordprocessingml/2006/main" xmlns:w14="http://schemas.microsoft.com/office/word/2010/wordml" mc:Ignorable="w14">
   <w:docDefaults>
     <w:rPrDefault>
       <w:rPr>
@@ -5135,7 +6042,6 @@
     <w:uiPriority w:val="99"/>
     <w:semiHidden/>
     <w:unhideWhenUsed/>
-    <w:qFormat/>
     <w:tblPr>
       <w:tblInd w:w="0" w:type="dxa"/>
       <w:tblCellMar>

</xml_diff>

<commit_message>
Espaços arrumados do uc 02 ao 20
</commit_message>
<xml_diff>
--- a/4.3 Caso de Uso - UC-02 Cadastrar usuário.docx
+++ b/4.3 Caso de Uso - UC-02 Cadastrar usuário.docx
@@ -1,6 +1,6 @@
 
 <file path=word/document.xml><?xml version="1.0" encoding="utf-8"?>
-<w:document xmlns:ve="http://schemas.openxmlformats.org/markup-compatibility/2006" xmlns:o="urn:schemas-microsoft-com:office:office" xmlns:r="http://schemas.openxmlformats.org/officeDocument/2006/relationships" xmlns:m="http://schemas.openxmlformats.org/officeDocument/2006/math" xmlns:v="urn:schemas-microsoft-com:vml" xmlns:wp="http://schemas.openxmlformats.org/drawingml/2006/wordprocessingDrawing" xmlns:w10="urn:schemas-microsoft-com:office:word" xmlns:w="http://schemas.openxmlformats.org/wordprocessingml/2006/main" xmlns:wne="http://schemas.microsoft.com/office/word/2006/wordml">
+<w:document xmlns:wpc="http://schemas.microsoft.com/office/word/2010/wordprocessingCanvas" xmlns:mc="http://schemas.openxmlformats.org/markup-compatibility/2006" xmlns:o="urn:schemas-microsoft-com:office:office" xmlns:r="http://schemas.openxmlformats.org/officeDocument/2006/relationships" xmlns:m="http://schemas.openxmlformats.org/officeDocument/2006/math" xmlns:v="urn:schemas-microsoft-com:vml" xmlns:wp14="http://schemas.microsoft.com/office/word/2010/wordprocessingDrawing" xmlns:wp="http://schemas.openxmlformats.org/drawingml/2006/wordprocessingDrawing" xmlns:w10="urn:schemas-microsoft-com:office:word" xmlns:w="http://schemas.openxmlformats.org/wordprocessingml/2006/main" xmlns:w14="http://schemas.microsoft.com/office/word/2010/wordml" xmlns:wpg="http://schemas.microsoft.com/office/word/2010/wordprocessingGroup" xmlns:wpi="http://schemas.microsoft.com/office/word/2010/wordprocessingInk" xmlns:wne="http://schemas.microsoft.com/office/word/2006/wordml" xmlns:wps="http://schemas.microsoft.com/office/word/2010/wordprocessingShape" mc:Ignorable="w14 wp14">
   <w:body>
     <w:tbl>
       <w:tblPr>
@@ -19,7 +19,7 @@
           <w:left w:w="70" w:type="dxa"/>
           <w:right w:w="70" w:type="dxa"/>
         </w:tblCellMar>
-        <w:tblLook w:val="0000"/>
+        <w:tblLook w:val="0000" w:firstRow="0" w:lastRow="0" w:firstColumn="0" w:lastColumn="0" w:noHBand="0" w:noVBand="0"/>
       </w:tblPr>
       <w:tblGrid>
         <w:gridCol w:w="851"/>
@@ -73,7 +73,14 @@
                 <w:rFonts w:ascii="Arial" w:hAnsi="Arial" w:cs="Arial"/>
                 <w:b/>
               </w:rPr>
-              <w:t>TÍTULO DO CASO DE USO</w:t>
+              <w:t xml:space="preserve">TÍTULO </w:t>
+            </w:r>
+            <w:r>
+              <w:rPr>
+                <w:rFonts w:ascii="Arial" w:hAnsi="Arial" w:cs="Arial"/>
+                <w:b/>
+              </w:rPr>
+              <w:t>DO CASO DE USO</w:t>
             </w:r>
           </w:p>
         </w:tc>
@@ -188,7 +195,36 @@
                 <w:bCs/>
                 <w:color w:val="000000" w:themeColor="text1"/>
               </w:rPr>
-              <w:t>2 –ATOR(ES)</w:t>
+              <w:t xml:space="preserve">2 </w:t>
+            </w:r>
+            <w:proofErr w:type="gramStart"/>
+            <w:r>
+              <w:rPr>
+                <w:rFonts w:ascii="Arial" w:hAnsi="Arial" w:cs="Arial"/>
+                <w:b/>
+                <w:bCs/>
+                <w:color w:val="000000" w:themeColor="text1"/>
+              </w:rPr>
+              <w:t>–ATOR</w:t>
+            </w:r>
+            <w:proofErr w:type="gramEnd"/>
+            <w:r>
+              <w:rPr>
+                <w:rFonts w:ascii="Arial" w:hAnsi="Arial" w:cs="Arial"/>
+                <w:b/>
+                <w:bCs/>
+                <w:color w:val="000000" w:themeColor="text1"/>
+              </w:rPr>
+              <w:t xml:space="preserve"> </w:t>
+            </w:r>
+            <w:r>
+              <w:rPr>
+                <w:rFonts w:ascii="Arial" w:hAnsi="Arial" w:cs="Arial"/>
+                <w:b/>
+                <w:bCs/>
+                <w:color w:val="000000" w:themeColor="text1"/>
+              </w:rPr>
+              <w:t>(ES)</w:t>
             </w:r>
           </w:p>
         </w:tc>
@@ -280,7 +316,23 @@
                 <w:b/>
                 <w:bCs/>
               </w:rPr>
-              <w:t>3 – PRÉ-CONDIÇÃO(OES)</w:t>
+              <w:t>3 – PRÉ-CONDIÇÃO</w:t>
+            </w:r>
+            <w:r>
+              <w:rPr>
+                <w:rFonts w:ascii="Arial" w:hAnsi="Arial" w:cs="Arial"/>
+                <w:b/>
+                <w:bCs/>
+              </w:rPr>
+              <w:t xml:space="preserve"> </w:t>
+            </w:r>
+            <w:r>
+              <w:rPr>
+                <w:rFonts w:ascii="Arial" w:hAnsi="Arial" w:cs="Arial"/>
+                <w:b/>
+                <w:bCs/>
+              </w:rPr>
+              <w:t>(OES)</w:t>
             </w:r>
           </w:p>
         </w:tc>
@@ -371,7 +423,23 @@
                 <w:b/>
                 <w:bCs/>
               </w:rPr>
-              <w:t xml:space="preserve">4 – CENÁRIOPRINCIPAL   </w:t>
+              <w:t>4 – CENÁRIO</w:t>
+            </w:r>
+            <w:r>
+              <w:rPr>
+                <w:rFonts w:ascii="Arial" w:hAnsi="Arial" w:cs="Arial"/>
+                <w:b/>
+                <w:bCs/>
+              </w:rPr>
+              <w:t xml:space="preserve"> </w:t>
+            </w:r>
+            <w:r>
+              <w:rPr>
+                <w:rFonts w:ascii="Arial" w:hAnsi="Arial" w:cs="Arial"/>
+                <w:b/>
+                <w:bCs/>
+              </w:rPr>
+              <w:t xml:space="preserve">PRINCIPAL   </w:t>
             </w:r>
           </w:p>
         </w:tc>
@@ -548,17 +616,43 @@
                 <w:sz w:val="20"/>
                 <w:szCs w:val="20"/>
               </w:rPr>
-              <w:t xml:space="preserve"> (login, senha, email e</w:t>
-            </w:r>
-            <w:bookmarkStart w:id="0" w:name="_GoBack"/>
-            <w:bookmarkEnd w:id="0"/>
-            <w:r>
-              <w:rPr>
-                <w:rFonts w:ascii="Tahoma" w:hAnsi="Tahoma" w:cs="Tahoma"/>
-                <w:sz w:val="20"/>
-                <w:szCs w:val="20"/>
-              </w:rPr>
-              <w:t xml:space="preserve"> nome</w:t>
+              <w:t xml:space="preserve"> (</w:t>
+            </w:r>
+            <w:proofErr w:type="spellStart"/>
+            <w:r>
+              <w:rPr>
+                <w:rFonts w:ascii="Tahoma" w:hAnsi="Tahoma" w:cs="Tahoma"/>
+                <w:sz w:val="20"/>
+                <w:szCs w:val="20"/>
+              </w:rPr>
+              <w:t>login</w:t>
+            </w:r>
+            <w:proofErr w:type="spellEnd"/>
+            <w:r>
+              <w:rPr>
+                <w:rFonts w:ascii="Tahoma" w:hAnsi="Tahoma" w:cs="Tahoma"/>
+                <w:sz w:val="20"/>
+                <w:szCs w:val="20"/>
+              </w:rPr>
+              <w:t xml:space="preserve">, senha, </w:t>
+            </w:r>
+            <w:proofErr w:type="spellStart"/>
+            <w:r>
+              <w:rPr>
+                <w:rFonts w:ascii="Tahoma" w:hAnsi="Tahoma" w:cs="Tahoma"/>
+                <w:sz w:val="20"/>
+                <w:szCs w:val="20"/>
+              </w:rPr>
+              <w:t>email</w:t>
+            </w:r>
+            <w:proofErr w:type="spellEnd"/>
+            <w:r>
+              <w:rPr>
+                <w:rFonts w:ascii="Tahoma" w:hAnsi="Tahoma" w:cs="Tahoma"/>
+                <w:sz w:val="20"/>
+                <w:szCs w:val="20"/>
+              </w:rPr>
+              <w:t xml:space="preserve"> e nome</w:t>
             </w:r>
             <w:r>
               <w:rPr>
@@ -729,6 +823,15 @@
                 <w:sz w:val="20"/>
                 <w:szCs w:val="20"/>
               </w:rPr>
+              <w:t xml:space="preserve"> </w:t>
+            </w:r>
+            <w:r>
+              <w:rPr>
+                <w:rFonts w:ascii="Tahoma" w:hAnsi="Tahoma" w:cs="Tahoma"/>
+                <w:color w:val="000000" w:themeColor="text1"/>
+                <w:sz w:val="20"/>
+                <w:szCs w:val="20"/>
+              </w:rPr>
               <w:t xml:space="preserve">por um </w:t>
             </w:r>
             <w:r>
@@ -739,6 +842,15 @@
                 <w:szCs w:val="20"/>
               </w:rPr>
               <w:t>cadastro</w:t>
+            </w:r>
+            <w:r>
+              <w:rPr>
+                <w:rFonts w:ascii="Tahoma" w:hAnsi="Tahoma" w:cs="Tahoma"/>
+                <w:color w:val="000000" w:themeColor="text1"/>
+                <w:sz w:val="20"/>
+                <w:szCs w:val="20"/>
+              </w:rPr>
+              <w:t xml:space="preserve"> </w:t>
             </w:r>
             <w:r>
               <w:rPr>
@@ -916,7 +1028,23 @@
                 <w:b/>
                 <w:bCs/>
               </w:rPr>
-              <w:t>5 – CENÁRIOSALTERNATIVOS</w:t>
+              <w:t>5 – CENÁRIOS</w:t>
+            </w:r>
+            <w:r>
+              <w:rPr>
+                <w:rFonts w:ascii="Arial" w:hAnsi="Arial" w:cs="Arial"/>
+                <w:b/>
+                <w:bCs/>
+              </w:rPr>
+              <w:t xml:space="preserve"> </w:t>
+            </w:r>
+            <w:r>
+              <w:rPr>
+                <w:rFonts w:ascii="Arial" w:hAnsi="Arial" w:cs="Arial"/>
+                <w:b/>
+                <w:bCs/>
+              </w:rPr>
+              <w:t>ALTERNATIVOS</w:t>
             </w:r>
           </w:p>
         </w:tc>
@@ -1030,6 +1158,15 @@
                 <w:szCs w:val="20"/>
               </w:rPr>
               <w:t>s</w:t>
+            </w:r>
+            <w:r>
+              <w:rPr>
+                <w:rFonts w:ascii="Tahoma" w:hAnsi="Tahoma" w:cs="Tahoma"/>
+                <w:color w:val="000000" w:themeColor="text1"/>
+                <w:sz w:val="20"/>
+                <w:szCs w:val="20"/>
+              </w:rPr>
+              <w:t xml:space="preserve"> </w:t>
             </w:r>
             <w:r>
               <w:rPr>
@@ -1470,7 +1607,23 @@
                 <w:b/>
                 <w:bCs/>
               </w:rPr>
-              <w:t>O(ÕES)</w:t>
+              <w:t>O</w:t>
+            </w:r>
+            <w:r>
+              <w:rPr>
+                <w:rFonts w:ascii="Arial" w:hAnsi="Arial" w:cs="Arial"/>
+                <w:b/>
+                <w:bCs/>
+              </w:rPr>
+              <w:t xml:space="preserve"> </w:t>
+            </w:r>
+            <w:r>
+              <w:rPr>
+                <w:rFonts w:ascii="Arial" w:hAnsi="Arial" w:cs="Arial"/>
+                <w:b/>
+                <w:bCs/>
+              </w:rPr>
+              <w:t>(ÕES)</w:t>
             </w:r>
           </w:p>
         </w:tc>
@@ -1583,7 +1736,7 @@
           <w:left w:w="70" w:type="dxa"/>
           <w:right w:w="70" w:type="dxa"/>
         </w:tblCellMar>
-        <w:tblLook w:val="0000"/>
+        <w:tblLook w:val="0000" w:firstRow="0" w:lastRow="0" w:firstColumn="0" w:lastColumn="0" w:noHBand="0" w:noVBand="0"/>
       </w:tblPr>
       <w:tblGrid>
         <w:gridCol w:w="9283"/>
@@ -1616,7 +1769,23 @@
                 <w:bCs/>
               </w:rPr>
               <w:lastRenderedPageBreak/>
-              <w:t>7 – REGRASDE NEGÓCIO</w:t>
+              <w:t>7 – REGRAS</w:t>
+            </w:r>
+            <w:r>
+              <w:rPr>
+                <w:rFonts w:ascii="Arial" w:hAnsi="Arial" w:cs="Arial"/>
+                <w:b/>
+                <w:bCs/>
+              </w:rPr>
+              <w:t xml:space="preserve"> </w:t>
+            </w:r>
+            <w:r>
+              <w:rPr>
+                <w:rFonts w:ascii="Arial" w:hAnsi="Arial" w:cs="Arial"/>
+                <w:b/>
+                <w:bCs/>
+              </w:rPr>
+              <w:t>DE NEGÓCIO</w:t>
             </w:r>
           </w:p>
         </w:tc>
@@ -1692,6 +1861,15 @@
             <w:r>
               <w:rPr>
                 <w:rFonts w:ascii="Tahoma" w:hAnsi="Tahoma" w:cs="Tahoma"/>
+                <w:b/>
+                <w:sz w:val="20"/>
+                <w:szCs w:val="20"/>
+              </w:rPr>
+              <w:t xml:space="preserve"> </w:t>
+            </w:r>
+            <w:r>
+              <w:rPr>
+                <w:rFonts w:ascii="Tahoma" w:hAnsi="Tahoma" w:cs="Tahoma"/>
                 <w:sz w:val="20"/>
                 <w:szCs w:val="20"/>
               </w:rPr>
@@ -1780,6 +1958,15 @@
             <w:r>
               <w:rPr>
                 <w:rFonts w:ascii="Tahoma" w:hAnsi="Tahoma" w:cs="Tahoma"/>
+                <w:b/>
+                <w:sz w:val="20"/>
+                <w:szCs w:val="20"/>
+              </w:rPr>
+              <w:t xml:space="preserve"> </w:t>
+            </w:r>
+            <w:r>
+              <w:rPr>
+                <w:rFonts w:ascii="Tahoma" w:hAnsi="Tahoma" w:cs="Tahoma"/>
                 <w:sz w:val="20"/>
                 <w:szCs w:val="20"/>
               </w:rPr>
@@ -1808,6 +1995,14 @@
                 <w:szCs w:val="20"/>
               </w:rPr>
               <w:t>quando o sistema</w:t>
+            </w:r>
+            <w:r>
+              <w:rPr>
+                <w:rFonts w:ascii="Tahoma" w:hAnsi="Tahoma" w:cs="Tahoma"/>
+                <w:sz w:val="20"/>
+                <w:szCs w:val="20"/>
+              </w:rPr>
+              <w:t xml:space="preserve"> </w:t>
             </w:r>
             <w:r>
               <w:rPr>
@@ -1844,6 +2039,7 @@
                 <w:szCs w:val="20"/>
               </w:rPr>
             </w:pPr>
+            <w:bookmarkStart w:id="0" w:name="_GoBack"/>
           </w:p>
           <w:p>
             <w:pPr>
@@ -1871,8 +2067,19 @@
                 <w:sz w:val="20"/>
                 <w:szCs w:val="20"/>
               </w:rPr>
-              <w:t>primeiro login</w:t>
-            </w:r>
+              <w:t xml:space="preserve">primeiro </w:t>
+            </w:r>
+            <w:proofErr w:type="spellStart"/>
+            <w:r>
+              <w:rPr>
+                <w:rFonts w:ascii="Tahoma" w:hAnsi="Tahoma" w:cs="Tahoma"/>
+                <w:b/>
+                <w:sz w:val="20"/>
+                <w:szCs w:val="20"/>
+              </w:rPr>
+              <w:t>login</w:t>
+            </w:r>
+            <w:proofErr w:type="spellEnd"/>
             <w:r>
               <w:rPr>
                 <w:rFonts w:ascii="Tahoma" w:hAnsi="Tahoma" w:cs="Tahoma"/>
@@ -1885,6 +2092,15 @@
             <w:r>
               <w:rPr>
                 <w:rFonts w:ascii="Tahoma" w:hAnsi="Tahoma" w:cs="Tahoma"/>
+                <w:b/>
+                <w:sz w:val="20"/>
+                <w:szCs w:val="20"/>
+              </w:rPr>
+              <w:t xml:space="preserve"> </w:t>
+            </w:r>
+            <w:r>
+              <w:rPr>
+                <w:rFonts w:ascii="Tahoma" w:hAnsi="Tahoma" w:cs="Tahoma"/>
                 <w:sz w:val="20"/>
                 <w:szCs w:val="20"/>
               </w:rPr>
@@ -1896,7 +2112,25 @@
                 <w:sz w:val="20"/>
                 <w:szCs w:val="20"/>
               </w:rPr>
-              <w:t>realizar login</w:t>
+              <w:t xml:space="preserve">realizar </w:t>
+            </w:r>
+            <w:proofErr w:type="spellStart"/>
+            <w:r>
+              <w:rPr>
+                <w:rFonts w:ascii="Tahoma" w:hAnsi="Tahoma" w:cs="Tahoma"/>
+                <w:sz w:val="20"/>
+                <w:szCs w:val="20"/>
+              </w:rPr>
+              <w:t>login</w:t>
+            </w:r>
+            <w:proofErr w:type="spellEnd"/>
+            <w:r>
+              <w:rPr>
+                <w:rFonts w:ascii="Tahoma" w:hAnsi="Tahoma" w:cs="Tahoma"/>
+                <w:sz w:val="20"/>
+                <w:szCs w:val="20"/>
+              </w:rPr>
+              <w:t xml:space="preserve"> </w:t>
             </w:r>
             <w:r>
               <w:rPr>
@@ -1936,7 +2170,16 @@
                 <w:sz w:val="20"/>
                 <w:szCs w:val="20"/>
               </w:rPr>
-              <w:t xml:space="preserve"> definida pelo administrator na operação de cadastro</w:t>
+              <w:t xml:space="preserve"> definida pelo </w:t>
+            </w:r>
+            <w:bookmarkEnd w:id="0"/>
+            <w:r>
+              <w:rPr>
+                <w:rFonts w:ascii="Tahoma" w:hAnsi="Tahoma" w:cs="Tahoma"/>
+                <w:sz w:val="20"/>
+                <w:szCs w:val="20"/>
+              </w:rPr>
+              <w:t>administrator na operação de cadastro</w:t>
             </w:r>
             <w:r>
               <w:rPr>
@@ -1952,6 +2195,14 @@
                 <w:sz w:val="20"/>
                 <w:szCs w:val="20"/>
               </w:rPr>
+              <w:t xml:space="preserve"> </w:t>
+            </w:r>
+            <w:r>
+              <w:rPr>
+                <w:rFonts w:ascii="Tahoma" w:hAnsi="Tahoma" w:cs="Tahoma"/>
+                <w:sz w:val="20"/>
+                <w:szCs w:val="20"/>
+              </w:rPr>
               <w:t>Dessa forma</w:t>
             </w:r>
             <w:r>
@@ -1960,7 +2211,25 @@
                 <w:sz w:val="20"/>
                 <w:szCs w:val="20"/>
               </w:rPr>
-              <w:t xml:space="preserve">, novos usuários devem ter uma flag vinculada </w:t>
+              <w:t xml:space="preserve">, novos usuários devem ter uma </w:t>
+            </w:r>
+            <w:proofErr w:type="spellStart"/>
+            <w:r>
+              <w:rPr>
+                <w:rFonts w:ascii="Tahoma" w:hAnsi="Tahoma" w:cs="Tahoma"/>
+                <w:sz w:val="20"/>
+                <w:szCs w:val="20"/>
+              </w:rPr>
+              <w:t>flag</w:t>
+            </w:r>
+            <w:proofErr w:type="spellEnd"/>
+            <w:r>
+              <w:rPr>
+                <w:rFonts w:ascii="Tahoma" w:hAnsi="Tahoma" w:cs="Tahoma"/>
+                <w:sz w:val="20"/>
+                <w:szCs w:val="20"/>
+              </w:rPr>
+              <w:t xml:space="preserve"> vinculada </w:t>
             </w:r>
             <w:r>
               <w:rPr>
@@ -1992,7 +2261,25 @@
                 <w:sz w:val="20"/>
                 <w:szCs w:val="20"/>
               </w:rPr>
-              <w:t>o sistema identifique que é o primeiro login do mesmo no sistema</w:t>
+              <w:t xml:space="preserve">o sistema identifique que é o primeiro </w:t>
+            </w:r>
+            <w:proofErr w:type="spellStart"/>
+            <w:r>
+              <w:rPr>
+                <w:rFonts w:ascii="Tahoma" w:hAnsi="Tahoma" w:cs="Tahoma"/>
+                <w:sz w:val="20"/>
+                <w:szCs w:val="20"/>
+              </w:rPr>
+              <w:t>login</w:t>
+            </w:r>
+            <w:proofErr w:type="spellEnd"/>
+            <w:r>
+              <w:rPr>
+                <w:rFonts w:ascii="Tahoma" w:hAnsi="Tahoma" w:cs="Tahoma"/>
+                <w:sz w:val="20"/>
+                <w:szCs w:val="20"/>
+              </w:rPr>
+              <w:t xml:space="preserve"> do mesmo no sistema</w:t>
             </w:r>
             <w:r>
               <w:rPr>
@@ -2088,7 +2375,7 @@
           <w:left w:w="70" w:type="dxa"/>
           <w:right w:w="70" w:type="dxa"/>
         </w:tblCellMar>
-        <w:tblLook w:val="0000"/>
+        <w:tblLook w:val="0000" w:firstRow="0" w:lastRow="0" w:firstColumn="0" w:lastColumn="0" w:noHBand="0" w:noVBand="0"/>
       </w:tblPr>
       <w:tblGrid>
         <w:gridCol w:w="9283"/>
@@ -2137,7 +2424,39 @@
                 <w:b/>
                 <w:bCs/>
               </w:rPr>
-              <w:t>PROTÓTIPOSDETELAS</w:t>
+              <w:t>PROTÓTIPOS</w:t>
+            </w:r>
+            <w:r>
+              <w:rPr>
+                <w:rFonts w:ascii="Arial" w:hAnsi="Arial" w:cs="Arial"/>
+                <w:b/>
+                <w:bCs/>
+              </w:rPr>
+              <w:t xml:space="preserve"> </w:t>
+            </w:r>
+            <w:r>
+              <w:rPr>
+                <w:rFonts w:ascii="Arial" w:hAnsi="Arial" w:cs="Arial"/>
+                <w:b/>
+                <w:bCs/>
+              </w:rPr>
+              <w:t>DE</w:t>
+            </w:r>
+            <w:r>
+              <w:rPr>
+                <w:rFonts w:ascii="Arial" w:hAnsi="Arial" w:cs="Arial"/>
+                <w:b/>
+                <w:bCs/>
+              </w:rPr>
+              <w:t xml:space="preserve"> </w:t>
+            </w:r>
+            <w:r>
+              <w:rPr>
+                <w:rFonts w:ascii="Arial" w:hAnsi="Arial" w:cs="Arial"/>
+                <w:b/>
+                <w:bCs/>
+              </w:rPr>
+              <w:t>TELAS</w:t>
             </w:r>
           </w:p>
         </w:tc>
@@ -2212,7 +2531,7 @@
                           <pic:cNvPicPr/>
                         </pic:nvPicPr>
                         <pic:blipFill>
-                          <a:blip r:embed="rId7"/>
+                          <a:blip r:embed="rId8"/>
                           <a:stretch>
                             <a:fillRect/>
                           </a:stretch>
@@ -2279,7 +2598,7 @@
           <w:left w:w="70" w:type="dxa"/>
           <w:right w:w="70" w:type="dxa"/>
         </w:tblCellMar>
-        <w:tblLook w:val="0000"/>
+        <w:tblLook w:val="0000" w:firstRow="0" w:lastRow="0" w:firstColumn="0" w:lastColumn="0" w:noHBand="0" w:noVBand="0"/>
       </w:tblPr>
       <w:tblGrid>
         <w:gridCol w:w="9283"/>
@@ -2328,7 +2647,23 @@
                 <w:b/>
                 <w:bCs/>
               </w:rPr>
-              <w:t>DIAGRAMADE SEQUÊNCIA</w:t>
+              <w:t>DIAGRAMA</w:t>
+            </w:r>
+            <w:r>
+              <w:rPr>
+                <w:rFonts w:ascii="Arial" w:hAnsi="Arial" w:cs="Arial"/>
+                <w:b/>
+                <w:bCs/>
+              </w:rPr>
+              <w:t xml:space="preserve"> </w:t>
+            </w:r>
+            <w:r>
+              <w:rPr>
+                <w:rFonts w:ascii="Arial" w:hAnsi="Arial" w:cs="Arial"/>
+                <w:b/>
+                <w:bCs/>
+              </w:rPr>
+              <w:t>DE SEQUÊNCIA</w:t>
             </w:r>
           </w:p>
         </w:tc>
@@ -2404,7 +2739,7 @@
                           <pic:cNvPicPr/>
                         </pic:nvPicPr>
                         <pic:blipFill>
-                          <a:blip r:embed="rId8"/>
+                          <a:blip r:embed="rId9"/>
                           <a:stretch>
                             <a:fillRect/>
                           </a:stretch>
@@ -2440,8 +2775,8 @@
     </w:p>
     <w:p/>
     <w:sectPr>
-      <w:headerReference w:type="default" r:id="rId9"/>
-      <w:footerReference w:type="default" r:id="rId10"/>
+      <w:headerReference w:type="default" r:id="rId10"/>
+      <w:footerReference w:type="default" r:id="rId11"/>
       <w:pgSz w:w="11906" w:h="16838"/>
       <w:pgMar w:top="1134" w:right="1134" w:bottom="1134" w:left="1701" w:header="709" w:footer="709" w:gutter="0"/>
       <w:cols w:space="708"/>
@@ -2452,8 +2787,8 @@
 </file>
 
 <file path=word/endnotes.xml><?xml version="1.0" encoding="utf-8"?>
-<w:endnotes xmlns:ve="http://schemas.openxmlformats.org/markup-compatibility/2006" xmlns:o="urn:schemas-microsoft-com:office:office" xmlns:r="http://schemas.openxmlformats.org/officeDocument/2006/relationships" xmlns:m="http://schemas.openxmlformats.org/officeDocument/2006/math" xmlns:v="urn:schemas-microsoft-com:vml" xmlns:wp="http://schemas.openxmlformats.org/drawingml/2006/wordprocessingDrawing" xmlns:w10="urn:schemas-microsoft-com:office:word" xmlns:w="http://schemas.openxmlformats.org/wordprocessingml/2006/main" xmlns:wne="http://schemas.microsoft.com/office/word/2006/wordml">
-  <w:endnote w:type="separator" w:id="0">
+<w:endnotes xmlns:wpc="http://schemas.microsoft.com/office/word/2010/wordprocessingCanvas" xmlns:mc="http://schemas.openxmlformats.org/markup-compatibility/2006" xmlns:o="urn:schemas-microsoft-com:office:office" xmlns:r="http://schemas.openxmlformats.org/officeDocument/2006/relationships" xmlns:m="http://schemas.openxmlformats.org/officeDocument/2006/math" xmlns:v="urn:schemas-microsoft-com:vml" xmlns:wp14="http://schemas.microsoft.com/office/word/2010/wordprocessingDrawing" xmlns:wp="http://schemas.openxmlformats.org/drawingml/2006/wordprocessingDrawing" xmlns:w10="urn:schemas-microsoft-com:office:word" xmlns:w="http://schemas.openxmlformats.org/wordprocessingml/2006/main" xmlns:w14="http://schemas.microsoft.com/office/word/2010/wordml" xmlns:wpg="http://schemas.microsoft.com/office/word/2010/wordprocessingGroup" xmlns:wpi="http://schemas.microsoft.com/office/word/2010/wordprocessingInk" xmlns:wne="http://schemas.microsoft.com/office/word/2006/wordml" xmlns:wps="http://schemas.microsoft.com/office/word/2010/wordprocessingShape" mc:Ignorable="w14 wp14">
+  <w:endnote w:type="separator" w:id="-1">
     <w:p>
       <w:pPr>
         <w:spacing w:after="0" w:line="240" w:lineRule="auto"/>
@@ -2463,7 +2798,7 @@
       </w:r>
     </w:p>
   </w:endnote>
-  <w:endnote w:type="continuationSeparator" w:id="1">
+  <w:endnote w:type="continuationSeparator" w:id="0">
     <w:p>
       <w:pPr>
         <w:spacing w:after="0" w:line="240" w:lineRule="auto"/>
@@ -2477,7 +2812,7 @@
 </file>
 
 <file path=word/footer1.xml><?xml version="1.0" encoding="utf-8"?>
-<w:ftr xmlns:ve="http://schemas.openxmlformats.org/markup-compatibility/2006" xmlns:o="urn:schemas-microsoft-com:office:office" xmlns:r="http://schemas.openxmlformats.org/officeDocument/2006/relationships" xmlns:m="http://schemas.openxmlformats.org/officeDocument/2006/math" xmlns:v="urn:schemas-microsoft-com:vml" xmlns:wp="http://schemas.openxmlformats.org/drawingml/2006/wordprocessingDrawing" xmlns:w10="urn:schemas-microsoft-com:office:word" xmlns:w="http://schemas.openxmlformats.org/wordprocessingml/2006/main" xmlns:wne="http://schemas.microsoft.com/office/word/2006/wordml">
+<w:ftr xmlns:wpc="http://schemas.microsoft.com/office/word/2010/wordprocessingCanvas" xmlns:mc="http://schemas.openxmlformats.org/markup-compatibility/2006" xmlns:o="urn:schemas-microsoft-com:office:office" xmlns:r="http://schemas.openxmlformats.org/officeDocument/2006/relationships" xmlns:m="http://schemas.openxmlformats.org/officeDocument/2006/math" xmlns:v="urn:schemas-microsoft-com:vml" xmlns:wp14="http://schemas.microsoft.com/office/word/2010/wordprocessingDrawing" xmlns:wp="http://schemas.openxmlformats.org/drawingml/2006/wordprocessingDrawing" xmlns:w10="urn:schemas-microsoft-com:office:word" xmlns:w="http://schemas.openxmlformats.org/wordprocessingml/2006/main" xmlns:w14="http://schemas.microsoft.com/office/word/2010/wordml" xmlns:wpg="http://schemas.microsoft.com/office/word/2010/wordprocessingGroup" xmlns:wpi="http://schemas.microsoft.com/office/word/2010/wordprocessingInk" xmlns:wne="http://schemas.microsoft.com/office/word/2006/wordml" xmlns:wps="http://schemas.microsoft.com/office/word/2010/wordprocessingShape" mc:Ignorable="w14 wp14">
   <w:p>
     <w:pPr>
       <w:pStyle w:val="Rodap"/>
@@ -2509,8 +2844,8 @@
 </file>
 
 <file path=word/footnotes.xml><?xml version="1.0" encoding="utf-8"?>
-<w:footnotes xmlns:ve="http://schemas.openxmlformats.org/markup-compatibility/2006" xmlns:o="urn:schemas-microsoft-com:office:office" xmlns:r="http://schemas.openxmlformats.org/officeDocument/2006/relationships" xmlns:m="http://schemas.openxmlformats.org/officeDocument/2006/math" xmlns:v="urn:schemas-microsoft-com:vml" xmlns:wp="http://schemas.openxmlformats.org/drawingml/2006/wordprocessingDrawing" xmlns:w10="urn:schemas-microsoft-com:office:word" xmlns:w="http://schemas.openxmlformats.org/wordprocessingml/2006/main" xmlns:wne="http://schemas.microsoft.com/office/word/2006/wordml">
-  <w:footnote w:type="separator" w:id="0">
+<w:footnotes xmlns:wpc="http://schemas.microsoft.com/office/word/2010/wordprocessingCanvas" xmlns:mc="http://schemas.openxmlformats.org/markup-compatibility/2006" xmlns:o="urn:schemas-microsoft-com:office:office" xmlns:r="http://schemas.openxmlformats.org/officeDocument/2006/relationships" xmlns:m="http://schemas.openxmlformats.org/officeDocument/2006/math" xmlns:v="urn:schemas-microsoft-com:vml" xmlns:wp14="http://schemas.microsoft.com/office/word/2010/wordprocessingDrawing" xmlns:wp="http://schemas.openxmlformats.org/drawingml/2006/wordprocessingDrawing" xmlns:w10="urn:schemas-microsoft-com:office:word" xmlns:w="http://schemas.openxmlformats.org/wordprocessingml/2006/main" xmlns:w14="http://schemas.microsoft.com/office/word/2010/wordml" xmlns:wpg="http://schemas.microsoft.com/office/word/2010/wordprocessingGroup" xmlns:wpi="http://schemas.microsoft.com/office/word/2010/wordprocessingInk" xmlns:wne="http://schemas.microsoft.com/office/word/2006/wordml" xmlns:wps="http://schemas.microsoft.com/office/word/2010/wordprocessingShape" mc:Ignorable="w14 wp14">
+  <w:footnote w:type="separator" w:id="-1">
     <w:p>
       <w:pPr>
         <w:spacing w:after="0" w:line="240" w:lineRule="auto"/>
@@ -2520,7 +2855,7 @@
       </w:r>
     </w:p>
   </w:footnote>
-  <w:footnote w:type="continuationSeparator" w:id="1">
+  <w:footnote w:type="continuationSeparator" w:id="0">
     <w:p>
       <w:pPr>
         <w:spacing w:after="0" w:line="240" w:lineRule="auto"/>
@@ -2534,13 +2869,13 @@
 </file>
 
 <file path=word/header1.xml><?xml version="1.0" encoding="utf-8"?>
-<w:hdr xmlns:ve="http://schemas.openxmlformats.org/markup-compatibility/2006" xmlns:o="urn:schemas-microsoft-com:office:office" xmlns:r="http://schemas.openxmlformats.org/officeDocument/2006/relationships" xmlns:m="http://schemas.openxmlformats.org/officeDocument/2006/math" xmlns:v="urn:schemas-microsoft-com:vml" xmlns:wp="http://schemas.openxmlformats.org/drawingml/2006/wordprocessingDrawing" xmlns:w10="urn:schemas-microsoft-com:office:word" xmlns:w="http://schemas.openxmlformats.org/wordprocessingml/2006/main" xmlns:wne="http://schemas.microsoft.com/office/word/2006/wordml">
+<w:hdr xmlns:wpc="http://schemas.microsoft.com/office/word/2010/wordprocessingCanvas" xmlns:mc="http://schemas.openxmlformats.org/markup-compatibility/2006" xmlns:o="urn:schemas-microsoft-com:office:office" xmlns:r="http://schemas.openxmlformats.org/officeDocument/2006/relationships" xmlns:m="http://schemas.openxmlformats.org/officeDocument/2006/math" xmlns:v="urn:schemas-microsoft-com:vml" xmlns:wp14="http://schemas.microsoft.com/office/word/2010/wordprocessingDrawing" xmlns:wp="http://schemas.openxmlformats.org/drawingml/2006/wordprocessingDrawing" xmlns:w10="urn:schemas-microsoft-com:office:word" xmlns:w="http://schemas.openxmlformats.org/wordprocessingml/2006/main" xmlns:w14="http://schemas.microsoft.com/office/word/2010/wordml" xmlns:wpg="http://schemas.microsoft.com/office/word/2010/wordprocessingGroup" xmlns:wpi="http://schemas.microsoft.com/office/word/2010/wordprocessingInk" xmlns:wne="http://schemas.microsoft.com/office/word/2006/wordml" xmlns:wps="http://schemas.microsoft.com/office/word/2010/wordprocessingShape" mc:Ignorable="w14 wp14">
   <w:tbl>
     <w:tblPr>
       <w:tblStyle w:val="Tabelacomgrade"/>
       <w:tblW w:w="9211" w:type="dxa"/>
       <w:shd w:val="clear" w:color="auto" w:fill="FFFFFF" w:themeFill="background1"/>
-      <w:tblLook w:val="04A0"/>
+      <w:tblLook w:val="04A0" w:firstRow="1" w:lastRow="0" w:firstColumn="1" w:lastColumn="0" w:noHBand="0" w:noVBand="1"/>
     </w:tblPr>
     <w:tblGrid>
       <w:gridCol w:w="1101"/>
@@ -2562,6 +2897,7 @@
               <w:b/>
             </w:rPr>
           </w:pPr>
+          <w:proofErr w:type="gramStart"/>
           <w:r>
             <w:rPr>
               <w:b/>
@@ -2578,7 +2914,14 @@
             <w:rPr>
               <w:b/>
             </w:rPr>
-            <w:t>DESCRIÇÃO CASO DE USO + PROTÓTIPO TELAS + DIAGRAMASEQUÊNCIA</w:t>
+            <w:t>DESCRIÇÃO</w:t>
+          </w:r>
+          <w:proofErr w:type="gramEnd"/>
+          <w:r>
+            <w:rPr>
+              <w:b/>
+            </w:rPr>
+            <w:t xml:space="preserve"> CASO DE USO + PROTÓTIPO TELAS + DIAGRAMASEQUÊNCIA</w:t>
           </w:r>
         </w:p>
       </w:tc>
@@ -2672,7 +3015,7 @@
 </file>
 
 <file path=word/numbering.xml><?xml version="1.0" encoding="utf-8"?>
-<w:numbering xmlns:ve="http://schemas.openxmlformats.org/markup-compatibility/2006" xmlns:o="urn:schemas-microsoft-com:office:office" xmlns:r="http://schemas.openxmlformats.org/officeDocument/2006/relationships" xmlns:m="http://schemas.openxmlformats.org/officeDocument/2006/math" xmlns:v="urn:schemas-microsoft-com:vml" xmlns:wp="http://schemas.openxmlformats.org/drawingml/2006/wordprocessingDrawing" xmlns:w10="urn:schemas-microsoft-com:office:word" xmlns:w="http://schemas.openxmlformats.org/wordprocessingml/2006/main" xmlns:wne="http://schemas.microsoft.com/office/word/2006/wordml">
+<w:numbering xmlns:wpc="http://schemas.microsoft.com/office/word/2010/wordprocessingCanvas" xmlns:mc="http://schemas.openxmlformats.org/markup-compatibility/2006" xmlns:o="urn:schemas-microsoft-com:office:office" xmlns:r="http://schemas.openxmlformats.org/officeDocument/2006/relationships" xmlns:m="http://schemas.openxmlformats.org/officeDocument/2006/math" xmlns:v="urn:schemas-microsoft-com:vml" xmlns:wp14="http://schemas.microsoft.com/office/word/2010/wordprocessingDrawing" xmlns:wp="http://schemas.openxmlformats.org/drawingml/2006/wordprocessingDrawing" xmlns:w10="urn:schemas-microsoft-com:office:word" xmlns:w="http://schemas.openxmlformats.org/wordprocessingml/2006/main" xmlns:w14="http://schemas.microsoft.com/office/word/2010/wordml" xmlns:wpg="http://schemas.microsoft.com/office/word/2010/wordprocessingGroup" xmlns:wpi="http://schemas.microsoft.com/office/word/2010/wordprocessingInk" xmlns:wne="http://schemas.microsoft.com/office/word/2006/wordml" xmlns:wps="http://schemas.microsoft.com/office/word/2010/wordprocessingShape" mc:Ignorable="w14 wp14">
   <w:abstractNum w:abstractNumId="0">
     <w:nsid w:val="002079BC"/>
     <w:multiLevelType w:val="hybridMultilevel"/>
@@ -5487,7 +5830,7 @@
 </file>
 
 <file path=word/styles.xml><?xml version="1.0" encoding="utf-8"?>
-<w:styles xmlns:r="http://schemas.openxmlformats.org/officeDocument/2006/relationships" xmlns:w="http://schemas.openxmlformats.org/wordprocessingml/2006/main">
+<w:styles xmlns:mc="http://schemas.openxmlformats.org/markup-compatibility/2006" xmlns:r="http://schemas.openxmlformats.org/officeDocument/2006/relationships" xmlns:w="http://schemas.openxmlformats.org/wordprocessingml/2006/main" xmlns:w14="http://schemas.microsoft.com/office/word/2010/wordml" mc:Ignorable="w14">
   <w:docDefaults>
     <w:rPrDefault>
       <w:rPr>
@@ -5660,7 +6003,6 @@
     <w:uiPriority w:val="99"/>
     <w:semiHidden/>
     <w:unhideWhenUsed/>
-    <w:qFormat/>
     <w:tblPr>
       <w:tblInd w:w="0" w:type="dxa"/>
       <w:tblCellMar>

</xml_diff>

<commit_message>
Ajustes no uc 02
</commit_message>
<xml_diff>
--- a/4.3 Caso de Uso - UC-02 Cadastrar usuário.docx
+++ b/4.3 Caso de Uso - UC-02 Cadastrar usuário.docx
@@ -459,11 +459,12 @@
           <w:p>
             <w:pPr>
               <w:pStyle w:val="Cabealho"/>
-              <w:rPr>
-                <w:rFonts w:ascii="Arial" w:hAnsi="Arial" w:cs="Arial"/>
-                <w:b/>
-                <w:bCs/>
-                <w:color w:val="808080" w:themeColor="background1" w:themeShade="80"/>
+              <w:spacing w:line="276" w:lineRule="auto"/>
+              <w:jc w:val="both"/>
+              <w:rPr>
+                <w:rFonts w:ascii="Tahoma" w:hAnsi="Tahoma" w:cs="Tahoma"/>
+                <w:sz w:val="20"/>
+                <w:szCs w:val="20"/>
               </w:rPr>
             </w:pPr>
           </w:p>
@@ -478,6 +479,7 @@
               <w:jc w:val="both"/>
               <w:rPr>
                 <w:rFonts w:ascii="Tahoma" w:hAnsi="Tahoma" w:cs="Tahoma"/>
+                <w:color w:val="000000" w:themeColor="text1"/>
                 <w:sz w:val="20"/>
                 <w:szCs w:val="20"/>
               </w:rPr>
@@ -485,26 +487,88 @@
             <w:r>
               <w:rPr>
                 <w:rFonts w:ascii="Tahoma" w:hAnsi="Tahoma" w:cs="Tahoma"/>
-                <w:sz w:val="20"/>
-                <w:szCs w:val="20"/>
-              </w:rPr>
-              <w:t xml:space="preserve">Sistema exibe a tela </w:t>
-            </w:r>
-            <w:r>
-              <w:rPr>
-                <w:rFonts w:ascii="Tahoma" w:hAnsi="Tahoma" w:cs="Tahoma"/>
-                <w:sz w:val="20"/>
-                <w:szCs w:val="20"/>
-              </w:rPr>
-              <w:t xml:space="preserve">inicial </w:t>
-            </w:r>
-            <w:r>
-              <w:rPr>
-                <w:rFonts w:ascii="Tahoma" w:hAnsi="Tahoma" w:cs="Tahoma"/>
-                <w:sz w:val="20"/>
-                <w:szCs w:val="20"/>
-              </w:rPr>
-              <w:t>do painel administrativo.</w:t>
+                <w:color w:val="000000" w:themeColor="text1"/>
+                <w:sz w:val="20"/>
+                <w:szCs w:val="20"/>
+              </w:rPr>
+              <w:t>Ator</w:t>
+            </w:r>
+            <w:r>
+              <w:rPr>
+                <w:rFonts w:ascii="Tahoma" w:hAnsi="Tahoma" w:cs="Tahoma"/>
+                <w:color w:val="000000" w:themeColor="text1"/>
+                <w:sz w:val="20"/>
+                <w:szCs w:val="20"/>
+              </w:rPr>
+              <w:t xml:space="preserve"> seleciona o </w:t>
+            </w:r>
+            <w:proofErr w:type="gramStart"/>
+            <w:r>
+              <w:rPr>
+                <w:rFonts w:ascii="Tahoma" w:hAnsi="Tahoma" w:cs="Tahoma"/>
+                <w:color w:val="000000" w:themeColor="text1"/>
+                <w:sz w:val="20"/>
+                <w:szCs w:val="20"/>
+              </w:rPr>
+              <w:t>menu</w:t>
+            </w:r>
+            <w:proofErr w:type="gramEnd"/>
+            <w:r>
+              <w:rPr>
+                <w:rFonts w:ascii="Tahoma" w:hAnsi="Tahoma" w:cs="Tahoma"/>
+                <w:color w:val="000000" w:themeColor="text1"/>
+                <w:sz w:val="20"/>
+                <w:szCs w:val="20"/>
+              </w:rPr>
+              <w:t xml:space="preserve"> </w:t>
+            </w:r>
+            <w:r>
+              <w:rPr>
+                <w:rFonts w:ascii="Tahoma" w:hAnsi="Tahoma" w:cs="Tahoma"/>
+                <w:color w:val="000000" w:themeColor="text1"/>
+                <w:sz w:val="20"/>
+                <w:szCs w:val="20"/>
+              </w:rPr>
+              <w:t>Usuário</w:t>
+            </w:r>
+            <w:r>
+              <w:rPr>
+                <w:rFonts w:ascii="Tahoma" w:hAnsi="Tahoma" w:cs="Tahoma"/>
+                <w:color w:val="000000" w:themeColor="text1"/>
+                <w:sz w:val="20"/>
+                <w:szCs w:val="20"/>
+              </w:rPr>
+              <w:t xml:space="preserve"> </w:t>
+            </w:r>
+            <w:r>
+              <w:rPr>
+                <w:rFonts w:ascii="Arial" w:hAnsi="Arial" w:cs="Arial"/>
+                <w:color w:val="000000"/>
+                <w:sz w:val="20"/>
+                <w:szCs w:val="20"/>
+                <w:shd w:val="clear" w:color="auto" w:fill="FFFFFF"/>
+              </w:rPr>
+              <w:t>→</w:t>
+            </w:r>
+            <w:r>
+              <w:rPr>
+                <w:rFonts w:ascii="Tahoma" w:hAnsi="Tahoma" w:cs="Tahoma"/>
+                <w:color w:val="000000"/>
+                <w:sz w:val="20"/>
+                <w:szCs w:val="20"/>
+                <w:shd w:val="clear" w:color="auto" w:fill="FFFFFF"/>
+              </w:rPr>
+              <w:t xml:space="preserve"> Cadastrar</w:t>
+            </w:r>
+            <w:r>
+              <w:rPr>
+                <w:rFonts w:ascii="Tahoma" w:hAnsi="Tahoma" w:cs="Tahoma"/>
+                <w:color w:val="000000"/>
+                <w:sz w:val="20"/>
+                <w:szCs w:val="20"/>
+                <w:shd w:val="clear" w:color="auto" w:fill="FFFFFF"/>
+              </w:rPr>
+              <w:t>.</w:t>
             </w:r>
           </w:p>
           <w:p>
@@ -518,6 +582,7 @@
               <w:jc w:val="both"/>
               <w:rPr>
                 <w:rFonts w:ascii="Tahoma" w:hAnsi="Tahoma" w:cs="Tahoma"/>
+                <w:color w:val="000000" w:themeColor="text1"/>
                 <w:sz w:val="20"/>
                 <w:szCs w:val="20"/>
               </w:rPr>
@@ -525,18 +590,29 @@
             <w:r>
               <w:rPr>
                 <w:rFonts w:ascii="Tahoma" w:hAnsi="Tahoma" w:cs="Tahoma"/>
-                <w:sz w:val="20"/>
-                <w:szCs w:val="20"/>
-              </w:rPr>
-              <w:t>Ator</w:t>
-            </w:r>
-            <w:r>
-              <w:rPr>
-                <w:rFonts w:ascii="Tahoma" w:hAnsi="Tahoma" w:cs="Tahoma"/>
-                <w:sz w:val="20"/>
-                <w:szCs w:val="20"/>
-              </w:rPr>
-              <w:t xml:space="preserve"> clica em cadastrar usuário.</w:t>
+                <w:color w:val="000000" w:themeColor="text1"/>
+                <w:sz w:val="20"/>
+                <w:szCs w:val="20"/>
+              </w:rPr>
+              <w:t xml:space="preserve">Sistema exibe tela de cadastro de </w:t>
+            </w:r>
+            <w:r>
+              <w:rPr>
+                <w:rFonts w:ascii="Tahoma" w:hAnsi="Tahoma" w:cs="Tahoma"/>
+                <w:color w:val="000000" w:themeColor="text1"/>
+                <w:sz w:val="20"/>
+                <w:szCs w:val="20"/>
+              </w:rPr>
+              <w:t>Usuário</w:t>
+            </w:r>
+            <w:r>
+              <w:rPr>
+                <w:rFonts w:ascii="Tahoma" w:hAnsi="Tahoma" w:cs="Tahoma"/>
+                <w:color w:val="000000" w:themeColor="text1"/>
+                <w:sz w:val="20"/>
+                <w:szCs w:val="20"/>
+              </w:rPr>
+              <w:t>. [2.1]</w:t>
             </w:r>
           </w:p>
           <w:p>
@@ -550,6 +626,7 @@
               <w:jc w:val="both"/>
               <w:rPr>
                 <w:rFonts w:ascii="Tahoma" w:hAnsi="Tahoma" w:cs="Tahoma"/>
+                <w:color w:val="000000" w:themeColor="text1"/>
                 <w:sz w:val="20"/>
                 <w:szCs w:val="20"/>
               </w:rPr>
@@ -557,10 +634,81 @@
             <w:r>
               <w:rPr>
                 <w:rFonts w:ascii="Tahoma" w:hAnsi="Tahoma" w:cs="Tahoma"/>
-                <w:sz w:val="20"/>
-                <w:szCs w:val="20"/>
-              </w:rPr>
-              <w:t>Sistema exibe a tela de cadastro de novo usuário.</w:t>
+                <w:color w:val="000000" w:themeColor="text1"/>
+                <w:sz w:val="20"/>
+                <w:szCs w:val="20"/>
+              </w:rPr>
+              <w:t>Ator</w:t>
+            </w:r>
+            <w:r>
+              <w:rPr>
+                <w:rFonts w:ascii="Tahoma" w:hAnsi="Tahoma" w:cs="Tahoma"/>
+                <w:color w:val="000000" w:themeColor="text1"/>
+                <w:sz w:val="20"/>
+                <w:szCs w:val="20"/>
+              </w:rPr>
+              <w:t xml:space="preserve"> preenche os campos</w:t>
+            </w:r>
+            <w:r>
+              <w:rPr>
+                <w:rFonts w:ascii="Tahoma" w:hAnsi="Tahoma" w:cs="Tahoma"/>
+                <w:color w:val="000000" w:themeColor="text1"/>
+                <w:sz w:val="20"/>
+                <w:szCs w:val="20"/>
+              </w:rPr>
+              <w:t xml:space="preserve"> solicitados </w:t>
+            </w:r>
+            <w:r>
+              <w:rPr>
+                <w:rFonts w:ascii="Tahoma" w:hAnsi="Tahoma" w:cs="Tahoma"/>
+                <w:sz w:val="20"/>
+                <w:szCs w:val="20"/>
+              </w:rPr>
+              <w:t>(</w:t>
+            </w:r>
+            <w:proofErr w:type="spellStart"/>
+            <w:r>
+              <w:rPr>
+                <w:rFonts w:ascii="Tahoma" w:hAnsi="Tahoma" w:cs="Tahoma"/>
+                <w:sz w:val="20"/>
+                <w:szCs w:val="20"/>
+              </w:rPr>
+              <w:t>login</w:t>
+            </w:r>
+            <w:proofErr w:type="spellEnd"/>
+            <w:r>
+              <w:rPr>
+                <w:rFonts w:ascii="Tahoma" w:hAnsi="Tahoma" w:cs="Tahoma"/>
+                <w:sz w:val="20"/>
+                <w:szCs w:val="20"/>
+              </w:rPr>
+              <w:t xml:space="preserve">, senha, </w:t>
+            </w:r>
+            <w:proofErr w:type="spellStart"/>
+            <w:r>
+              <w:rPr>
+                <w:rFonts w:ascii="Tahoma" w:hAnsi="Tahoma" w:cs="Tahoma"/>
+                <w:sz w:val="20"/>
+                <w:szCs w:val="20"/>
+              </w:rPr>
+              <w:t>email</w:t>
+            </w:r>
+            <w:proofErr w:type="spellEnd"/>
+            <w:r>
+              <w:rPr>
+                <w:rFonts w:ascii="Tahoma" w:hAnsi="Tahoma" w:cs="Tahoma"/>
+                <w:sz w:val="20"/>
+                <w:szCs w:val="20"/>
+              </w:rPr>
+              <w:t xml:space="preserve"> e nome</w:t>
+            </w:r>
+            <w:r>
+              <w:rPr>
+                <w:rFonts w:ascii="Tahoma" w:hAnsi="Tahoma" w:cs="Tahoma"/>
+                <w:sz w:val="20"/>
+                <w:szCs w:val="20"/>
+              </w:rPr>
+              <w:t>).</w:t>
             </w:r>
           </w:p>
           <w:p>
@@ -584,91 +732,7 @@
                 <w:sz w:val="20"/>
                 <w:szCs w:val="20"/>
               </w:rPr>
-              <w:t>Ator</w:t>
-            </w:r>
-            <w:r>
-              <w:rPr>
-                <w:rFonts w:ascii="Tahoma" w:hAnsi="Tahoma" w:cs="Tahoma"/>
-                <w:sz w:val="20"/>
-                <w:szCs w:val="20"/>
-              </w:rPr>
-              <w:t xml:space="preserve"> insere </w:t>
-            </w:r>
-            <w:r>
-              <w:rPr>
-                <w:rFonts w:ascii="Tahoma" w:hAnsi="Tahoma" w:cs="Tahoma"/>
-                <w:sz w:val="20"/>
-                <w:szCs w:val="20"/>
-              </w:rPr>
-              <w:t xml:space="preserve">os </w:t>
-            </w:r>
-            <w:r>
-              <w:rPr>
-                <w:rFonts w:ascii="Tahoma" w:hAnsi="Tahoma" w:cs="Tahoma"/>
-                <w:sz w:val="20"/>
-                <w:szCs w:val="20"/>
-              </w:rPr>
-              <w:t>dados requisitados</w:t>
-            </w:r>
-            <w:r>
-              <w:rPr>
-                <w:rFonts w:ascii="Tahoma" w:hAnsi="Tahoma" w:cs="Tahoma"/>
-                <w:sz w:val="20"/>
-                <w:szCs w:val="20"/>
-              </w:rPr>
-              <w:t xml:space="preserve"> (</w:t>
-            </w:r>
-            <w:proofErr w:type="spellStart"/>
-            <w:r>
-              <w:rPr>
-                <w:rFonts w:ascii="Tahoma" w:hAnsi="Tahoma" w:cs="Tahoma"/>
-                <w:sz w:val="20"/>
-                <w:szCs w:val="20"/>
-              </w:rPr>
-              <w:t>login</w:t>
-            </w:r>
-            <w:proofErr w:type="spellEnd"/>
-            <w:r>
-              <w:rPr>
-                <w:rFonts w:ascii="Tahoma" w:hAnsi="Tahoma" w:cs="Tahoma"/>
-                <w:sz w:val="20"/>
-                <w:szCs w:val="20"/>
-              </w:rPr>
-              <w:t xml:space="preserve">, senha, </w:t>
-            </w:r>
-            <w:proofErr w:type="spellStart"/>
-            <w:r>
-              <w:rPr>
-                <w:rFonts w:ascii="Tahoma" w:hAnsi="Tahoma" w:cs="Tahoma"/>
-                <w:sz w:val="20"/>
-                <w:szCs w:val="20"/>
-              </w:rPr>
-              <w:t>email</w:t>
-            </w:r>
-            <w:proofErr w:type="spellEnd"/>
-            <w:r>
-              <w:rPr>
-                <w:rFonts w:ascii="Tahoma" w:hAnsi="Tahoma" w:cs="Tahoma"/>
-                <w:sz w:val="20"/>
-                <w:szCs w:val="20"/>
-              </w:rPr>
-              <w:t xml:space="preserve"> e nome</w:t>
-            </w:r>
-            <w:r>
-              <w:rPr>
-                <w:rFonts w:ascii="Tahoma" w:hAnsi="Tahoma" w:cs="Tahoma"/>
-                <w:sz w:val="20"/>
-                <w:szCs w:val="20"/>
-              </w:rPr>
-              <w:t xml:space="preserve">) </w:t>
-            </w:r>
-            <w:r>
-              <w:rPr>
-                <w:rFonts w:ascii="Tahoma" w:hAnsi="Tahoma" w:cs="Tahoma"/>
-                <w:sz w:val="20"/>
-                <w:szCs w:val="20"/>
-              </w:rPr>
-              <w:t>para o cadastramento do novo usuário</w:t>
+              <w:t>Ator seleciona o perfil do novo usuário (administrador, gestor, gerente ou operador)</w:t>
             </w:r>
             <w:r>
               <w:rPr>
@@ -690,6 +754,7 @@
               <w:jc w:val="both"/>
               <w:rPr>
                 <w:rFonts w:ascii="Tahoma" w:hAnsi="Tahoma" w:cs="Tahoma"/>
+                <w:color w:val="000000" w:themeColor="text1"/>
                 <w:sz w:val="20"/>
                 <w:szCs w:val="20"/>
               </w:rPr>
@@ -697,22 +762,25 @@
             <w:r>
               <w:rPr>
                 <w:rFonts w:ascii="Tahoma" w:hAnsi="Tahoma" w:cs="Tahoma"/>
-                <w:sz w:val="20"/>
-                <w:szCs w:val="20"/>
-              </w:rPr>
-              <w:t xml:space="preserve">Ator </w:t>
-            </w:r>
-            <w:r>
-              <w:rPr>
-                <w:rFonts w:ascii="Tahoma" w:hAnsi="Tahoma" w:cs="Tahoma"/>
-                <w:sz w:val="20"/>
-                <w:szCs w:val="20"/>
-              </w:rPr>
-              <w:t>seleciona o perfil do novo usuário (administrador, gestor, gerente ou operador)</w:t>
-            </w:r>
-            <w:r>
-              <w:rPr>
-                <w:rFonts w:ascii="Tahoma" w:hAnsi="Tahoma" w:cs="Tahoma"/>
+                <w:color w:val="000000" w:themeColor="text1"/>
+                <w:sz w:val="20"/>
+                <w:szCs w:val="20"/>
+              </w:rPr>
+              <w:t xml:space="preserve">Ator confirma o cadastro </w:t>
+            </w:r>
+            <w:r>
+              <w:rPr>
+                <w:rFonts w:ascii="Tahoma" w:hAnsi="Tahoma" w:cs="Tahoma"/>
+                <w:color w:val="000000" w:themeColor="text1"/>
+                <w:sz w:val="20"/>
+                <w:szCs w:val="20"/>
+              </w:rPr>
+              <w:t>do usuário</w:t>
+            </w:r>
+            <w:r>
+              <w:rPr>
+                <w:rFonts w:ascii="Tahoma" w:hAnsi="Tahoma" w:cs="Tahoma"/>
+                <w:color w:val="000000" w:themeColor="text1"/>
                 <w:sz w:val="20"/>
                 <w:szCs w:val="20"/>
               </w:rPr>
@@ -730,6 +798,7 @@
               <w:jc w:val="both"/>
               <w:rPr>
                 <w:rFonts w:ascii="Tahoma" w:hAnsi="Tahoma" w:cs="Tahoma"/>
+                <w:color w:val="000000" w:themeColor="text1"/>
                 <w:sz w:val="20"/>
                 <w:szCs w:val="20"/>
               </w:rPr>
@@ -737,22 +806,25 @@
             <w:r>
               <w:rPr>
                 <w:rFonts w:ascii="Tahoma" w:hAnsi="Tahoma" w:cs="Tahoma"/>
-                <w:sz w:val="20"/>
-                <w:szCs w:val="20"/>
-              </w:rPr>
-              <w:t>Servidor valida os campos preenchidos.</w:t>
-            </w:r>
-            <w:r>
-              <w:rPr>
-                <w:rFonts w:ascii="Tahoma" w:hAnsi="Tahoma" w:cs="Tahoma"/>
-                <w:sz w:val="20"/>
-                <w:szCs w:val="20"/>
-              </w:rPr>
-              <w:t xml:space="preserve"> [</w:t>
-            </w:r>
-            <w:r>
-              <w:rPr>
-                <w:rFonts w:ascii="Tahoma" w:hAnsi="Tahoma" w:cs="Tahoma"/>
+                <w:color w:val="000000" w:themeColor="text1"/>
+                <w:sz w:val="20"/>
+                <w:szCs w:val="20"/>
+              </w:rPr>
+              <w:t>Siste</w:t>
+            </w:r>
+            <w:r>
+              <w:rPr>
+                <w:rFonts w:ascii="Tahoma" w:hAnsi="Tahoma" w:cs="Tahoma"/>
+                <w:color w:val="000000" w:themeColor="text1"/>
+                <w:sz w:val="20"/>
+                <w:szCs w:val="20"/>
+              </w:rPr>
+              <w:t>ma valida os dados informados [</w:t>
+            </w:r>
+            <w:r>
+              <w:rPr>
+                <w:rFonts w:ascii="Tahoma" w:hAnsi="Tahoma" w:cs="Tahoma"/>
+                <w:color w:val="000000" w:themeColor="text1"/>
                 <w:sz w:val="20"/>
                 <w:szCs w:val="20"/>
               </w:rPr>
@@ -761,14 +833,16 @@
             <w:r>
               <w:rPr>
                 <w:rFonts w:ascii="Tahoma" w:hAnsi="Tahoma" w:cs="Tahoma"/>
-                <w:sz w:val="20"/>
-                <w:szCs w:val="20"/>
-              </w:rPr>
-              <w:t>.1] [</w:t>
-            </w:r>
-            <w:r>
-              <w:rPr>
-                <w:rFonts w:ascii="Tahoma" w:hAnsi="Tahoma" w:cs="Tahoma"/>
+                <w:color w:val="000000" w:themeColor="text1"/>
+                <w:sz w:val="20"/>
+                <w:szCs w:val="20"/>
+              </w:rPr>
+              <w:t>.1], [</w:t>
+            </w:r>
+            <w:r>
+              <w:rPr>
+                <w:rFonts w:ascii="Tahoma" w:hAnsi="Tahoma" w:cs="Tahoma"/>
+                <w:color w:val="000000" w:themeColor="text1"/>
                 <w:sz w:val="20"/>
                 <w:szCs w:val="20"/>
               </w:rPr>
@@ -777,11 +851,23 @@
             <w:r>
               <w:rPr>
                 <w:rFonts w:ascii="Tahoma" w:hAnsi="Tahoma" w:cs="Tahoma"/>
-                <w:sz w:val="20"/>
-                <w:szCs w:val="20"/>
-              </w:rPr>
-              <w:t>.2]</w:t>
-            </w:r>
+                <w:color w:val="000000" w:themeColor="text1"/>
+                <w:sz w:val="20"/>
+                <w:szCs w:val="20"/>
+              </w:rPr>
+              <w:t>.2</w:t>
+            </w:r>
+            <w:proofErr w:type="gramStart"/>
+            <w:r>
+              <w:rPr>
+                <w:rFonts w:ascii="Tahoma" w:hAnsi="Tahoma" w:cs="Tahoma"/>
+                <w:color w:val="000000" w:themeColor="text1"/>
+                <w:sz w:val="20"/>
+                <w:szCs w:val="20"/>
+              </w:rPr>
+              <w:t>]</w:t>
+            </w:r>
+            <w:proofErr w:type="gramEnd"/>
           </w:p>
           <w:p>
             <w:pPr>
@@ -823,16 +909,7 @@
                 <w:sz w:val="20"/>
                 <w:szCs w:val="20"/>
               </w:rPr>
-              <w:t xml:space="preserve"> </w:t>
-            </w:r>
-            <w:r>
-              <w:rPr>
-                <w:rFonts w:ascii="Tahoma" w:hAnsi="Tahoma" w:cs="Tahoma"/>
-                <w:color w:val="000000" w:themeColor="text1"/>
-                <w:sz w:val="20"/>
-                <w:szCs w:val="20"/>
-              </w:rPr>
-              <w:t xml:space="preserve">por um </w:t>
+              <w:t xml:space="preserve"> por um </w:t>
             </w:r>
             <w:r>
               <w:rPr>
@@ -850,75 +927,15 @@
                 <w:sz w:val="20"/>
                 <w:szCs w:val="20"/>
               </w:rPr>
-              <w:t xml:space="preserve"> </w:t>
-            </w:r>
-            <w:r>
-              <w:rPr>
-                <w:rFonts w:ascii="Tahoma" w:hAnsi="Tahoma" w:cs="Tahoma"/>
-                <w:color w:val="000000" w:themeColor="text1"/>
-                <w:sz w:val="20"/>
-                <w:szCs w:val="20"/>
-              </w:rPr>
-              <w:t>com os</w:t>
-            </w:r>
-            <w:r>
-              <w:rPr>
-                <w:rFonts w:ascii="Tahoma" w:hAnsi="Tahoma" w:cs="Tahoma"/>
-                <w:color w:val="000000" w:themeColor="text1"/>
-                <w:sz w:val="20"/>
-                <w:szCs w:val="20"/>
-              </w:rPr>
-              <w:t xml:space="preserve"> mesmos</w:t>
-            </w:r>
-            <w:r>
-              <w:rPr>
-                <w:rFonts w:ascii="Tahoma" w:hAnsi="Tahoma" w:cs="Tahoma"/>
-                <w:color w:val="000000" w:themeColor="text1"/>
-                <w:sz w:val="20"/>
-                <w:szCs w:val="20"/>
-              </w:rPr>
-              <w:t xml:space="preserve"> dados informados</w:t>
-            </w:r>
-            <w:r>
-              <w:rPr>
-                <w:rFonts w:ascii="Tahoma" w:hAnsi="Tahoma" w:cs="Tahoma"/>
-                <w:color w:val="000000" w:themeColor="text1"/>
-                <w:sz w:val="20"/>
-                <w:szCs w:val="20"/>
-              </w:rPr>
-              <w:t xml:space="preserve"> pelo ator</w:t>
-            </w:r>
-            <w:r>
-              <w:rPr>
-                <w:rFonts w:ascii="Tahoma" w:hAnsi="Tahoma" w:cs="Tahoma"/>
-                <w:sz w:val="20"/>
-                <w:szCs w:val="20"/>
-              </w:rPr>
-              <w:t xml:space="preserve">. </w:t>
-            </w:r>
-            <w:r>
-              <w:rPr>
-                <w:rFonts w:ascii="Tahoma" w:hAnsi="Tahoma" w:cs="Tahoma"/>
-                <w:sz w:val="20"/>
-                <w:szCs w:val="20"/>
-              </w:rPr>
-              <w:t>[</w:t>
-            </w:r>
-            <w:r>
-              <w:rPr>
-                <w:rFonts w:ascii="Tahoma" w:hAnsi="Tahoma" w:cs="Tahoma"/>
-                <w:sz w:val="20"/>
-                <w:szCs w:val="20"/>
-              </w:rPr>
-              <w:t>7</w:t>
-            </w:r>
-            <w:r>
-              <w:rPr>
-                <w:rFonts w:ascii="Tahoma" w:hAnsi="Tahoma" w:cs="Tahoma"/>
-                <w:sz w:val="20"/>
-                <w:szCs w:val="20"/>
-              </w:rPr>
-              <w:t>.1]</w:t>
+              <w:t xml:space="preserve"> com os mesmos dados informados pelo ator</w:t>
+            </w:r>
+            <w:r>
+              <w:rPr>
+                <w:rFonts w:ascii="Tahoma" w:hAnsi="Tahoma" w:cs="Tahoma"/>
+                <w:sz w:val="20"/>
+                <w:szCs w:val="20"/>
+              </w:rPr>
+              <w:t>. [7.1]</w:t>
             </w:r>
           </w:p>
           <w:p>
@@ -932,6 +949,7 @@
               <w:jc w:val="both"/>
               <w:rPr>
                 <w:rFonts w:ascii="Tahoma" w:hAnsi="Tahoma" w:cs="Tahoma"/>
+                <w:color w:val="000000" w:themeColor="text1"/>
                 <w:sz w:val="20"/>
                 <w:szCs w:val="20"/>
               </w:rPr>
@@ -939,10 +957,38 @@
             <w:r>
               <w:rPr>
                 <w:rFonts w:ascii="Tahoma" w:hAnsi="Tahoma" w:cs="Tahoma"/>
-                <w:sz w:val="20"/>
-                <w:szCs w:val="20"/>
-              </w:rPr>
-              <w:t>Sistema salva o cadastro do novo usuário no banco de dados.</w:t>
+                <w:color w:val="000000" w:themeColor="text1"/>
+                <w:sz w:val="20"/>
+                <w:szCs w:val="20"/>
+              </w:rPr>
+              <w:t>Sistema salva as informações</w:t>
+            </w:r>
+            <w:r>
+              <w:rPr>
+                <w:rFonts w:ascii="Tahoma" w:hAnsi="Tahoma" w:cs="Tahoma"/>
+                <w:color w:val="000000" w:themeColor="text1"/>
+                <w:sz w:val="20"/>
+                <w:szCs w:val="20"/>
+              </w:rPr>
+              <w:t xml:space="preserve"> [</w:t>
+            </w:r>
+            <w:r>
+              <w:rPr>
+                <w:rFonts w:ascii="Tahoma" w:hAnsi="Tahoma" w:cs="Tahoma"/>
+                <w:color w:val="000000" w:themeColor="text1"/>
+                <w:sz w:val="20"/>
+                <w:szCs w:val="20"/>
+              </w:rPr>
+              <w:t>8</w:t>
+            </w:r>
+            <w:r>
+              <w:rPr>
+                <w:rFonts w:ascii="Tahoma" w:hAnsi="Tahoma" w:cs="Tahoma"/>
+                <w:color w:val="000000" w:themeColor="text1"/>
+                <w:sz w:val="20"/>
+                <w:szCs w:val="20"/>
+              </w:rPr>
+              <w:t>.1]</w:t>
             </w:r>
           </w:p>
           <w:p>
@@ -956,6 +1002,7 @@
               <w:jc w:val="both"/>
               <w:rPr>
                 <w:rFonts w:ascii="Tahoma" w:hAnsi="Tahoma" w:cs="Tahoma"/>
+                <w:color w:val="000000" w:themeColor="text1"/>
                 <w:sz w:val="20"/>
                 <w:szCs w:val="20"/>
               </w:rPr>
@@ -963,27 +1010,33 @@
             <w:r>
               <w:rPr>
                 <w:rFonts w:ascii="Tahoma" w:hAnsi="Tahoma" w:cs="Tahoma"/>
-                <w:sz w:val="20"/>
-                <w:szCs w:val="20"/>
-              </w:rPr>
-              <w:t xml:space="preserve">Sistema exibe tela informando ao </w:t>
-            </w:r>
-            <w:r>
-              <w:rPr>
-                <w:rFonts w:ascii="Tahoma" w:hAnsi="Tahoma" w:cs="Tahoma"/>
-                <w:sz w:val="20"/>
-                <w:szCs w:val="20"/>
-              </w:rPr>
-              <w:t>ator</w:t>
-            </w:r>
-            <w:r>
-              <w:rPr>
-                <w:rFonts w:ascii="Tahoma" w:hAnsi="Tahoma" w:cs="Tahoma"/>
-                <w:sz w:val="20"/>
-                <w:szCs w:val="20"/>
-              </w:rPr>
-              <w:t xml:space="preserve"> que o cadastro foi realizado com sucesso.</w:t>
-            </w:r>
+                <w:color w:val="000000" w:themeColor="text1"/>
+                <w:sz w:val="20"/>
+                <w:szCs w:val="20"/>
+              </w:rPr>
+              <w:t>Sistema exibe uma mensagem avisando que o cadastro foi realizado com sucesso</w:t>
+            </w:r>
+            <w:r>
+              <w:rPr>
+                <w:rFonts w:ascii="Tahoma" w:hAnsi="Tahoma" w:cs="Tahoma"/>
+                <w:color w:val="000000" w:themeColor="text1"/>
+                <w:sz w:val="20"/>
+                <w:szCs w:val="20"/>
+              </w:rPr>
+              <w:t>.</w:t>
+            </w:r>
+          </w:p>
+          <w:p>
+            <w:pPr>
+              <w:pStyle w:val="Cabealho"/>
+              <w:spacing w:line="276" w:lineRule="auto"/>
+              <w:jc w:val="both"/>
+              <w:rPr>
+                <w:rFonts w:ascii="Tahoma" w:hAnsi="Tahoma" w:cs="Tahoma"/>
+                <w:sz w:val="20"/>
+                <w:szCs w:val="20"/>
+              </w:rPr>
+            </w:pPr>
           </w:p>
           <w:p>
             <w:pPr>
@@ -1093,6 +1146,122 @@
                 <w:szCs w:val="20"/>
                 <w:u w:val="single"/>
               </w:rPr>
+              <w:t>2.</w:t>
+            </w:r>
+            <w:r>
+              <w:rPr>
+                <w:rFonts w:ascii="Tahoma" w:hAnsi="Tahoma" w:cs="Tahoma"/>
+                <w:b/>
+                <w:color w:val="000000" w:themeColor="text1"/>
+                <w:sz w:val="20"/>
+                <w:szCs w:val="20"/>
+                <w:u w:val="single"/>
+              </w:rPr>
+              <w:t xml:space="preserve">1. </w:t>
+            </w:r>
+            <w:r>
+              <w:rPr>
+                <w:rFonts w:ascii="Tahoma" w:hAnsi="Tahoma" w:cs="Tahoma"/>
+                <w:b/>
+                <w:color w:val="000000" w:themeColor="text1"/>
+                <w:sz w:val="20"/>
+                <w:szCs w:val="20"/>
+                <w:u w:val="single"/>
+              </w:rPr>
+              <w:t>Ator clica no botão cancelar</w:t>
+            </w:r>
+          </w:p>
+          <w:p>
+            <w:pPr>
+              <w:numPr>
+                <w:ilvl w:val="0"/>
+                <w:numId w:val="16"/>
+              </w:numPr>
+              <w:spacing w:after="0" w:line="240" w:lineRule="auto"/>
+              <w:jc w:val="both"/>
+              <w:rPr>
+                <w:rFonts w:ascii="Tahoma" w:hAnsi="Tahoma" w:cs="Tahoma"/>
+                <w:color w:val="000000" w:themeColor="text1"/>
+                <w:sz w:val="20"/>
+                <w:szCs w:val="20"/>
+              </w:rPr>
+            </w:pPr>
+            <w:r>
+              <w:rPr>
+                <w:rFonts w:ascii="Tahoma" w:hAnsi="Tahoma" w:cs="Tahoma"/>
+                <w:color w:val="000000" w:themeColor="text1"/>
+                <w:sz w:val="20"/>
+                <w:szCs w:val="20"/>
+              </w:rPr>
+              <w:t xml:space="preserve">Sistema </w:t>
+            </w:r>
+            <w:r>
+              <w:rPr>
+                <w:rFonts w:ascii="Tahoma" w:hAnsi="Tahoma" w:cs="Tahoma"/>
+                <w:color w:val="000000" w:themeColor="text1"/>
+                <w:sz w:val="20"/>
+                <w:szCs w:val="20"/>
+              </w:rPr>
+              <w:t>volta para a tela inicial do painel administrativo.</w:t>
+            </w:r>
+          </w:p>
+          <w:p>
+            <w:pPr>
+              <w:numPr>
+                <w:ilvl w:val="0"/>
+                <w:numId w:val="16"/>
+              </w:numPr>
+              <w:spacing w:after="0" w:line="240" w:lineRule="auto"/>
+              <w:jc w:val="both"/>
+              <w:rPr>
+                <w:rFonts w:ascii="Tahoma" w:hAnsi="Tahoma" w:cs="Tahoma"/>
+                <w:color w:val="000000" w:themeColor="text1"/>
+                <w:sz w:val="20"/>
+                <w:szCs w:val="20"/>
+              </w:rPr>
+            </w:pPr>
+            <w:r>
+              <w:rPr>
+                <w:rFonts w:ascii="Tahoma" w:hAnsi="Tahoma" w:cs="Tahoma"/>
+                <w:color w:val="000000" w:themeColor="text1"/>
+                <w:sz w:val="20"/>
+                <w:szCs w:val="20"/>
+              </w:rPr>
+              <w:t>Fim do caso de uso.</w:t>
+            </w:r>
+          </w:p>
+          <w:p>
+            <w:pPr>
+              <w:pStyle w:val="Cabealho"/>
+              <w:rPr>
+                <w:rFonts w:ascii="Arial" w:hAnsi="Arial" w:cs="Arial"/>
+                <w:b/>
+                <w:bCs/>
+                <w:color w:val="808080" w:themeColor="background1" w:themeShade="80"/>
+              </w:rPr>
+            </w:pPr>
+          </w:p>
+          <w:p>
+            <w:pPr>
+              <w:spacing w:after="0"/>
+              <w:rPr>
+                <w:rFonts w:ascii="Tahoma" w:hAnsi="Tahoma" w:cs="Tahoma"/>
+                <w:b/>
+                <w:color w:val="000000" w:themeColor="text1"/>
+                <w:sz w:val="20"/>
+                <w:szCs w:val="20"/>
+                <w:u w:val="single"/>
+              </w:rPr>
+            </w:pPr>
+            <w:r>
+              <w:rPr>
+                <w:rFonts w:ascii="Tahoma" w:hAnsi="Tahoma" w:cs="Tahoma"/>
+                <w:b/>
+                <w:color w:val="000000" w:themeColor="text1"/>
+                <w:sz w:val="20"/>
+                <w:szCs w:val="20"/>
+                <w:u w:val="single"/>
+              </w:rPr>
               <w:t>6</w:t>
             </w:r>
             <w:r>
@@ -1105,6 +1274,28 @@
                 <w:u w:val="single"/>
               </w:rPr>
               <w:t>.1. Campos obrigatórios não informados</w:t>
+            </w:r>
+            <w:r>
+              <w:rPr>
+                <w:rFonts w:ascii="Tahoma" w:hAnsi="Tahoma" w:cs="Tahoma"/>
+                <w:b/>
+                <w:color w:val="000000" w:themeColor="text1"/>
+                <w:sz w:val="20"/>
+                <w:szCs w:val="20"/>
+                <w:u w:val="single"/>
+              </w:rPr>
+              <w:t xml:space="preserve"> </w:t>
+            </w:r>
+            <w:r>
+              <w:rPr>
+                <w:rFonts w:ascii="Tahoma" w:hAnsi="Tahoma" w:cs="Tahoma"/>
+                <w:b/>
+                <w:color w:val="000000" w:themeColor="text1"/>
+                <w:sz w:val="20"/>
+                <w:szCs w:val="20"/>
+                <w:u w:val="single"/>
+              </w:rPr>
+              <w:t>(em branco)</w:t>
             </w:r>
           </w:p>
           <w:p>
@@ -1264,8 +1455,19 @@
                 <w:sz w:val="20"/>
                 <w:szCs w:val="20"/>
               </w:rPr>
-              <w:t>Sistema volta para o passo 3</w:t>
-            </w:r>
+              <w:t xml:space="preserve">Sistema volta para o passo </w:t>
+            </w:r>
+            <w:proofErr w:type="gramStart"/>
+            <w:r>
+              <w:rPr>
+                <w:rFonts w:ascii="Tahoma" w:hAnsi="Tahoma" w:cs="Tahoma"/>
+                <w:color w:val="000000" w:themeColor="text1"/>
+                <w:sz w:val="20"/>
+                <w:szCs w:val="20"/>
+              </w:rPr>
+              <w:t>2</w:t>
+            </w:r>
+            <w:proofErr w:type="gramEnd"/>
             <w:r>
               <w:rPr>
                 <w:rFonts w:ascii="Tahoma" w:hAnsi="Tahoma" w:cs="Tahoma"/>
@@ -1426,8 +1628,19 @@
                 <w:sz w:val="20"/>
                 <w:szCs w:val="20"/>
               </w:rPr>
-              <w:t>Sistema volta para o passo 3</w:t>
-            </w:r>
+              <w:t xml:space="preserve">Sistema volta para o passo </w:t>
+            </w:r>
+            <w:proofErr w:type="gramStart"/>
+            <w:r>
+              <w:rPr>
+                <w:rFonts w:ascii="Tahoma" w:hAnsi="Tahoma" w:cs="Tahoma"/>
+                <w:color w:val="000000" w:themeColor="text1"/>
+                <w:sz w:val="20"/>
+                <w:szCs w:val="20"/>
+              </w:rPr>
+              <w:t>2</w:t>
+            </w:r>
+            <w:proofErr w:type="gramEnd"/>
             <w:r>
               <w:rPr>
                 <w:rFonts w:ascii="Tahoma" w:hAnsi="Tahoma" w:cs="Tahoma"/>
@@ -1554,7 +1767,152 @@
                 <w:sz w:val="20"/>
                 <w:szCs w:val="20"/>
               </w:rPr>
-              <w:t>Sistema volta para o passo 3 do cenário principal.</w:t>
+              <w:t xml:space="preserve">Sistema volta para o passo </w:t>
+            </w:r>
+            <w:proofErr w:type="gramStart"/>
+            <w:r>
+              <w:rPr>
+                <w:rFonts w:ascii="Tahoma" w:hAnsi="Tahoma" w:cs="Tahoma"/>
+                <w:color w:val="000000" w:themeColor="text1"/>
+                <w:sz w:val="20"/>
+                <w:szCs w:val="20"/>
+              </w:rPr>
+              <w:t>2</w:t>
+            </w:r>
+            <w:proofErr w:type="gramEnd"/>
+            <w:r>
+              <w:rPr>
+                <w:rFonts w:ascii="Tahoma" w:hAnsi="Tahoma" w:cs="Tahoma"/>
+                <w:color w:val="000000" w:themeColor="text1"/>
+                <w:sz w:val="20"/>
+                <w:szCs w:val="20"/>
+              </w:rPr>
+              <w:t xml:space="preserve"> do cenário principal.</w:t>
+            </w:r>
+          </w:p>
+          <w:p>
+            <w:pPr>
+              <w:spacing w:after="0"/>
+              <w:rPr>
+                <w:rFonts w:ascii="Tahoma" w:hAnsi="Tahoma" w:cs="Tahoma"/>
+                <w:b/>
+                <w:color w:val="000000" w:themeColor="text1"/>
+                <w:sz w:val="20"/>
+                <w:szCs w:val="20"/>
+                <w:u w:val="single"/>
+              </w:rPr>
+            </w:pPr>
+            <w:r>
+              <w:rPr>
+                <w:rFonts w:ascii="Tahoma" w:hAnsi="Tahoma" w:cs="Tahoma"/>
+                <w:b/>
+                <w:color w:val="000000" w:themeColor="text1"/>
+                <w:sz w:val="20"/>
+                <w:szCs w:val="20"/>
+                <w:u w:val="single"/>
+              </w:rPr>
+              <w:t>8</w:t>
+            </w:r>
+            <w:r>
+              <w:rPr>
+                <w:rFonts w:ascii="Tahoma" w:hAnsi="Tahoma" w:cs="Tahoma"/>
+                <w:b/>
+                <w:color w:val="000000" w:themeColor="text1"/>
+                <w:sz w:val="20"/>
+                <w:szCs w:val="20"/>
+                <w:u w:val="single"/>
+              </w:rPr>
+              <w:t xml:space="preserve">.1. </w:t>
+            </w:r>
+            <w:r>
+              <w:rPr>
+                <w:rFonts w:ascii="Tahoma" w:hAnsi="Tahoma" w:cs="Tahoma"/>
+                <w:b/>
+                <w:color w:val="000000" w:themeColor="text1"/>
+                <w:sz w:val="20"/>
+                <w:szCs w:val="20"/>
+                <w:u w:val="single"/>
+              </w:rPr>
+              <w:t>Erro no processamento</w:t>
+            </w:r>
+          </w:p>
+          <w:p>
+            <w:pPr>
+              <w:numPr>
+                <w:ilvl w:val="0"/>
+                <w:numId w:val="25"/>
+              </w:numPr>
+              <w:spacing w:after="0" w:line="240" w:lineRule="auto"/>
+              <w:jc w:val="both"/>
+              <w:rPr>
+                <w:rFonts w:ascii="Tahoma" w:hAnsi="Tahoma" w:cs="Tahoma"/>
+                <w:color w:val="000000" w:themeColor="text1"/>
+                <w:sz w:val="20"/>
+                <w:szCs w:val="20"/>
+              </w:rPr>
+            </w:pPr>
+            <w:r>
+              <w:rPr>
+                <w:rFonts w:ascii="Tahoma" w:hAnsi="Tahoma" w:cs="Tahoma"/>
+                <w:color w:val="000000" w:themeColor="text1"/>
+                <w:sz w:val="20"/>
+                <w:szCs w:val="20"/>
+              </w:rPr>
+              <w:t xml:space="preserve">Sistema </w:t>
+            </w:r>
+            <w:r>
+              <w:rPr>
+                <w:rFonts w:ascii="Tahoma" w:hAnsi="Tahoma" w:cs="Tahoma"/>
+                <w:color w:val="000000" w:themeColor="text1"/>
+                <w:sz w:val="20"/>
+                <w:szCs w:val="20"/>
+              </w:rPr>
+              <w:t>exibe uma mensagem de erro com os detalhes do erro</w:t>
+            </w:r>
+          </w:p>
+          <w:p>
+            <w:pPr>
+              <w:numPr>
+                <w:ilvl w:val="0"/>
+                <w:numId w:val="25"/>
+              </w:numPr>
+              <w:spacing w:after="0" w:line="240" w:lineRule="auto"/>
+              <w:jc w:val="both"/>
+              <w:rPr>
+                <w:rFonts w:ascii="Tahoma" w:hAnsi="Tahoma" w:cs="Tahoma"/>
+                <w:color w:val="000000" w:themeColor="text1"/>
+                <w:sz w:val="20"/>
+                <w:szCs w:val="20"/>
+              </w:rPr>
+            </w:pPr>
+            <w:r>
+              <w:rPr>
+                <w:rFonts w:ascii="Tahoma" w:hAnsi="Tahoma" w:cs="Tahoma"/>
+                <w:color w:val="000000" w:themeColor="text1"/>
+                <w:sz w:val="20"/>
+                <w:szCs w:val="20"/>
+              </w:rPr>
+              <w:t xml:space="preserve">Sistema volta para o passo </w:t>
+            </w:r>
+            <w:proofErr w:type="gramStart"/>
+            <w:r>
+              <w:rPr>
+                <w:rFonts w:ascii="Tahoma" w:hAnsi="Tahoma" w:cs="Tahoma"/>
+                <w:color w:val="000000" w:themeColor="text1"/>
+                <w:sz w:val="20"/>
+                <w:szCs w:val="20"/>
+              </w:rPr>
+              <w:t>2</w:t>
+            </w:r>
+            <w:proofErr w:type="gramEnd"/>
+            <w:r>
+              <w:rPr>
+                <w:rFonts w:ascii="Tahoma" w:hAnsi="Tahoma" w:cs="Tahoma"/>
+                <w:color w:val="000000" w:themeColor="text1"/>
+                <w:sz w:val="20"/>
+                <w:szCs w:val="20"/>
+              </w:rPr>
+              <w:t xml:space="preserve"> do cenário principal.</w:t>
             </w:r>
           </w:p>
           <w:p>
@@ -1702,7 +2060,627 @@
         </w:tc>
       </w:tr>
     </w:tbl>
-    <w:p/>
+    <w:p>
+      <w:pPr>
+        <w:rPr>
+          <w:rFonts w:ascii="Tahoma" w:hAnsi="Tahoma" w:cs="Tahoma"/>
+          <w:sz w:val="20"/>
+          <w:szCs w:val="20"/>
+        </w:rPr>
+      </w:pPr>
+    </w:p>
+    <w:tbl>
+      <w:tblPr>
+        <w:tblW w:w="0" w:type="auto"/>
+        <w:tblInd w:w="-72" w:type="dxa"/>
+        <w:tblBorders>
+          <w:top w:val="single" w:sz="4" w:space="0" w:color="auto"/>
+          <w:left w:val="single" w:sz="4" w:space="0" w:color="auto"/>
+          <w:bottom w:val="single" w:sz="4" w:space="0" w:color="auto"/>
+          <w:right w:val="single" w:sz="4" w:space="0" w:color="auto"/>
+          <w:insideH w:val="single" w:sz="4" w:space="0" w:color="auto"/>
+          <w:insideV w:val="single" w:sz="4" w:space="0" w:color="auto"/>
+        </w:tblBorders>
+        <w:tblCellMar>
+          <w:left w:w="70" w:type="dxa"/>
+          <w:right w:w="70" w:type="dxa"/>
+        </w:tblCellMar>
+        <w:tblLook w:val="0000" w:firstRow="0" w:lastRow="0" w:firstColumn="0" w:lastColumn="0" w:noHBand="0" w:noVBand="0"/>
+      </w:tblPr>
+      <w:tblGrid>
+        <w:gridCol w:w="9283"/>
+      </w:tblGrid>
+      <w:tr>
+        <w:tc>
+          <w:tcPr>
+            <w:tcW w:w="9283" w:type="dxa"/>
+            <w:tcBorders>
+              <w:top w:val="single" w:sz="4" w:space="0" w:color="auto"/>
+              <w:left w:val="single" w:sz="4" w:space="0" w:color="auto"/>
+              <w:bottom w:val="single" w:sz="4" w:space="0" w:color="auto"/>
+              <w:right w:val="single" w:sz="4" w:space="0" w:color="auto"/>
+            </w:tcBorders>
+            <w:shd w:val="clear" w:color="auto" w:fill="BFBFBF" w:themeFill="background1" w:themeFillShade="BF"/>
+          </w:tcPr>
+          <w:p>
+            <w:pPr>
+              <w:pStyle w:val="Cabealho"/>
+              <w:rPr>
+                <w:rFonts w:ascii="Arial" w:hAnsi="Arial" w:cs="Arial"/>
+                <w:b/>
+                <w:bCs/>
+              </w:rPr>
+            </w:pPr>
+            <w:r>
+              <w:rPr>
+                <w:rFonts w:ascii="Arial" w:hAnsi="Arial" w:cs="Arial"/>
+                <w:b/>
+                <w:bCs/>
+              </w:rPr>
+              <w:lastRenderedPageBreak/>
+              <w:t>7 – REGRAS</w:t>
+            </w:r>
+            <w:r>
+              <w:rPr>
+                <w:rFonts w:ascii="Arial" w:hAnsi="Arial" w:cs="Arial"/>
+                <w:b/>
+                <w:bCs/>
+              </w:rPr>
+              <w:t xml:space="preserve"> </w:t>
+            </w:r>
+            <w:r>
+              <w:rPr>
+                <w:rFonts w:ascii="Arial" w:hAnsi="Arial" w:cs="Arial"/>
+                <w:b/>
+                <w:bCs/>
+              </w:rPr>
+              <w:t>DE NEGÓCIO</w:t>
+            </w:r>
+          </w:p>
+        </w:tc>
+      </w:tr>
+      <w:tr>
+        <w:tc>
+          <w:tcPr>
+            <w:tcW w:w="9283" w:type="dxa"/>
+            <w:tcBorders>
+              <w:top w:val="single" w:sz="4" w:space="0" w:color="auto"/>
+              <w:left w:val="single" w:sz="4" w:space="0" w:color="auto"/>
+              <w:bottom w:val="single" w:sz="4" w:space="0" w:color="auto"/>
+              <w:right w:val="single" w:sz="4" w:space="0" w:color="auto"/>
+            </w:tcBorders>
+          </w:tcPr>
+          <w:p>
+            <w:pPr>
+              <w:pStyle w:val="Cabealho"/>
+              <w:rPr>
+                <w:rFonts w:ascii="Arial" w:hAnsi="Arial" w:cs="Arial"/>
+                <w:b/>
+                <w:bCs/>
+                <w:color w:val="808080" w:themeColor="background1" w:themeShade="80"/>
+              </w:rPr>
+            </w:pPr>
+          </w:p>
+          <w:p>
+            <w:pPr>
+              <w:pStyle w:val="Cabealho"/>
+              <w:jc w:val="both"/>
+              <w:rPr>
+                <w:rFonts w:ascii="Tahoma" w:hAnsi="Tahoma" w:cs="Tahoma"/>
+                <w:sz w:val="20"/>
+                <w:szCs w:val="20"/>
+              </w:rPr>
+            </w:pPr>
+            <w:r>
+              <w:rPr>
+                <w:rFonts w:ascii="Tahoma" w:hAnsi="Tahoma" w:cs="Tahoma"/>
+                <w:b/>
+                <w:sz w:val="20"/>
+                <w:szCs w:val="20"/>
+              </w:rPr>
+              <w:t xml:space="preserve">Regra de </w:t>
+            </w:r>
+            <w:r>
+              <w:rPr>
+                <w:rFonts w:ascii="Tahoma" w:hAnsi="Tahoma" w:cs="Tahoma"/>
+                <w:b/>
+                <w:sz w:val="20"/>
+                <w:szCs w:val="20"/>
+              </w:rPr>
+              <w:t>s</w:t>
+            </w:r>
+            <w:r>
+              <w:rPr>
+                <w:rFonts w:ascii="Tahoma" w:hAnsi="Tahoma" w:cs="Tahoma"/>
+                <w:b/>
+                <w:sz w:val="20"/>
+                <w:szCs w:val="20"/>
+              </w:rPr>
+              <w:t>enha</w:t>
+            </w:r>
+            <w:r>
+              <w:rPr>
+                <w:rFonts w:ascii="Tahoma" w:hAnsi="Tahoma" w:cs="Tahoma"/>
+                <w:b/>
+                <w:sz w:val="20"/>
+                <w:szCs w:val="20"/>
+              </w:rPr>
+              <w:t>:</w:t>
+            </w:r>
+            <w:r>
+              <w:rPr>
+                <w:rFonts w:ascii="Tahoma" w:hAnsi="Tahoma" w:cs="Tahoma"/>
+                <w:b/>
+                <w:sz w:val="20"/>
+                <w:szCs w:val="20"/>
+              </w:rPr>
+              <w:t xml:space="preserve"> </w:t>
+            </w:r>
+            <w:r>
+              <w:rPr>
+                <w:rFonts w:ascii="Tahoma" w:hAnsi="Tahoma" w:cs="Tahoma"/>
+                <w:sz w:val="20"/>
+                <w:szCs w:val="20"/>
+              </w:rPr>
+              <w:t>As s</w:t>
+            </w:r>
+            <w:r>
+              <w:rPr>
+                <w:rFonts w:ascii="Tahoma" w:hAnsi="Tahoma" w:cs="Tahoma"/>
+                <w:sz w:val="20"/>
+                <w:szCs w:val="20"/>
+              </w:rPr>
+              <w:t>enhas devem ter</w:t>
+            </w:r>
+            <w:r>
+              <w:rPr>
+                <w:rFonts w:ascii="Tahoma" w:hAnsi="Tahoma" w:cs="Tahoma"/>
+                <w:sz w:val="20"/>
+                <w:szCs w:val="20"/>
+              </w:rPr>
+              <w:t xml:space="preserve"> no </w:t>
+            </w:r>
+            <w:r>
+              <w:rPr>
+                <w:rFonts w:ascii="Tahoma" w:hAnsi="Tahoma" w:cs="Tahoma"/>
+                <w:sz w:val="20"/>
+                <w:szCs w:val="20"/>
+              </w:rPr>
+              <w:t>mínimo</w:t>
+            </w:r>
+            <w:r>
+              <w:rPr>
+                <w:rFonts w:ascii="Tahoma" w:hAnsi="Tahoma" w:cs="Tahoma"/>
+                <w:sz w:val="20"/>
+                <w:szCs w:val="20"/>
+              </w:rPr>
+              <w:t xml:space="preserve"> seis caracteres</w:t>
+            </w:r>
+            <w:r>
+              <w:rPr>
+                <w:rFonts w:ascii="Tahoma" w:hAnsi="Tahoma" w:cs="Tahoma"/>
+                <w:sz w:val="20"/>
+                <w:szCs w:val="20"/>
+              </w:rPr>
+              <w:t xml:space="preserve"> e devem conter números e letras.</w:t>
+            </w:r>
+          </w:p>
+          <w:p>
+            <w:pPr>
+              <w:pStyle w:val="Cabealho"/>
+              <w:jc w:val="both"/>
+              <w:rPr>
+                <w:rFonts w:ascii="Tahoma" w:hAnsi="Tahoma" w:cs="Tahoma"/>
+                <w:sz w:val="20"/>
+                <w:szCs w:val="20"/>
+              </w:rPr>
+            </w:pPr>
+          </w:p>
+          <w:p>
+            <w:pPr>
+              <w:pStyle w:val="Cabealho"/>
+              <w:jc w:val="both"/>
+              <w:rPr>
+                <w:rFonts w:ascii="Tahoma" w:hAnsi="Tahoma" w:cs="Tahoma"/>
+                <w:sz w:val="20"/>
+                <w:szCs w:val="20"/>
+              </w:rPr>
+            </w:pPr>
+            <w:r>
+              <w:rPr>
+                <w:rFonts w:ascii="Tahoma" w:hAnsi="Tahoma" w:cs="Tahoma"/>
+                <w:b/>
+                <w:sz w:val="20"/>
+                <w:szCs w:val="20"/>
+              </w:rPr>
+              <w:t>Regra de cadastro</w:t>
+            </w:r>
+            <w:r>
+              <w:rPr>
+                <w:rFonts w:ascii="Tahoma" w:hAnsi="Tahoma" w:cs="Tahoma"/>
+                <w:b/>
+                <w:sz w:val="20"/>
+                <w:szCs w:val="20"/>
+              </w:rPr>
+              <w:t>:</w:t>
+            </w:r>
+            <w:r>
+              <w:rPr>
+                <w:rFonts w:ascii="Tahoma" w:hAnsi="Tahoma" w:cs="Tahoma"/>
+                <w:b/>
+                <w:sz w:val="20"/>
+                <w:szCs w:val="20"/>
+              </w:rPr>
+              <w:t xml:space="preserve"> </w:t>
+            </w:r>
+            <w:r>
+              <w:rPr>
+                <w:rFonts w:ascii="Tahoma" w:hAnsi="Tahoma" w:cs="Tahoma"/>
+                <w:sz w:val="20"/>
+                <w:szCs w:val="20"/>
+              </w:rPr>
+              <w:t xml:space="preserve">A data vigente deve ser atribuída ao cadastro do </w:t>
+            </w:r>
+            <w:r>
+              <w:rPr>
+                <w:rFonts w:ascii="Tahoma" w:hAnsi="Tahoma" w:cs="Tahoma"/>
+                <w:sz w:val="20"/>
+                <w:szCs w:val="20"/>
+              </w:rPr>
+              <w:t xml:space="preserve">novo </w:t>
+            </w:r>
+            <w:r>
+              <w:rPr>
+                <w:rFonts w:ascii="Tahoma" w:hAnsi="Tahoma" w:cs="Tahoma"/>
+                <w:sz w:val="20"/>
+                <w:szCs w:val="20"/>
+              </w:rPr>
+              <w:t xml:space="preserve">usuário </w:t>
+            </w:r>
+            <w:r>
+              <w:rPr>
+                <w:rFonts w:ascii="Tahoma" w:hAnsi="Tahoma" w:cs="Tahoma"/>
+                <w:sz w:val="20"/>
+                <w:szCs w:val="20"/>
+              </w:rPr>
+              <w:t>quando o sistema</w:t>
+            </w:r>
+            <w:r>
+              <w:rPr>
+                <w:rFonts w:ascii="Tahoma" w:hAnsi="Tahoma" w:cs="Tahoma"/>
+                <w:sz w:val="20"/>
+                <w:szCs w:val="20"/>
+              </w:rPr>
+              <w:t xml:space="preserve"> </w:t>
+            </w:r>
+            <w:r>
+              <w:rPr>
+                <w:rFonts w:ascii="Tahoma" w:hAnsi="Tahoma" w:cs="Tahoma"/>
+                <w:sz w:val="20"/>
+                <w:szCs w:val="20"/>
+              </w:rPr>
+              <w:t xml:space="preserve">realizar a persistência do </w:t>
+            </w:r>
+            <w:r>
+              <w:rPr>
+                <w:rFonts w:ascii="Tahoma" w:hAnsi="Tahoma" w:cs="Tahoma"/>
+                <w:sz w:val="20"/>
+                <w:szCs w:val="20"/>
+              </w:rPr>
+              <w:t xml:space="preserve">cadastro do mesmo </w:t>
+            </w:r>
+            <w:r>
+              <w:rPr>
+                <w:rFonts w:ascii="Tahoma" w:hAnsi="Tahoma" w:cs="Tahoma"/>
+                <w:sz w:val="20"/>
+                <w:szCs w:val="20"/>
+              </w:rPr>
+              <w:t>no banco de dados.</w:t>
+            </w:r>
+          </w:p>
+          <w:p>
+            <w:pPr>
+              <w:pStyle w:val="Cabealho"/>
+              <w:jc w:val="both"/>
+              <w:rPr>
+                <w:rFonts w:ascii="Tahoma" w:hAnsi="Tahoma" w:cs="Tahoma"/>
+                <w:sz w:val="20"/>
+                <w:szCs w:val="20"/>
+              </w:rPr>
+            </w:pPr>
+          </w:p>
+          <w:p>
+            <w:pPr>
+              <w:pStyle w:val="Cabealho"/>
+              <w:jc w:val="both"/>
+              <w:rPr>
+                <w:rFonts w:ascii="Tahoma" w:hAnsi="Tahoma" w:cs="Tahoma"/>
+                <w:sz w:val="20"/>
+                <w:szCs w:val="20"/>
+              </w:rPr>
+            </w:pPr>
+            <w:r>
+              <w:rPr>
+                <w:rFonts w:ascii="Tahoma" w:hAnsi="Tahoma" w:cs="Tahoma"/>
+                <w:b/>
+                <w:sz w:val="20"/>
+                <w:szCs w:val="20"/>
+              </w:rPr>
+              <w:t xml:space="preserve">Regra de </w:t>
+            </w:r>
+            <w:r>
+              <w:rPr>
+                <w:rFonts w:ascii="Tahoma" w:hAnsi="Tahoma" w:cs="Tahoma"/>
+                <w:b/>
+                <w:sz w:val="20"/>
+                <w:szCs w:val="20"/>
+              </w:rPr>
+              <w:t xml:space="preserve">primeiro </w:t>
+            </w:r>
+            <w:proofErr w:type="spellStart"/>
+            <w:r>
+              <w:rPr>
+                <w:rFonts w:ascii="Tahoma" w:hAnsi="Tahoma" w:cs="Tahoma"/>
+                <w:b/>
+                <w:sz w:val="20"/>
+                <w:szCs w:val="20"/>
+              </w:rPr>
+              <w:t>login</w:t>
+            </w:r>
+            <w:proofErr w:type="spellEnd"/>
+            <w:r>
+              <w:rPr>
+                <w:rFonts w:ascii="Tahoma" w:hAnsi="Tahoma" w:cs="Tahoma"/>
+                <w:b/>
+                <w:sz w:val="20"/>
+                <w:szCs w:val="20"/>
+              </w:rPr>
+              <w:t>:</w:t>
+            </w:r>
+            <w:r>
+              <w:rPr>
+                <w:rFonts w:ascii="Tahoma" w:hAnsi="Tahoma" w:cs="Tahoma"/>
+                <w:b/>
+                <w:sz w:val="20"/>
+                <w:szCs w:val="20"/>
+              </w:rPr>
+              <w:t xml:space="preserve"> </w:t>
+            </w:r>
+            <w:r>
+              <w:rPr>
+                <w:rFonts w:ascii="Tahoma" w:hAnsi="Tahoma" w:cs="Tahoma"/>
+                <w:sz w:val="20"/>
+                <w:szCs w:val="20"/>
+              </w:rPr>
+              <w:t xml:space="preserve">Ao </w:t>
+            </w:r>
+            <w:r>
+              <w:rPr>
+                <w:rFonts w:ascii="Tahoma" w:hAnsi="Tahoma" w:cs="Tahoma"/>
+                <w:sz w:val="20"/>
+                <w:szCs w:val="20"/>
+              </w:rPr>
+              <w:t xml:space="preserve">realizar </w:t>
+            </w:r>
+            <w:proofErr w:type="spellStart"/>
+            <w:r>
+              <w:rPr>
+                <w:rFonts w:ascii="Tahoma" w:hAnsi="Tahoma" w:cs="Tahoma"/>
+                <w:sz w:val="20"/>
+                <w:szCs w:val="20"/>
+              </w:rPr>
+              <w:t>login</w:t>
+            </w:r>
+            <w:proofErr w:type="spellEnd"/>
+            <w:r>
+              <w:rPr>
+                <w:rFonts w:ascii="Tahoma" w:hAnsi="Tahoma" w:cs="Tahoma"/>
+                <w:sz w:val="20"/>
+                <w:szCs w:val="20"/>
+              </w:rPr>
+              <w:t xml:space="preserve"> </w:t>
+            </w:r>
+            <w:r>
+              <w:rPr>
+                <w:rFonts w:ascii="Tahoma" w:hAnsi="Tahoma" w:cs="Tahoma"/>
+                <w:sz w:val="20"/>
+                <w:szCs w:val="20"/>
+              </w:rPr>
+              <w:t>no sistema pela primeira vez,</w:t>
+            </w:r>
+            <w:r>
+              <w:rPr>
+                <w:rFonts w:ascii="Tahoma" w:hAnsi="Tahoma" w:cs="Tahoma"/>
+                <w:sz w:val="20"/>
+                <w:szCs w:val="20"/>
+              </w:rPr>
+              <w:t xml:space="preserve"> o usuário deve ser</w:t>
+            </w:r>
+            <w:r>
+              <w:rPr>
+                <w:rFonts w:ascii="Tahoma" w:hAnsi="Tahoma" w:cs="Tahoma"/>
+                <w:sz w:val="20"/>
+                <w:szCs w:val="20"/>
+              </w:rPr>
+              <w:t xml:space="preserve"> obrigado a realizar a troca da </w:t>
+            </w:r>
+            <w:r>
+              <w:rPr>
+                <w:rFonts w:ascii="Tahoma" w:hAnsi="Tahoma" w:cs="Tahoma"/>
+                <w:sz w:val="20"/>
+                <w:szCs w:val="20"/>
+              </w:rPr>
+              <w:t>senha</w:t>
+            </w:r>
+            <w:r>
+              <w:rPr>
+                <w:rFonts w:ascii="Tahoma" w:hAnsi="Tahoma" w:cs="Tahoma"/>
+                <w:sz w:val="20"/>
+                <w:szCs w:val="20"/>
+              </w:rPr>
+              <w:t xml:space="preserve"> definida pelo administrator na operação de cadastro</w:t>
+            </w:r>
+            <w:r>
+              <w:rPr>
+                <w:rFonts w:ascii="Tahoma" w:hAnsi="Tahoma" w:cs="Tahoma"/>
+                <w:sz w:val="20"/>
+                <w:szCs w:val="20"/>
+              </w:rPr>
+              <w:t>.</w:t>
+            </w:r>
+            <w:r>
+              <w:rPr>
+                <w:rFonts w:ascii="Tahoma" w:hAnsi="Tahoma" w:cs="Tahoma"/>
+                <w:sz w:val="20"/>
+                <w:szCs w:val="20"/>
+              </w:rPr>
+              <w:t xml:space="preserve"> </w:t>
+            </w:r>
+            <w:r>
+              <w:rPr>
+                <w:rFonts w:ascii="Tahoma" w:hAnsi="Tahoma" w:cs="Tahoma"/>
+                <w:sz w:val="20"/>
+                <w:szCs w:val="20"/>
+              </w:rPr>
+              <w:t>Dessa forma</w:t>
+            </w:r>
+            <w:r>
+              <w:rPr>
+                <w:rFonts w:ascii="Tahoma" w:hAnsi="Tahoma" w:cs="Tahoma"/>
+                <w:sz w:val="20"/>
+                <w:szCs w:val="20"/>
+              </w:rPr>
+              <w:t xml:space="preserve">, novos usuários devem ter uma </w:t>
+            </w:r>
+            <w:proofErr w:type="spellStart"/>
+            <w:r>
+              <w:rPr>
+                <w:rFonts w:ascii="Tahoma" w:hAnsi="Tahoma" w:cs="Tahoma"/>
+                <w:sz w:val="20"/>
+                <w:szCs w:val="20"/>
+              </w:rPr>
+              <w:t>flag</w:t>
+            </w:r>
+            <w:proofErr w:type="spellEnd"/>
+            <w:r>
+              <w:rPr>
+                <w:rFonts w:ascii="Tahoma" w:hAnsi="Tahoma" w:cs="Tahoma"/>
+                <w:sz w:val="20"/>
+                <w:szCs w:val="20"/>
+              </w:rPr>
+              <w:t xml:space="preserve"> vinculada </w:t>
+            </w:r>
+            <w:r>
+              <w:rPr>
+                <w:rFonts w:ascii="Tahoma" w:hAnsi="Tahoma" w:cs="Tahoma"/>
+                <w:sz w:val="20"/>
+                <w:szCs w:val="20"/>
+              </w:rPr>
+              <w:t xml:space="preserve">a seu registro </w:t>
+            </w:r>
+            <w:r>
+              <w:rPr>
+                <w:rFonts w:ascii="Tahoma" w:hAnsi="Tahoma" w:cs="Tahoma"/>
+                <w:sz w:val="20"/>
+                <w:szCs w:val="20"/>
+              </w:rPr>
+              <w:t xml:space="preserve">para que </w:t>
+            </w:r>
+            <w:r>
+              <w:rPr>
+                <w:rFonts w:ascii="Tahoma" w:hAnsi="Tahoma" w:cs="Tahoma"/>
+                <w:sz w:val="20"/>
+                <w:szCs w:val="20"/>
+              </w:rPr>
+              <w:t xml:space="preserve">seja possível que </w:t>
+            </w:r>
+            <w:r>
+              <w:rPr>
+                <w:rFonts w:ascii="Tahoma" w:hAnsi="Tahoma" w:cs="Tahoma"/>
+                <w:sz w:val="20"/>
+                <w:szCs w:val="20"/>
+              </w:rPr>
+              <w:t xml:space="preserve">o sistema identifique que é o primeiro </w:t>
+            </w:r>
+            <w:proofErr w:type="spellStart"/>
+            <w:r>
+              <w:rPr>
+                <w:rFonts w:ascii="Tahoma" w:hAnsi="Tahoma" w:cs="Tahoma"/>
+                <w:sz w:val="20"/>
+                <w:szCs w:val="20"/>
+              </w:rPr>
+              <w:t>login</w:t>
+            </w:r>
+            <w:proofErr w:type="spellEnd"/>
+            <w:r>
+              <w:rPr>
+                <w:rFonts w:ascii="Tahoma" w:hAnsi="Tahoma" w:cs="Tahoma"/>
+                <w:sz w:val="20"/>
+                <w:szCs w:val="20"/>
+              </w:rPr>
+              <w:t xml:space="preserve"> do mesmo no sistema</w:t>
+            </w:r>
+            <w:r>
+              <w:rPr>
+                <w:rFonts w:ascii="Tahoma" w:hAnsi="Tahoma" w:cs="Tahoma"/>
+                <w:sz w:val="20"/>
+                <w:szCs w:val="20"/>
+              </w:rPr>
+              <w:t xml:space="preserve"> e obrigue a troca de senha</w:t>
+            </w:r>
+            <w:r>
+              <w:rPr>
+                <w:rFonts w:ascii="Tahoma" w:hAnsi="Tahoma" w:cs="Tahoma"/>
+                <w:sz w:val="20"/>
+                <w:szCs w:val="20"/>
+              </w:rPr>
+              <w:t>.</w:t>
+            </w:r>
+          </w:p>
+          <w:p>
+            <w:pPr>
+              <w:pStyle w:val="Cabealho"/>
+              <w:rPr>
+                <w:rFonts w:ascii="Tahoma" w:hAnsi="Tahoma" w:cs="Tahoma"/>
+                <w:b/>
+                <w:bCs/>
+                <w:color w:val="808080" w:themeColor="background1" w:themeShade="80"/>
+                <w:sz w:val="20"/>
+                <w:szCs w:val="20"/>
+              </w:rPr>
+            </w:pPr>
+          </w:p>
+        </w:tc>
+      </w:tr>
+    </w:tbl>
+    <w:p>
+      <w:pPr>
+        <w:pStyle w:val="Cabealho"/>
+        <w:rPr>
+          <w:rFonts w:ascii="Tahoma" w:hAnsi="Tahoma" w:cs="Tahoma"/>
+          <w:sz w:val="20"/>
+          <w:szCs w:val="20"/>
+        </w:rPr>
+      </w:pPr>
+    </w:p>
+    <w:p>
+      <w:pPr>
+        <w:rPr>
+          <w:rFonts w:ascii="Tahoma" w:hAnsi="Tahoma" w:cs="Tahoma"/>
+          <w:sz w:val="20"/>
+          <w:szCs w:val="20"/>
+        </w:rPr>
+      </w:pPr>
+    </w:p>
+    <w:p>
+      <w:pPr>
+        <w:rPr>
+          <w:rFonts w:ascii="Tahoma" w:hAnsi="Tahoma" w:cs="Tahoma"/>
+          <w:sz w:val="20"/>
+          <w:szCs w:val="20"/>
+        </w:rPr>
+      </w:pPr>
+    </w:p>
     <w:p>
       <w:pPr>
         <w:rPr>
@@ -1769,645 +2747,6 @@
                 <w:bCs/>
               </w:rPr>
               <w:lastRenderedPageBreak/>
-              <w:t>7 – REGRAS</w:t>
-            </w:r>
-            <w:r>
-              <w:rPr>
-                <w:rFonts w:ascii="Arial" w:hAnsi="Arial" w:cs="Arial"/>
-                <w:b/>
-                <w:bCs/>
-              </w:rPr>
-              <w:t xml:space="preserve"> </w:t>
-            </w:r>
-            <w:r>
-              <w:rPr>
-                <w:rFonts w:ascii="Arial" w:hAnsi="Arial" w:cs="Arial"/>
-                <w:b/>
-                <w:bCs/>
-              </w:rPr>
-              <w:t>DE NEGÓCIO</w:t>
-            </w:r>
-          </w:p>
-        </w:tc>
-      </w:tr>
-      <w:tr>
-        <w:tc>
-          <w:tcPr>
-            <w:tcW w:w="9283" w:type="dxa"/>
-            <w:tcBorders>
-              <w:top w:val="single" w:sz="4" w:space="0" w:color="auto"/>
-              <w:left w:val="single" w:sz="4" w:space="0" w:color="auto"/>
-              <w:bottom w:val="single" w:sz="4" w:space="0" w:color="auto"/>
-              <w:right w:val="single" w:sz="4" w:space="0" w:color="auto"/>
-            </w:tcBorders>
-          </w:tcPr>
-          <w:p>
-            <w:pPr>
-              <w:pStyle w:val="Cabealho"/>
-              <w:rPr>
-                <w:rFonts w:ascii="Arial" w:hAnsi="Arial" w:cs="Arial"/>
-                <w:b/>
-                <w:bCs/>
-                <w:color w:val="808080" w:themeColor="background1" w:themeShade="80"/>
-              </w:rPr>
-            </w:pPr>
-          </w:p>
-          <w:p>
-            <w:pPr>
-              <w:pStyle w:val="Cabealho"/>
-              <w:jc w:val="both"/>
-              <w:rPr>
-                <w:rFonts w:ascii="Tahoma" w:hAnsi="Tahoma" w:cs="Tahoma"/>
-                <w:sz w:val="20"/>
-                <w:szCs w:val="20"/>
-              </w:rPr>
-            </w:pPr>
-            <w:r>
-              <w:rPr>
-                <w:rFonts w:ascii="Tahoma" w:hAnsi="Tahoma" w:cs="Tahoma"/>
-                <w:b/>
-                <w:sz w:val="20"/>
-                <w:szCs w:val="20"/>
-              </w:rPr>
-              <w:t xml:space="preserve">Regra de </w:t>
-            </w:r>
-            <w:r>
-              <w:rPr>
-                <w:rFonts w:ascii="Tahoma" w:hAnsi="Tahoma" w:cs="Tahoma"/>
-                <w:b/>
-                <w:sz w:val="20"/>
-                <w:szCs w:val="20"/>
-              </w:rPr>
-              <w:t>s</w:t>
-            </w:r>
-            <w:r>
-              <w:rPr>
-                <w:rFonts w:ascii="Tahoma" w:hAnsi="Tahoma" w:cs="Tahoma"/>
-                <w:b/>
-                <w:sz w:val="20"/>
-                <w:szCs w:val="20"/>
-              </w:rPr>
-              <w:t>enha</w:t>
-            </w:r>
-            <w:r>
-              <w:rPr>
-                <w:rFonts w:ascii="Tahoma" w:hAnsi="Tahoma" w:cs="Tahoma"/>
-                <w:b/>
-                <w:sz w:val="20"/>
-                <w:szCs w:val="20"/>
-              </w:rPr>
-              <w:t>:</w:t>
-            </w:r>
-            <w:r>
-              <w:rPr>
-                <w:rFonts w:ascii="Tahoma" w:hAnsi="Tahoma" w:cs="Tahoma"/>
-                <w:b/>
-                <w:sz w:val="20"/>
-                <w:szCs w:val="20"/>
-              </w:rPr>
-              <w:t xml:space="preserve"> </w:t>
-            </w:r>
-            <w:r>
-              <w:rPr>
-                <w:rFonts w:ascii="Tahoma" w:hAnsi="Tahoma" w:cs="Tahoma"/>
-                <w:sz w:val="20"/>
-                <w:szCs w:val="20"/>
-              </w:rPr>
-              <w:t>As s</w:t>
-            </w:r>
-            <w:r>
-              <w:rPr>
-                <w:rFonts w:ascii="Tahoma" w:hAnsi="Tahoma" w:cs="Tahoma"/>
-                <w:sz w:val="20"/>
-                <w:szCs w:val="20"/>
-              </w:rPr>
-              <w:t>enhas devem ter</w:t>
-            </w:r>
-            <w:r>
-              <w:rPr>
-                <w:rFonts w:ascii="Tahoma" w:hAnsi="Tahoma" w:cs="Tahoma"/>
-                <w:sz w:val="20"/>
-                <w:szCs w:val="20"/>
-              </w:rPr>
-              <w:t xml:space="preserve"> no </w:t>
-            </w:r>
-            <w:r>
-              <w:rPr>
-                <w:rFonts w:ascii="Tahoma" w:hAnsi="Tahoma" w:cs="Tahoma"/>
-                <w:sz w:val="20"/>
-                <w:szCs w:val="20"/>
-              </w:rPr>
-              <w:t>mínimo</w:t>
-            </w:r>
-            <w:r>
-              <w:rPr>
-                <w:rFonts w:ascii="Tahoma" w:hAnsi="Tahoma" w:cs="Tahoma"/>
-                <w:sz w:val="20"/>
-                <w:szCs w:val="20"/>
-              </w:rPr>
-              <w:t xml:space="preserve"> seis caracteres</w:t>
-            </w:r>
-            <w:r>
-              <w:rPr>
-                <w:rFonts w:ascii="Tahoma" w:hAnsi="Tahoma" w:cs="Tahoma"/>
-                <w:sz w:val="20"/>
-                <w:szCs w:val="20"/>
-              </w:rPr>
-              <w:t xml:space="preserve"> e devem conter números e letras.</w:t>
-            </w:r>
-          </w:p>
-          <w:p>
-            <w:pPr>
-              <w:pStyle w:val="Cabealho"/>
-              <w:jc w:val="both"/>
-              <w:rPr>
-                <w:rFonts w:ascii="Tahoma" w:hAnsi="Tahoma" w:cs="Tahoma"/>
-                <w:sz w:val="20"/>
-                <w:szCs w:val="20"/>
-              </w:rPr>
-            </w:pPr>
-          </w:p>
-          <w:p>
-            <w:pPr>
-              <w:pStyle w:val="Cabealho"/>
-              <w:jc w:val="both"/>
-              <w:rPr>
-                <w:rFonts w:ascii="Tahoma" w:hAnsi="Tahoma" w:cs="Tahoma"/>
-                <w:sz w:val="20"/>
-                <w:szCs w:val="20"/>
-              </w:rPr>
-            </w:pPr>
-            <w:r>
-              <w:rPr>
-                <w:rFonts w:ascii="Tahoma" w:hAnsi="Tahoma" w:cs="Tahoma"/>
-                <w:b/>
-                <w:sz w:val="20"/>
-                <w:szCs w:val="20"/>
-              </w:rPr>
-              <w:t>Regra de cadastro</w:t>
-            </w:r>
-            <w:r>
-              <w:rPr>
-                <w:rFonts w:ascii="Tahoma" w:hAnsi="Tahoma" w:cs="Tahoma"/>
-                <w:b/>
-                <w:sz w:val="20"/>
-                <w:szCs w:val="20"/>
-              </w:rPr>
-              <w:t>:</w:t>
-            </w:r>
-            <w:r>
-              <w:rPr>
-                <w:rFonts w:ascii="Tahoma" w:hAnsi="Tahoma" w:cs="Tahoma"/>
-                <w:b/>
-                <w:sz w:val="20"/>
-                <w:szCs w:val="20"/>
-              </w:rPr>
-              <w:t xml:space="preserve"> </w:t>
-            </w:r>
-            <w:r>
-              <w:rPr>
-                <w:rFonts w:ascii="Tahoma" w:hAnsi="Tahoma" w:cs="Tahoma"/>
-                <w:sz w:val="20"/>
-                <w:szCs w:val="20"/>
-              </w:rPr>
-              <w:t xml:space="preserve">A data vigente deve ser atribuída ao cadastro do </w:t>
-            </w:r>
-            <w:r>
-              <w:rPr>
-                <w:rFonts w:ascii="Tahoma" w:hAnsi="Tahoma" w:cs="Tahoma"/>
-                <w:sz w:val="20"/>
-                <w:szCs w:val="20"/>
-              </w:rPr>
-              <w:t xml:space="preserve">novo </w:t>
-            </w:r>
-            <w:r>
-              <w:rPr>
-                <w:rFonts w:ascii="Tahoma" w:hAnsi="Tahoma" w:cs="Tahoma"/>
-                <w:sz w:val="20"/>
-                <w:szCs w:val="20"/>
-              </w:rPr>
-              <w:t xml:space="preserve">usuário </w:t>
-            </w:r>
-            <w:r>
-              <w:rPr>
-                <w:rFonts w:ascii="Tahoma" w:hAnsi="Tahoma" w:cs="Tahoma"/>
-                <w:sz w:val="20"/>
-                <w:szCs w:val="20"/>
-              </w:rPr>
-              <w:t>quando o sistema</w:t>
-            </w:r>
-            <w:r>
-              <w:rPr>
-                <w:rFonts w:ascii="Tahoma" w:hAnsi="Tahoma" w:cs="Tahoma"/>
-                <w:sz w:val="20"/>
-                <w:szCs w:val="20"/>
-              </w:rPr>
-              <w:t xml:space="preserve"> </w:t>
-            </w:r>
-            <w:r>
-              <w:rPr>
-                <w:rFonts w:ascii="Tahoma" w:hAnsi="Tahoma" w:cs="Tahoma"/>
-                <w:sz w:val="20"/>
-                <w:szCs w:val="20"/>
-              </w:rPr>
-              <w:t xml:space="preserve">realizar a persistência do </w:t>
-            </w:r>
-            <w:r>
-              <w:rPr>
-                <w:rFonts w:ascii="Tahoma" w:hAnsi="Tahoma" w:cs="Tahoma"/>
-                <w:sz w:val="20"/>
-                <w:szCs w:val="20"/>
-              </w:rPr>
-              <w:t xml:space="preserve">cadastro do mesmo </w:t>
-            </w:r>
-            <w:r>
-              <w:rPr>
-                <w:rFonts w:ascii="Tahoma" w:hAnsi="Tahoma" w:cs="Tahoma"/>
-                <w:sz w:val="20"/>
-                <w:szCs w:val="20"/>
-              </w:rPr>
-              <w:t>no banco de dados.</w:t>
-            </w:r>
-          </w:p>
-          <w:p>
-            <w:pPr>
-              <w:pStyle w:val="Cabealho"/>
-              <w:jc w:val="both"/>
-              <w:rPr>
-                <w:rFonts w:ascii="Tahoma" w:hAnsi="Tahoma" w:cs="Tahoma"/>
-                <w:sz w:val="20"/>
-                <w:szCs w:val="20"/>
-              </w:rPr>
-            </w:pPr>
-            <w:bookmarkStart w:id="0" w:name="_GoBack"/>
-          </w:p>
-          <w:p>
-            <w:pPr>
-              <w:pStyle w:val="Cabealho"/>
-              <w:jc w:val="both"/>
-              <w:rPr>
-                <w:rFonts w:ascii="Tahoma" w:hAnsi="Tahoma" w:cs="Tahoma"/>
-                <w:sz w:val="20"/>
-                <w:szCs w:val="20"/>
-              </w:rPr>
-            </w:pPr>
-            <w:r>
-              <w:rPr>
-                <w:rFonts w:ascii="Tahoma" w:hAnsi="Tahoma" w:cs="Tahoma"/>
-                <w:b/>
-                <w:sz w:val="20"/>
-                <w:szCs w:val="20"/>
-              </w:rPr>
-              <w:t xml:space="preserve">Regra de </w:t>
-            </w:r>
-            <w:r>
-              <w:rPr>
-                <w:rFonts w:ascii="Tahoma" w:hAnsi="Tahoma" w:cs="Tahoma"/>
-                <w:b/>
-                <w:sz w:val="20"/>
-                <w:szCs w:val="20"/>
-              </w:rPr>
-              <w:t xml:space="preserve">primeiro </w:t>
-            </w:r>
-            <w:proofErr w:type="spellStart"/>
-            <w:r>
-              <w:rPr>
-                <w:rFonts w:ascii="Tahoma" w:hAnsi="Tahoma" w:cs="Tahoma"/>
-                <w:b/>
-                <w:sz w:val="20"/>
-                <w:szCs w:val="20"/>
-              </w:rPr>
-              <w:t>login</w:t>
-            </w:r>
-            <w:proofErr w:type="spellEnd"/>
-            <w:r>
-              <w:rPr>
-                <w:rFonts w:ascii="Tahoma" w:hAnsi="Tahoma" w:cs="Tahoma"/>
-                <w:b/>
-                <w:sz w:val="20"/>
-                <w:szCs w:val="20"/>
-              </w:rPr>
-              <w:t>:</w:t>
-            </w:r>
-            <w:r>
-              <w:rPr>
-                <w:rFonts w:ascii="Tahoma" w:hAnsi="Tahoma" w:cs="Tahoma"/>
-                <w:b/>
-                <w:sz w:val="20"/>
-                <w:szCs w:val="20"/>
-              </w:rPr>
-              <w:t xml:space="preserve"> </w:t>
-            </w:r>
-            <w:r>
-              <w:rPr>
-                <w:rFonts w:ascii="Tahoma" w:hAnsi="Tahoma" w:cs="Tahoma"/>
-                <w:sz w:val="20"/>
-                <w:szCs w:val="20"/>
-              </w:rPr>
-              <w:t xml:space="preserve">Ao </w:t>
-            </w:r>
-            <w:r>
-              <w:rPr>
-                <w:rFonts w:ascii="Tahoma" w:hAnsi="Tahoma" w:cs="Tahoma"/>
-                <w:sz w:val="20"/>
-                <w:szCs w:val="20"/>
-              </w:rPr>
-              <w:t xml:space="preserve">realizar </w:t>
-            </w:r>
-            <w:proofErr w:type="spellStart"/>
-            <w:r>
-              <w:rPr>
-                <w:rFonts w:ascii="Tahoma" w:hAnsi="Tahoma" w:cs="Tahoma"/>
-                <w:sz w:val="20"/>
-                <w:szCs w:val="20"/>
-              </w:rPr>
-              <w:t>login</w:t>
-            </w:r>
-            <w:proofErr w:type="spellEnd"/>
-            <w:r>
-              <w:rPr>
-                <w:rFonts w:ascii="Tahoma" w:hAnsi="Tahoma" w:cs="Tahoma"/>
-                <w:sz w:val="20"/>
-                <w:szCs w:val="20"/>
-              </w:rPr>
-              <w:t xml:space="preserve"> </w:t>
-            </w:r>
-            <w:r>
-              <w:rPr>
-                <w:rFonts w:ascii="Tahoma" w:hAnsi="Tahoma" w:cs="Tahoma"/>
-                <w:sz w:val="20"/>
-                <w:szCs w:val="20"/>
-              </w:rPr>
-              <w:t>no sistema pela primeira vez,</w:t>
-            </w:r>
-            <w:r>
-              <w:rPr>
-                <w:rFonts w:ascii="Tahoma" w:hAnsi="Tahoma" w:cs="Tahoma"/>
-                <w:sz w:val="20"/>
-                <w:szCs w:val="20"/>
-              </w:rPr>
-              <w:t xml:space="preserve"> o usuário deve ser</w:t>
-            </w:r>
-            <w:r>
-              <w:rPr>
-                <w:rFonts w:ascii="Tahoma" w:hAnsi="Tahoma" w:cs="Tahoma"/>
-                <w:sz w:val="20"/>
-                <w:szCs w:val="20"/>
-              </w:rPr>
-              <w:t xml:space="preserve"> obrigado a realizar a troca da </w:t>
-            </w:r>
-            <w:r>
-              <w:rPr>
-                <w:rFonts w:ascii="Tahoma" w:hAnsi="Tahoma" w:cs="Tahoma"/>
-                <w:sz w:val="20"/>
-                <w:szCs w:val="20"/>
-              </w:rPr>
-              <w:t>senha</w:t>
-            </w:r>
-            <w:r>
-              <w:rPr>
-                <w:rFonts w:ascii="Tahoma" w:hAnsi="Tahoma" w:cs="Tahoma"/>
-                <w:sz w:val="20"/>
-                <w:szCs w:val="20"/>
-              </w:rPr>
-              <w:t xml:space="preserve"> definida pelo </w:t>
-            </w:r>
-            <w:bookmarkEnd w:id="0"/>
-            <w:r>
-              <w:rPr>
-                <w:rFonts w:ascii="Tahoma" w:hAnsi="Tahoma" w:cs="Tahoma"/>
-                <w:sz w:val="20"/>
-                <w:szCs w:val="20"/>
-              </w:rPr>
-              <w:t>administrator na operação de cadastro</w:t>
-            </w:r>
-            <w:r>
-              <w:rPr>
-                <w:rFonts w:ascii="Tahoma" w:hAnsi="Tahoma" w:cs="Tahoma"/>
-                <w:sz w:val="20"/>
-                <w:szCs w:val="20"/>
-              </w:rPr>
-              <w:t>.</w:t>
-            </w:r>
-            <w:r>
-              <w:rPr>
-                <w:rFonts w:ascii="Tahoma" w:hAnsi="Tahoma" w:cs="Tahoma"/>
-                <w:sz w:val="20"/>
-                <w:szCs w:val="20"/>
-              </w:rPr>
-              <w:t xml:space="preserve"> </w:t>
-            </w:r>
-            <w:r>
-              <w:rPr>
-                <w:rFonts w:ascii="Tahoma" w:hAnsi="Tahoma" w:cs="Tahoma"/>
-                <w:sz w:val="20"/>
-                <w:szCs w:val="20"/>
-              </w:rPr>
-              <w:t>Dessa forma</w:t>
-            </w:r>
-            <w:r>
-              <w:rPr>
-                <w:rFonts w:ascii="Tahoma" w:hAnsi="Tahoma" w:cs="Tahoma"/>
-                <w:sz w:val="20"/>
-                <w:szCs w:val="20"/>
-              </w:rPr>
-              <w:t xml:space="preserve">, novos usuários devem ter uma </w:t>
-            </w:r>
-            <w:proofErr w:type="spellStart"/>
-            <w:r>
-              <w:rPr>
-                <w:rFonts w:ascii="Tahoma" w:hAnsi="Tahoma" w:cs="Tahoma"/>
-                <w:sz w:val="20"/>
-                <w:szCs w:val="20"/>
-              </w:rPr>
-              <w:t>flag</w:t>
-            </w:r>
-            <w:proofErr w:type="spellEnd"/>
-            <w:r>
-              <w:rPr>
-                <w:rFonts w:ascii="Tahoma" w:hAnsi="Tahoma" w:cs="Tahoma"/>
-                <w:sz w:val="20"/>
-                <w:szCs w:val="20"/>
-              </w:rPr>
-              <w:t xml:space="preserve"> vinculada </w:t>
-            </w:r>
-            <w:r>
-              <w:rPr>
-                <w:rFonts w:ascii="Tahoma" w:hAnsi="Tahoma" w:cs="Tahoma"/>
-                <w:sz w:val="20"/>
-                <w:szCs w:val="20"/>
-              </w:rPr>
-              <w:t xml:space="preserve">a seu registro </w:t>
-            </w:r>
-            <w:r>
-              <w:rPr>
-                <w:rFonts w:ascii="Tahoma" w:hAnsi="Tahoma" w:cs="Tahoma"/>
-                <w:sz w:val="20"/>
-                <w:szCs w:val="20"/>
-              </w:rPr>
-              <w:t xml:space="preserve">para que </w:t>
-            </w:r>
-            <w:r>
-              <w:rPr>
-                <w:rFonts w:ascii="Tahoma" w:hAnsi="Tahoma" w:cs="Tahoma"/>
-                <w:sz w:val="20"/>
-                <w:szCs w:val="20"/>
-              </w:rPr>
-              <w:t xml:space="preserve">seja possível que </w:t>
-            </w:r>
-            <w:r>
-              <w:rPr>
-                <w:rFonts w:ascii="Tahoma" w:hAnsi="Tahoma" w:cs="Tahoma"/>
-                <w:sz w:val="20"/>
-                <w:szCs w:val="20"/>
-              </w:rPr>
-              <w:t xml:space="preserve">o sistema identifique que é o primeiro </w:t>
-            </w:r>
-            <w:proofErr w:type="spellStart"/>
-            <w:r>
-              <w:rPr>
-                <w:rFonts w:ascii="Tahoma" w:hAnsi="Tahoma" w:cs="Tahoma"/>
-                <w:sz w:val="20"/>
-                <w:szCs w:val="20"/>
-              </w:rPr>
-              <w:t>login</w:t>
-            </w:r>
-            <w:proofErr w:type="spellEnd"/>
-            <w:r>
-              <w:rPr>
-                <w:rFonts w:ascii="Tahoma" w:hAnsi="Tahoma" w:cs="Tahoma"/>
-                <w:sz w:val="20"/>
-                <w:szCs w:val="20"/>
-              </w:rPr>
-              <w:t xml:space="preserve"> do mesmo no sistema</w:t>
-            </w:r>
-            <w:r>
-              <w:rPr>
-                <w:rFonts w:ascii="Tahoma" w:hAnsi="Tahoma" w:cs="Tahoma"/>
-                <w:sz w:val="20"/>
-                <w:szCs w:val="20"/>
-              </w:rPr>
-              <w:t xml:space="preserve"> e obrigue a troca de senha</w:t>
-            </w:r>
-            <w:r>
-              <w:rPr>
-                <w:rFonts w:ascii="Tahoma" w:hAnsi="Tahoma" w:cs="Tahoma"/>
-                <w:sz w:val="20"/>
-                <w:szCs w:val="20"/>
-              </w:rPr>
-              <w:t>.</w:t>
-            </w:r>
-          </w:p>
-          <w:p>
-            <w:pPr>
-              <w:pStyle w:val="Cabealho"/>
-              <w:rPr>
-                <w:rFonts w:ascii="Tahoma" w:hAnsi="Tahoma" w:cs="Tahoma"/>
-                <w:b/>
-                <w:bCs/>
-                <w:color w:val="808080" w:themeColor="background1" w:themeShade="80"/>
-                <w:sz w:val="20"/>
-                <w:szCs w:val="20"/>
-              </w:rPr>
-            </w:pPr>
-          </w:p>
-        </w:tc>
-      </w:tr>
-    </w:tbl>
-    <w:p>
-      <w:pPr>
-        <w:pStyle w:val="Cabealho"/>
-        <w:rPr>
-          <w:rFonts w:ascii="Tahoma" w:hAnsi="Tahoma" w:cs="Tahoma"/>
-          <w:sz w:val="20"/>
-          <w:szCs w:val="20"/>
-        </w:rPr>
-      </w:pPr>
-    </w:p>
-    <w:p>
-      <w:pPr>
-        <w:rPr>
-          <w:rFonts w:ascii="Tahoma" w:hAnsi="Tahoma" w:cs="Tahoma"/>
-          <w:sz w:val="20"/>
-          <w:szCs w:val="20"/>
-        </w:rPr>
-      </w:pPr>
-    </w:p>
-    <w:p>
-      <w:pPr>
-        <w:rPr>
-          <w:rFonts w:ascii="Tahoma" w:hAnsi="Tahoma" w:cs="Tahoma"/>
-          <w:sz w:val="20"/>
-          <w:szCs w:val="20"/>
-        </w:rPr>
-      </w:pPr>
-    </w:p>
-    <w:p>
-      <w:pPr>
-        <w:rPr>
-          <w:rFonts w:ascii="Tahoma" w:hAnsi="Tahoma" w:cs="Tahoma"/>
-          <w:sz w:val="20"/>
-          <w:szCs w:val="20"/>
-        </w:rPr>
-      </w:pPr>
-      <w:r>
-        <w:rPr>
-          <w:rFonts w:ascii="Tahoma" w:hAnsi="Tahoma" w:cs="Tahoma"/>
-          <w:sz w:val="20"/>
-          <w:szCs w:val="20"/>
-        </w:rPr>
-        <w:br w:type="page"/>
-      </w:r>
-    </w:p>
-    <w:tbl>
-      <w:tblPr>
-        <w:tblW w:w="0" w:type="auto"/>
-        <w:tblInd w:w="-72" w:type="dxa"/>
-        <w:tblBorders>
-          <w:top w:val="single" w:sz="4" w:space="0" w:color="auto"/>
-          <w:left w:val="single" w:sz="4" w:space="0" w:color="auto"/>
-          <w:bottom w:val="single" w:sz="4" w:space="0" w:color="auto"/>
-          <w:right w:val="single" w:sz="4" w:space="0" w:color="auto"/>
-          <w:insideH w:val="single" w:sz="4" w:space="0" w:color="auto"/>
-          <w:insideV w:val="single" w:sz="4" w:space="0" w:color="auto"/>
-        </w:tblBorders>
-        <w:tblCellMar>
-          <w:left w:w="70" w:type="dxa"/>
-          <w:right w:w="70" w:type="dxa"/>
-        </w:tblCellMar>
-        <w:tblLook w:val="0000" w:firstRow="0" w:lastRow="0" w:firstColumn="0" w:lastColumn="0" w:noHBand="0" w:noVBand="0"/>
-      </w:tblPr>
-      <w:tblGrid>
-        <w:gridCol w:w="9283"/>
-      </w:tblGrid>
-      <w:tr>
-        <w:tc>
-          <w:tcPr>
-            <w:tcW w:w="9283" w:type="dxa"/>
-            <w:tcBorders>
-              <w:top w:val="single" w:sz="4" w:space="0" w:color="auto"/>
-              <w:left w:val="single" w:sz="4" w:space="0" w:color="auto"/>
-              <w:bottom w:val="single" w:sz="4" w:space="0" w:color="auto"/>
-              <w:right w:val="single" w:sz="4" w:space="0" w:color="auto"/>
-            </w:tcBorders>
-            <w:shd w:val="clear" w:color="auto" w:fill="BFBFBF" w:themeFill="background1" w:themeFillShade="BF"/>
-          </w:tcPr>
-          <w:p>
-            <w:pPr>
-              <w:pStyle w:val="Cabealho"/>
-              <w:rPr>
-                <w:rFonts w:ascii="Arial" w:hAnsi="Arial" w:cs="Arial"/>
-                <w:b/>
-                <w:bCs/>
-              </w:rPr>
-            </w:pPr>
-            <w:r>
-              <w:rPr>
-                <w:rFonts w:ascii="Arial" w:hAnsi="Arial" w:cs="Arial"/>
-                <w:b/>
-                <w:bCs/>
-              </w:rPr>
-              <w:lastRenderedPageBreak/>
               <w:t xml:space="preserve">8 </w:t>
             </w:r>
             <w:r>
@@ -2507,6 +2846,7 @@
                 <w:color w:val="808080" w:themeColor="background1" w:themeShade="80"/>
               </w:rPr>
             </w:pPr>
+            <w:bookmarkStart w:id="0" w:name="_GoBack"/>
             <w:r>
               <w:rPr>
                 <w:rFonts w:ascii="Arial" w:hAnsi="Arial" w:cs="Arial"/>
@@ -2551,6 +2891,7 @@
                 </wp:inline>
               </w:drawing>
             </w:r>
+            <w:bookmarkEnd w:id="0"/>
           </w:p>
         </w:tc>
       </w:tr>
@@ -4020,6 +4361,119 @@
     </w:lvl>
   </w:abstractNum>
   <w:abstractNum w:abstractNumId="9">
+    <w:nsid w:val="218F1ADF"/>
+    <w:multiLevelType w:val="hybridMultilevel"/>
+    <w:tmpl w:val="5C28D4EA"/>
+    <w:lvl w:ilvl="0" w:tplc="0416000F">
+      <w:start w:val="1"/>
+      <w:numFmt w:val="decimal"/>
+      <w:lvlText w:val="%1."/>
+      <w:lvlJc w:val="left"/>
+      <w:pPr>
+        <w:tabs>
+          <w:tab w:val="num" w:pos="1068"/>
+        </w:tabs>
+        <w:ind w:left="1068" w:hanging="360"/>
+      </w:pPr>
+    </w:lvl>
+    <w:lvl w:ilvl="1" w:tplc="04160019" w:tentative="1">
+      <w:start w:val="1"/>
+      <w:numFmt w:val="lowerLetter"/>
+      <w:lvlText w:val="%2."/>
+      <w:lvlJc w:val="left"/>
+      <w:pPr>
+        <w:tabs>
+          <w:tab w:val="num" w:pos="2148"/>
+        </w:tabs>
+        <w:ind w:left="2148" w:hanging="360"/>
+      </w:pPr>
+    </w:lvl>
+    <w:lvl w:ilvl="2" w:tplc="0416001B" w:tentative="1">
+      <w:start w:val="1"/>
+      <w:numFmt w:val="lowerRoman"/>
+      <w:lvlText w:val="%3."/>
+      <w:lvlJc w:val="right"/>
+      <w:pPr>
+        <w:tabs>
+          <w:tab w:val="num" w:pos="2868"/>
+        </w:tabs>
+        <w:ind w:left="2868" w:hanging="180"/>
+      </w:pPr>
+    </w:lvl>
+    <w:lvl w:ilvl="3" w:tplc="0416000F" w:tentative="1">
+      <w:start w:val="1"/>
+      <w:numFmt w:val="decimal"/>
+      <w:lvlText w:val="%4."/>
+      <w:lvlJc w:val="left"/>
+      <w:pPr>
+        <w:tabs>
+          <w:tab w:val="num" w:pos="3588"/>
+        </w:tabs>
+        <w:ind w:left="3588" w:hanging="360"/>
+      </w:pPr>
+    </w:lvl>
+    <w:lvl w:ilvl="4" w:tplc="04160019" w:tentative="1">
+      <w:start w:val="1"/>
+      <w:numFmt w:val="lowerLetter"/>
+      <w:lvlText w:val="%5."/>
+      <w:lvlJc w:val="left"/>
+      <w:pPr>
+        <w:tabs>
+          <w:tab w:val="num" w:pos="4308"/>
+        </w:tabs>
+        <w:ind w:left="4308" w:hanging="360"/>
+      </w:pPr>
+    </w:lvl>
+    <w:lvl w:ilvl="5" w:tplc="0416001B" w:tentative="1">
+      <w:start w:val="1"/>
+      <w:numFmt w:val="lowerRoman"/>
+      <w:lvlText w:val="%6."/>
+      <w:lvlJc w:val="right"/>
+      <w:pPr>
+        <w:tabs>
+          <w:tab w:val="num" w:pos="5028"/>
+        </w:tabs>
+        <w:ind w:left="5028" w:hanging="180"/>
+      </w:pPr>
+    </w:lvl>
+    <w:lvl w:ilvl="6" w:tplc="0416000F" w:tentative="1">
+      <w:start w:val="1"/>
+      <w:numFmt w:val="decimal"/>
+      <w:lvlText w:val="%7."/>
+      <w:lvlJc w:val="left"/>
+      <w:pPr>
+        <w:tabs>
+          <w:tab w:val="num" w:pos="5748"/>
+        </w:tabs>
+        <w:ind w:left="5748" w:hanging="360"/>
+      </w:pPr>
+    </w:lvl>
+    <w:lvl w:ilvl="7" w:tplc="04160019" w:tentative="1">
+      <w:start w:val="1"/>
+      <w:numFmt w:val="lowerLetter"/>
+      <w:lvlText w:val="%8."/>
+      <w:lvlJc w:val="left"/>
+      <w:pPr>
+        <w:tabs>
+          <w:tab w:val="num" w:pos="6468"/>
+        </w:tabs>
+        <w:ind w:left="6468" w:hanging="360"/>
+      </w:pPr>
+    </w:lvl>
+    <w:lvl w:ilvl="8" w:tplc="0416001B" w:tentative="1">
+      <w:start w:val="1"/>
+      <w:numFmt w:val="lowerRoman"/>
+      <w:lvlText w:val="%9."/>
+      <w:lvlJc w:val="right"/>
+      <w:pPr>
+        <w:tabs>
+          <w:tab w:val="num" w:pos="7188"/>
+        </w:tabs>
+        <w:ind w:left="7188" w:hanging="180"/>
+      </w:pPr>
+    </w:lvl>
+  </w:abstractNum>
+  <w:abstractNum w:abstractNumId="10">
     <w:nsid w:val="22070EF0"/>
     <w:multiLevelType w:val="hybridMultilevel"/>
     <w:tmpl w:val="57E42760"/>
@@ -4132,7 +4586,7 @@
       </w:pPr>
     </w:lvl>
   </w:abstractNum>
-  <w:abstractNum w:abstractNumId="10">
+  <w:abstractNum w:abstractNumId="11">
     <w:nsid w:val="30403BD8"/>
     <w:multiLevelType w:val="hybridMultilevel"/>
     <w:tmpl w:val="2FE242CE"/>
@@ -4245,7 +4699,7 @@
       </w:pPr>
     </w:lvl>
   </w:abstractNum>
-  <w:abstractNum w:abstractNumId="11">
+  <w:abstractNum w:abstractNumId="12">
     <w:nsid w:val="30416D8A"/>
     <w:multiLevelType w:val="hybridMultilevel"/>
     <w:tmpl w:val="17BCCE04"/>
@@ -4358,7 +4812,7 @@
       </w:pPr>
     </w:lvl>
   </w:abstractNum>
-  <w:abstractNum w:abstractNumId="12">
+  <w:abstractNum w:abstractNumId="13">
     <w:nsid w:val="30FE4DD4"/>
     <w:multiLevelType w:val="multilevel"/>
     <w:tmpl w:val="87B25294"/>
@@ -4499,7 +4953,7 @@
       </w:rPr>
     </w:lvl>
   </w:abstractNum>
-  <w:abstractNum w:abstractNumId="13">
+  <w:abstractNum w:abstractNumId="14">
     <w:nsid w:val="325D5A96"/>
     <w:multiLevelType w:val="hybridMultilevel"/>
     <w:tmpl w:val="C16CD8A4"/>
@@ -4615,7 +5069,7 @@
       </w:pPr>
     </w:lvl>
   </w:abstractNum>
-  <w:abstractNum w:abstractNumId="14">
+  <w:abstractNum w:abstractNumId="15">
     <w:nsid w:val="34224413"/>
     <w:multiLevelType w:val="hybridMultilevel"/>
     <w:tmpl w:val="0A78113E"/>
@@ -4728,7 +5182,123 @@
       </w:pPr>
     </w:lvl>
   </w:abstractNum>
-  <w:abstractNum w:abstractNumId="15">
+  <w:abstractNum w:abstractNumId="16">
+    <w:nsid w:val="4FE4261B"/>
+    <w:multiLevelType w:val="hybridMultilevel"/>
+    <w:tmpl w:val="3918AEEC"/>
+    <w:lvl w:ilvl="0" w:tplc="A664E4B0">
+      <w:start w:val="1"/>
+      <w:numFmt w:val="decimal"/>
+      <w:lvlText w:val="%1."/>
+      <w:lvlJc w:val="left"/>
+      <w:pPr>
+        <w:tabs>
+          <w:tab w:val="num" w:pos="1068"/>
+        </w:tabs>
+        <w:ind w:left="1068" w:hanging="360"/>
+      </w:pPr>
+      <w:rPr>
+        <w:rFonts w:hint="default"/>
+      </w:rPr>
+    </w:lvl>
+    <w:lvl w:ilvl="1" w:tplc="04160019" w:tentative="1">
+      <w:start w:val="1"/>
+      <w:numFmt w:val="lowerLetter"/>
+      <w:lvlText w:val="%2."/>
+      <w:lvlJc w:val="left"/>
+      <w:pPr>
+        <w:tabs>
+          <w:tab w:val="num" w:pos="2148"/>
+        </w:tabs>
+        <w:ind w:left="2148" w:hanging="360"/>
+      </w:pPr>
+    </w:lvl>
+    <w:lvl w:ilvl="2" w:tplc="0416001B" w:tentative="1">
+      <w:start w:val="1"/>
+      <w:numFmt w:val="lowerRoman"/>
+      <w:lvlText w:val="%3."/>
+      <w:lvlJc w:val="right"/>
+      <w:pPr>
+        <w:tabs>
+          <w:tab w:val="num" w:pos="2868"/>
+        </w:tabs>
+        <w:ind w:left="2868" w:hanging="180"/>
+      </w:pPr>
+    </w:lvl>
+    <w:lvl w:ilvl="3" w:tplc="0416000F" w:tentative="1">
+      <w:start w:val="1"/>
+      <w:numFmt w:val="decimal"/>
+      <w:lvlText w:val="%4."/>
+      <w:lvlJc w:val="left"/>
+      <w:pPr>
+        <w:tabs>
+          <w:tab w:val="num" w:pos="3588"/>
+        </w:tabs>
+        <w:ind w:left="3588" w:hanging="360"/>
+      </w:pPr>
+    </w:lvl>
+    <w:lvl w:ilvl="4" w:tplc="04160019" w:tentative="1">
+      <w:start w:val="1"/>
+      <w:numFmt w:val="lowerLetter"/>
+      <w:lvlText w:val="%5."/>
+      <w:lvlJc w:val="left"/>
+      <w:pPr>
+        <w:tabs>
+          <w:tab w:val="num" w:pos="4308"/>
+        </w:tabs>
+        <w:ind w:left="4308" w:hanging="360"/>
+      </w:pPr>
+    </w:lvl>
+    <w:lvl w:ilvl="5" w:tplc="0416001B" w:tentative="1">
+      <w:start w:val="1"/>
+      <w:numFmt w:val="lowerRoman"/>
+      <w:lvlText w:val="%6."/>
+      <w:lvlJc w:val="right"/>
+      <w:pPr>
+        <w:tabs>
+          <w:tab w:val="num" w:pos="5028"/>
+        </w:tabs>
+        <w:ind w:left="5028" w:hanging="180"/>
+      </w:pPr>
+    </w:lvl>
+    <w:lvl w:ilvl="6" w:tplc="0416000F" w:tentative="1">
+      <w:start w:val="1"/>
+      <w:numFmt w:val="decimal"/>
+      <w:lvlText w:val="%7."/>
+      <w:lvlJc w:val="left"/>
+      <w:pPr>
+        <w:tabs>
+          <w:tab w:val="num" w:pos="5748"/>
+        </w:tabs>
+        <w:ind w:left="5748" w:hanging="360"/>
+      </w:pPr>
+    </w:lvl>
+    <w:lvl w:ilvl="7" w:tplc="04160019" w:tentative="1">
+      <w:start w:val="1"/>
+      <w:numFmt w:val="lowerLetter"/>
+      <w:lvlText w:val="%8."/>
+      <w:lvlJc w:val="left"/>
+      <w:pPr>
+        <w:tabs>
+          <w:tab w:val="num" w:pos="6468"/>
+        </w:tabs>
+        <w:ind w:left="6468" w:hanging="360"/>
+      </w:pPr>
+    </w:lvl>
+    <w:lvl w:ilvl="8" w:tplc="0416001B" w:tentative="1">
+      <w:start w:val="1"/>
+      <w:numFmt w:val="lowerRoman"/>
+      <w:lvlText w:val="%9."/>
+      <w:lvlJc w:val="right"/>
+      <w:pPr>
+        <w:tabs>
+          <w:tab w:val="num" w:pos="7188"/>
+        </w:tabs>
+        <w:ind w:left="7188" w:hanging="180"/>
+      </w:pPr>
+    </w:lvl>
+  </w:abstractNum>
+  <w:abstractNum w:abstractNumId="17">
     <w:nsid w:val="593A6171"/>
     <w:multiLevelType w:val="hybridMultilevel"/>
     <w:tmpl w:val="0706E332"/>
@@ -4841,7 +5411,7 @@
       </w:rPr>
     </w:lvl>
   </w:abstractNum>
-  <w:abstractNum w:abstractNumId="16">
+  <w:abstractNum w:abstractNumId="18">
     <w:nsid w:val="5A5A67AD"/>
     <w:multiLevelType w:val="hybridMultilevel"/>
     <w:tmpl w:val="09149B3E"/>
@@ -4957,7 +5527,7 @@
       </w:pPr>
     </w:lvl>
   </w:abstractNum>
-  <w:abstractNum w:abstractNumId="17">
+  <w:abstractNum w:abstractNumId="19">
     <w:nsid w:val="5B10346E"/>
     <w:multiLevelType w:val="hybridMultilevel"/>
     <w:tmpl w:val="B15A62F2"/>
@@ -5073,7 +5643,7 @@
       </w:pPr>
     </w:lvl>
   </w:abstractNum>
-  <w:abstractNum w:abstractNumId="18">
+  <w:abstractNum w:abstractNumId="20">
     <w:nsid w:val="5ED72295"/>
     <w:multiLevelType w:val="hybridMultilevel"/>
     <w:tmpl w:val="5C28D4EA"/>
@@ -5186,7 +5756,7 @@
       </w:pPr>
     </w:lvl>
   </w:abstractNum>
-  <w:abstractNum w:abstractNumId="19">
+  <w:abstractNum w:abstractNumId="21">
     <w:nsid w:val="61442CD6"/>
     <w:multiLevelType w:val="hybridMultilevel"/>
     <w:tmpl w:val="988CBF16"/>
@@ -5299,7 +5869,7 @@
       </w:pPr>
     </w:lvl>
   </w:abstractNum>
-  <w:abstractNum w:abstractNumId="20">
+  <w:abstractNum w:abstractNumId="22">
     <w:nsid w:val="679B7D64"/>
     <w:multiLevelType w:val="hybridMultilevel"/>
     <w:tmpl w:val="C1E89636"/>
@@ -5412,7 +5982,123 @@
       </w:pPr>
     </w:lvl>
   </w:abstractNum>
-  <w:abstractNum w:abstractNumId="21">
+  <w:abstractNum w:abstractNumId="23">
+    <w:nsid w:val="69552F4A"/>
+    <w:multiLevelType w:val="hybridMultilevel"/>
+    <w:tmpl w:val="3918AEEC"/>
+    <w:lvl w:ilvl="0" w:tplc="A664E4B0">
+      <w:start w:val="1"/>
+      <w:numFmt w:val="decimal"/>
+      <w:lvlText w:val="%1."/>
+      <w:lvlJc w:val="left"/>
+      <w:pPr>
+        <w:tabs>
+          <w:tab w:val="num" w:pos="1068"/>
+        </w:tabs>
+        <w:ind w:left="1068" w:hanging="360"/>
+      </w:pPr>
+      <w:rPr>
+        <w:rFonts w:hint="default"/>
+      </w:rPr>
+    </w:lvl>
+    <w:lvl w:ilvl="1" w:tplc="04160019" w:tentative="1">
+      <w:start w:val="1"/>
+      <w:numFmt w:val="lowerLetter"/>
+      <w:lvlText w:val="%2."/>
+      <w:lvlJc w:val="left"/>
+      <w:pPr>
+        <w:tabs>
+          <w:tab w:val="num" w:pos="2148"/>
+        </w:tabs>
+        <w:ind w:left="2148" w:hanging="360"/>
+      </w:pPr>
+    </w:lvl>
+    <w:lvl w:ilvl="2" w:tplc="0416001B" w:tentative="1">
+      <w:start w:val="1"/>
+      <w:numFmt w:val="lowerRoman"/>
+      <w:lvlText w:val="%3."/>
+      <w:lvlJc w:val="right"/>
+      <w:pPr>
+        <w:tabs>
+          <w:tab w:val="num" w:pos="2868"/>
+        </w:tabs>
+        <w:ind w:left="2868" w:hanging="180"/>
+      </w:pPr>
+    </w:lvl>
+    <w:lvl w:ilvl="3" w:tplc="0416000F" w:tentative="1">
+      <w:start w:val="1"/>
+      <w:numFmt w:val="decimal"/>
+      <w:lvlText w:val="%4."/>
+      <w:lvlJc w:val="left"/>
+      <w:pPr>
+        <w:tabs>
+          <w:tab w:val="num" w:pos="3588"/>
+        </w:tabs>
+        <w:ind w:left="3588" w:hanging="360"/>
+      </w:pPr>
+    </w:lvl>
+    <w:lvl w:ilvl="4" w:tplc="04160019" w:tentative="1">
+      <w:start w:val="1"/>
+      <w:numFmt w:val="lowerLetter"/>
+      <w:lvlText w:val="%5."/>
+      <w:lvlJc w:val="left"/>
+      <w:pPr>
+        <w:tabs>
+          <w:tab w:val="num" w:pos="4308"/>
+        </w:tabs>
+        <w:ind w:left="4308" w:hanging="360"/>
+      </w:pPr>
+    </w:lvl>
+    <w:lvl w:ilvl="5" w:tplc="0416001B" w:tentative="1">
+      <w:start w:val="1"/>
+      <w:numFmt w:val="lowerRoman"/>
+      <w:lvlText w:val="%6."/>
+      <w:lvlJc w:val="right"/>
+      <w:pPr>
+        <w:tabs>
+          <w:tab w:val="num" w:pos="5028"/>
+        </w:tabs>
+        <w:ind w:left="5028" w:hanging="180"/>
+      </w:pPr>
+    </w:lvl>
+    <w:lvl w:ilvl="6" w:tplc="0416000F" w:tentative="1">
+      <w:start w:val="1"/>
+      <w:numFmt w:val="decimal"/>
+      <w:lvlText w:val="%7."/>
+      <w:lvlJc w:val="left"/>
+      <w:pPr>
+        <w:tabs>
+          <w:tab w:val="num" w:pos="5748"/>
+        </w:tabs>
+        <w:ind w:left="5748" w:hanging="360"/>
+      </w:pPr>
+    </w:lvl>
+    <w:lvl w:ilvl="7" w:tplc="04160019" w:tentative="1">
+      <w:start w:val="1"/>
+      <w:numFmt w:val="lowerLetter"/>
+      <w:lvlText w:val="%8."/>
+      <w:lvlJc w:val="left"/>
+      <w:pPr>
+        <w:tabs>
+          <w:tab w:val="num" w:pos="6468"/>
+        </w:tabs>
+        <w:ind w:left="6468" w:hanging="360"/>
+      </w:pPr>
+    </w:lvl>
+    <w:lvl w:ilvl="8" w:tplc="0416001B" w:tentative="1">
+      <w:start w:val="1"/>
+      <w:numFmt w:val="lowerRoman"/>
+      <w:lvlText w:val="%9."/>
+      <w:lvlJc w:val="right"/>
+      <w:pPr>
+        <w:tabs>
+          <w:tab w:val="num" w:pos="7188"/>
+        </w:tabs>
+        <w:ind w:left="7188" w:hanging="180"/>
+      </w:pPr>
+    </w:lvl>
+  </w:abstractNum>
+  <w:abstractNum w:abstractNumId="24">
     <w:nsid w:val="6B852B65"/>
     <w:multiLevelType w:val="hybridMultilevel"/>
     <w:tmpl w:val="5C28D4EA"/>
@@ -5525,7 +6211,7 @@
       </w:pPr>
     </w:lvl>
   </w:abstractNum>
-  <w:abstractNum w:abstractNumId="22">
+  <w:abstractNum w:abstractNumId="25">
     <w:nsid w:val="75BD2C86"/>
     <w:multiLevelType w:val="hybridMultilevel"/>
     <w:tmpl w:val="DBE6A54C"/>
@@ -5638,7 +6324,7 @@
       </w:pPr>
     </w:lvl>
   </w:abstractNum>
-  <w:abstractNum w:abstractNumId="23">
+  <w:abstractNum w:abstractNumId="26">
     <w:nsid w:val="77553F83"/>
     <w:multiLevelType w:val="hybridMultilevel"/>
     <w:tmpl w:val="673496A0"/>
@@ -5754,8 +6440,124 @@
       </w:pPr>
     </w:lvl>
   </w:abstractNum>
+  <w:abstractNum w:abstractNumId="27">
+    <w:nsid w:val="790E6D81"/>
+    <w:multiLevelType w:val="hybridMultilevel"/>
+    <w:tmpl w:val="3918AEEC"/>
+    <w:lvl w:ilvl="0" w:tplc="A664E4B0">
+      <w:start w:val="1"/>
+      <w:numFmt w:val="decimal"/>
+      <w:lvlText w:val="%1."/>
+      <w:lvlJc w:val="left"/>
+      <w:pPr>
+        <w:tabs>
+          <w:tab w:val="num" w:pos="1068"/>
+        </w:tabs>
+        <w:ind w:left="1068" w:hanging="360"/>
+      </w:pPr>
+      <w:rPr>
+        <w:rFonts w:hint="default"/>
+      </w:rPr>
+    </w:lvl>
+    <w:lvl w:ilvl="1" w:tplc="04160019" w:tentative="1">
+      <w:start w:val="1"/>
+      <w:numFmt w:val="lowerLetter"/>
+      <w:lvlText w:val="%2."/>
+      <w:lvlJc w:val="left"/>
+      <w:pPr>
+        <w:tabs>
+          <w:tab w:val="num" w:pos="2148"/>
+        </w:tabs>
+        <w:ind w:left="2148" w:hanging="360"/>
+      </w:pPr>
+    </w:lvl>
+    <w:lvl w:ilvl="2" w:tplc="0416001B" w:tentative="1">
+      <w:start w:val="1"/>
+      <w:numFmt w:val="lowerRoman"/>
+      <w:lvlText w:val="%3."/>
+      <w:lvlJc w:val="right"/>
+      <w:pPr>
+        <w:tabs>
+          <w:tab w:val="num" w:pos="2868"/>
+        </w:tabs>
+        <w:ind w:left="2868" w:hanging="180"/>
+      </w:pPr>
+    </w:lvl>
+    <w:lvl w:ilvl="3" w:tplc="0416000F" w:tentative="1">
+      <w:start w:val="1"/>
+      <w:numFmt w:val="decimal"/>
+      <w:lvlText w:val="%4."/>
+      <w:lvlJc w:val="left"/>
+      <w:pPr>
+        <w:tabs>
+          <w:tab w:val="num" w:pos="3588"/>
+        </w:tabs>
+        <w:ind w:left="3588" w:hanging="360"/>
+      </w:pPr>
+    </w:lvl>
+    <w:lvl w:ilvl="4" w:tplc="04160019" w:tentative="1">
+      <w:start w:val="1"/>
+      <w:numFmt w:val="lowerLetter"/>
+      <w:lvlText w:val="%5."/>
+      <w:lvlJc w:val="left"/>
+      <w:pPr>
+        <w:tabs>
+          <w:tab w:val="num" w:pos="4308"/>
+        </w:tabs>
+        <w:ind w:left="4308" w:hanging="360"/>
+      </w:pPr>
+    </w:lvl>
+    <w:lvl w:ilvl="5" w:tplc="0416001B" w:tentative="1">
+      <w:start w:val="1"/>
+      <w:numFmt w:val="lowerRoman"/>
+      <w:lvlText w:val="%6."/>
+      <w:lvlJc w:val="right"/>
+      <w:pPr>
+        <w:tabs>
+          <w:tab w:val="num" w:pos="5028"/>
+        </w:tabs>
+        <w:ind w:left="5028" w:hanging="180"/>
+      </w:pPr>
+    </w:lvl>
+    <w:lvl w:ilvl="6" w:tplc="0416000F" w:tentative="1">
+      <w:start w:val="1"/>
+      <w:numFmt w:val="decimal"/>
+      <w:lvlText w:val="%7."/>
+      <w:lvlJc w:val="left"/>
+      <w:pPr>
+        <w:tabs>
+          <w:tab w:val="num" w:pos="5748"/>
+        </w:tabs>
+        <w:ind w:left="5748" w:hanging="360"/>
+      </w:pPr>
+    </w:lvl>
+    <w:lvl w:ilvl="7" w:tplc="04160019" w:tentative="1">
+      <w:start w:val="1"/>
+      <w:numFmt w:val="lowerLetter"/>
+      <w:lvlText w:val="%8."/>
+      <w:lvlJc w:val="left"/>
+      <w:pPr>
+        <w:tabs>
+          <w:tab w:val="num" w:pos="6468"/>
+        </w:tabs>
+        <w:ind w:left="6468" w:hanging="360"/>
+      </w:pPr>
+    </w:lvl>
+    <w:lvl w:ilvl="8" w:tplc="0416001B" w:tentative="1">
+      <w:start w:val="1"/>
+      <w:numFmt w:val="lowerRoman"/>
+      <w:lvlText w:val="%9."/>
+      <w:lvlJc w:val="right"/>
+      <w:pPr>
+        <w:tabs>
+          <w:tab w:val="num" w:pos="7188"/>
+        </w:tabs>
+        <w:ind w:left="7188" w:hanging="180"/>
+      </w:pPr>
+    </w:lvl>
+  </w:abstractNum>
   <w:num w:numId="1">
-    <w:abstractNumId w:val="12"/>
+    <w:abstractNumId w:val="13"/>
   </w:num>
   <w:num w:numId="2">
     <w:abstractNumId w:val="3"/>
@@ -5764,67 +6566,79 @@
     <w:abstractNumId w:val="5"/>
   </w:num>
   <w:num w:numId="4">
-    <w:abstractNumId w:val="18"/>
+    <w:abstractNumId w:val="20"/>
   </w:num>
   <w:num w:numId="5">
-    <w:abstractNumId w:val="19"/>
+    <w:abstractNumId w:val="21"/>
   </w:num>
   <w:num w:numId="6">
-    <w:abstractNumId w:val="14"/>
+    <w:abstractNumId w:val="15"/>
   </w:num>
   <w:num w:numId="7">
-    <w:abstractNumId w:val="20"/>
+    <w:abstractNumId w:val="22"/>
   </w:num>
   <w:num w:numId="8">
-    <w:abstractNumId w:val="9"/>
+    <w:abstractNumId w:val="10"/>
   </w:num>
   <w:num w:numId="9">
     <w:abstractNumId w:val="0"/>
   </w:num>
   <w:num w:numId="10">
-    <w:abstractNumId w:val="10"/>
+    <w:abstractNumId w:val="11"/>
   </w:num>
   <w:num w:numId="11">
-    <w:abstractNumId w:val="11"/>
+    <w:abstractNumId w:val="12"/>
   </w:num>
   <w:num w:numId="12">
-    <w:abstractNumId w:val="22"/>
+    <w:abstractNumId w:val="25"/>
   </w:num>
   <w:num w:numId="13">
     <w:abstractNumId w:val="6"/>
   </w:num>
   <w:num w:numId="14">
-    <w:abstractNumId w:val="15"/>
+    <w:abstractNumId w:val="17"/>
   </w:num>
   <w:num w:numId="15">
     <w:abstractNumId w:val="1"/>
   </w:num>
   <w:num w:numId="16">
-    <w:abstractNumId w:val="17"/>
+    <w:abstractNumId w:val="19"/>
   </w:num>
   <w:num w:numId="17">
     <w:abstractNumId w:val="7"/>
   </w:num>
   <w:num w:numId="18">
-    <w:abstractNumId w:val="13"/>
+    <w:abstractNumId w:val="14"/>
   </w:num>
   <w:num w:numId="19">
-    <w:abstractNumId w:val="23"/>
+    <w:abstractNumId w:val="26"/>
   </w:num>
   <w:num w:numId="20">
     <w:abstractNumId w:val="8"/>
   </w:num>
   <w:num w:numId="21">
-    <w:abstractNumId w:val="21"/>
+    <w:abstractNumId w:val="24"/>
   </w:num>
   <w:num w:numId="22">
     <w:abstractNumId w:val="4"/>
   </w:num>
   <w:num w:numId="23">
-    <w:abstractNumId w:val="16"/>
+    <w:abstractNumId w:val="18"/>
   </w:num>
   <w:num w:numId="24">
     <w:abstractNumId w:val="2"/>
+  </w:num>
+  <w:num w:numId="25">
+    <w:abstractNumId w:val="23"/>
+  </w:num>
+  <w:num w:numId="26">
+    <w:abstractNumId w:val="27"/>
+  </w:num>
+  <w:num w:numId="27">
+    <w:abstractNumId w:val="9"/>
+  </w:num>
+  <w:num w:numId="28">
+    <w:abstractNumId w:val="16"/>
   </w:num>
 </w:numbering>
 </file>

</xml_diff>

<commit_message>
UC 02: Remoção do status do protótipo e alteração do cenário alternativo erro no processamento. UC 04: Remoção do status do protótipo e inclusão do cenário alternativo Falha de acesso ao banco de dados. UC 05: Alteração dos protótipos e inclusão do cenário alternativo Falha de acesso ao banco de dados. UC 06: Inclusão do cenário alternativo Falha de acesso ao banco de dados. UC 07: Alteração dos protótipos, alteração dos fluxos, diagrama e inclusão do cenário alternativo Falha de acesso ao banco de dados. UC 08: Alteração dos protótipos, alteração dos fluxos e diagrama.
UT 01 ao 09 e 22 ao 28 retirada dos protótipos.
</commit_message>
<xml_diff>
--- a/4.3 Caso de Uso - UC-02 Cadastrar usuário.docx
+++ b/4.3 Caso de Uso - UC-02 Cadastrar usuário.docx
@@ -603,16 +603,7 @@
                 <w:sz w:val="20"/>
                 <w:szCs w:val="20"/>
               </w:rPr>
-              <w:t>Usuário</w:t>
-            </w:r>
-            <w:r>
-              <w:rPr>
-                <w:rFonts w:ascii="Tahoma" w:hAnsi="Tahoma" w:cs="Tahoma"/>
-                <w:color w:val="000000" w:themeColor="text1"/>
-                <w:sz w:val="20"/>
-                <w:szCs w:val="20"/>
-              </w:rPr>
-              <w:t>. [2.1]</w:t>
+              <w:t>Usuário. [2.1]</w:t>
             </w:r>
           </w:p>
           <w:p>
@@ -700,15 +691,7 @@
                 <w:sz w:val="20"/>
                 <w:szCs w:val="20"/>
               </w:rPr>
-              <w:t xml:space="preserve"> e nome</w:t>
-            </w:r>
-            <w:r>
-              <w:rPr>
-                <w:rFonts w:ascii="Tahoma" w:hAnsi="Tahoma" w:cs="Tahoma"/>
-                <w:sz w:val="20"/>
-                <w:szCs w:val="20"/>
-              </w:rPr>
-              <w:t>).</w:t>
+              <w:t xml:space="preserve"> e nome).</w:t>
             </w:r>
           </w:p>
           <w:p>
@@ -766,25 +749,7 @@
                 <w:sz w:val="20"/>
                 <w:szCs w:val="20"/>
               </w:rPr>
-              <w:t xml:space="preserve">Ator confirma o cadastro </w:t>
-            </w:r>
-            <w:r>
-              <w:rPr>
-                <w:rFonts w:ascii="Tahoma" w:hAnsi="Tahoma" w:cs="Tahoma"/>
-                <w:color w:val="000000" w:themeColor="text1"/>
-                <w:sz w:val="20"/>
-                <w:szCs w:val="20"/>
-              </w:rPr>
-              <w:t>do usuário</w:t>
-            </w:r>
-            <w:r>
-              <w:rPr>
-                <w:rFonts w:ascii="Tahoma" w:hAnsi="Tahoma" w:cs="Tahoma"/>
-                <w:color w:val="000000" w:themeColor="text1"/>
-                <w:sz w:val="20"/>
-                <w:szCs w:val="20"/>
-              </w:rPr>
-              <w:t>.</w:t>
+              <w:t>Ator confirma o cadastro do usuário.</w:t>
             </w:r>
           </w:p>
           <w:p>
@@ -819,34 +784,7 @@
                 <w:sz w:val="20"/>
                 <w:szCs w:val="20"/>
               </w:rPr>
-              <w:t>ma valida os dados informados [</w:t>
-            </w:r>
-            <w:r>
-              <w:rPr>
-                <w:rFonts w:ascii="Tahoma" w:hAnsi="Tahoma" w:cs="Tahoma"/>
-                <w:color w:val="000000" w:themeColor="text1"/>
-                <w:sz w:val="20"/>
-                <w:szCs w:val="20"/>
-              </w:rPr>
-              <w:t>6</w:t>
-            </w:r>
-            <w:r>
-              <w:rPr>
-                <w:rFonts w:ascii="Tahoma" w:hAnsi="Tahoma" w:cs="Tahoma"/>
-                <w:color w:val="000000" w:themeColor="text1"/>
-                <w:sz w:val="20"/>
-                <w:szCs w:val="20"/>
-              </w:rPr>
-              <w:t>.1], [</w:t>
-            </w:r>
-            <w:r>
-              <w:rPr>
-                <w:rFonts w:ascii="Tahoma" w:hAnsi="Tahoma" w:cs="Tahoma"/>
-                <w:color w:val="000000" w:themeColor="text1"/>
-                <w:sz w:val="20"/>
-                <w:szCs w:val="20"/>
-              </w:rPr>
-              <w:t>6</w:t>
+              <w:t>ma valida os dados informados [6.1], [6</w:t>
             </w:r>
             <w:r>
               <w:rPr>
@@ -970,25 +908,7 @@
                 <w:sz w:val="20"/>
                 <w:szCs w:val="20"/>
               </w:rPr>
-              <w:t xml:space="preserve"> [</w:t>
-            </w:r>
-            <w:r>
-              <w:rPr>
-                <w:rFonts w:ascii="Tahoma" w:hAnsi="Tahoma" w:cs="Tahoma"/>
-                <w:color w:val="000000" w:themeColor="text1"/>
-                <w:sz w:val="20"/>
-                <w:szCs w:val="20"/>
-              </w:rPr>
-              <w:t>8</w:t>
-            </w:r>
-            <w:r>
-              <w:rPr>
-                <w:rFonts w:ascii="Tahoma" w:hAnsi="Tahoma" w:cs="Tahoma"/>
-                <w:color w:val="000000" w:themeColor="text1"/>
-                <w:sz w:val="20"/>
-                <w:szCs w:val="20"/>
-              </w:rPr>
-              <w:t>.1]</w:t>
+              <w:t xml:space="preserve"> [8.1]</w:t>
             </w:r>
           </w:p>
           <w:p>
@@ -1284,18 +1204,7 @@
                 <w:szCs w:val="20"/>
                 <w:u w:val="single"/>
               </w:rPr>
-              <w:t xml:space="preserve"> </w:t>
-            </w:r>
-            <w:r>
-              <w:rPr>
-                <w:rFonts w:ascii="Tahoma" w:hAnsi="Tahoma" w:cs="Tahoma"/>
-                <w:b/>
-                <w:color w:val="000000" w:themeColor="text1"/>
-                <w:sz w:val="20"/>
-                <w:szCs w:val="20"/>
-                <w:u w:val="single"/>
-              </w:rPr>
-              <w:t>(em branco)</w:t>
+              <w:t xml:space="preserve"> (em branco)</w:t>
             </w:r>
           </w:p>
           <w:p>
@@ -1792,6 +1701,21 @@
           </w:p>
           <w:p>
             <w:pPr>
+              <w:spacing w:after="0" w:line="240" w:lineRule="auto"/>
+              <w:ind w:left="1068"/>
+              <w:jc w:val="both"/>
+              <w:rPr>
+                <w:rFonts w:ascii="Tahoma" w:hAnsi="Tahoma" w:cs="Tahoma"/>
+                <w:color w:val="000000" w:themeColor="text1"/>
+                <w:sz w:val="20"/>
+                <w:szCs w:val="20"/>
+              </w:rPr>
+            </w:pPr>
+            <w:bookmarkStart w:id="0" w:name="_GoBack"/>
+            <w:bookmarkEnd w:id="0"/>
+          </w:p>
+          <w:p>
+            <w:pPr>
               <w:spacing w:after="0"/>
               <w:rPr>
                 <w:rFonts w:ascii="Tahoma" w:hAnsi="Tahoma" w:cs="Tahoma"/>
@@ -1833,7 +1757,7 @@
                 <w:szCs w:val="20"/>
                 <w:u w:val="single"/>
               </w:rPr>
-              <w:t>Erro no processamento</w:t>
+              <w:t>Falha de acesso ao banco de dados</w:t>
             </w:r>
           </w:p>
           <w:p>
@@ -1867,7 +1791,34 @@
                 <w:sz w:val="20"/>
                 <w:szCs w:val="20"/>
               </w:rPr>
-              <w:t>exibe uma mensagem de erro com os detalhes do erro</w:t>
+              <w:t xml:space="preserve">exibe uma </w:t>
+            </w:r>
+            <w:r>
+              <w:rPr>
+                <w:rFonts w:ascii="Tahoma" w:hAnsi="Tahoma" w:cs="Tahoma"/>
+                <w:color w:val="000000" w:themeColor="text1"/>
+                <w:sz w:val="20"/>
+                <w:szCs w:val="20"/>
+              </w:rPr>
+              <w:t>mensagem</w:t>
+            </w:r>
+            <w:r>
+              <w:rPr>
+                <w:rFonts w:ascii="Tahoma" w:hAnsi="Tahoma" w:cs="Tahoma"/>
+                <w:color w:val="000000" w:themeColor="text1"/>
+                <w:sz w:val="20"/>
+                <w:szCs w:val="20"/>
+              </w:rPr>
+              <w:t xml:space="preserve"> com os detalhes do erro</w:t>
+            </w:r>
+            <w:r>
+              <w:rPr>
+                <w:rFonts w:ascii="Tahoma" w:hAnsi="Tahoma" w:cs="Tahoma"/>
+                <w:color w:val="000000" w:themeColor="text1"/>
+                <w:sz w:val="20"/>
+                <w:szCs w:val="20"/>
+              </w:rPr>
+              <w:t>.</w:t>
             </w:r>
           </w:p>
           <w:p>
@@ -1892,27 +1843,7 @@
                 <w:sz w:val="20"/>
                 <w:szCs w:val="20"/>
               </w:rPr>
-              <w:t xml:space="preserve">Sistema volta para o passo </w:t>
-            </w:r>
-            <w:proofErr w:type="gramStart"/>
-            <w:r>
-              <w:rPr>
-                <w:rFonts w:ascii="Tahoma" w:hAnsi="Tahoma" w:cs="Tahoma"/>
-                <w:color w:val="000000" w:themeColor="text1"/>
-                <w:sz w:val="20"/>
-                <w:szCs w:val="20"/>
-              </w:rPr>
-              <w:t>2</w:t>
-            </w:r>
-            <w:proofErr w:type="gramEnd"/>
-            <w:r>
-              <w:rPr>
-                <w:rFonts w:ascii="Tahoma" w:hAnsi="Tahoma" w:cs="Tahoma"/>
-                <w:color w:val="000000" w:themeColor="text1"/>
-                <w:sz w:val="20"/>
-                <w:szCs w:val="20"/>
-              </w:rPr>
-              <w:t xml:space="preserve"> do cenário principal.</w:t>
+              <w:t>Sistema volta para o passo 2 do cenário principal.</w:t>
             </w:r>
           </w:p>
           <w:p>
@@ -2846,7 +2777,6 @@
                 <w:color w:val="808080" w:themeColor="background1" w:themeShade="80"/>
               </w:rPr>
             </w:pPr>
-            <w:bookmarkStart w:id="0" w:name="_GoBack"/>
             <w:r>
               <w:rPr>
                 <w:rFonts w:ascii="Arial" w:hAnsi="Arial" w:cs="Arial"/>
@@ -2858,8 +2788,8 @@
               <w:drawing>
                 <wp:inline distT="0" distB="0" distL="0" distR="0">
                   <wp:extent cx="5760085" cy="3206750"/>
-                  <wp:effectExtent l="19050" t="0" r="0" b="0"/>
-                  <wp:docPr id="2" name="Imagem 1" descr="UC-02 Protótipo.png"/>
+                  <wp:effectExtent l="0" t="0" r="0" b="0"/>
+                  <wp:docPr id="3" name="Imagem 3"/>
                   <wp:cNvGraphicFramePr>
                     <a:graphicFrameLocks xmlns:a="http://schemas.openxmlformats.org/drawingml/2006/main" noChangeAspect="1"/>
                   </wp:cNvGraphicFramePr>
@@ -2871,7 +2801,13 @@
                           <pic:cNvPicPr/>
                         </pic:nvPicPr>
                         <pic:blipFill>
-                          <a:blip r:embed="rId8"/>
+                          <a:blip r:embed="rId8">
+                            <a:extLst>
+                              <a:ext uri="{28A0092B-C50C-407E-A947-70E740481C1C}">
+                                <a14:useLocalDpi xmlns:a14="http://schemas.microsoft.com/office/drawing/2010/main" val="0"/>
+                              </a:ext>
+                            </a:extLst>
+                          </a:blip>
                           <a:stretch>
                             <a:fillRect/>
                           </a:stretch>
@@ -2891,7 +2827,6 @@
                 </wp:inline>
               </w:drawing>
             </w:r>
-            <w:bookmarkEnd w:id="0"/>
           </w:p>
         </w:tc>
       </w:tr>

</xml_diff>

<commit_message>
Ajuste no template 4.5, 6.1, nos ucs 2,3,4,5,7 e 8 e no ut 6
</commit_message>
<xml_diff>
--- a/4.3 Caso de Uso - UC-02 Cadastrar usuário.docx
+++ b/4.3 Caso de Uso - UC-02 Cadastrar usuário.docx
@@ -749,7 +749,16 @@
                 <w:sz w:val="20"/>
                 <w:szCs w:val="20"/>
               </w:rPr>
-              <w:t>Ator confirma o cadastro do usuário.</w:t>
+              <w:t xml:space="preserve">Ator </w:t>
+            </w:r>
+            <w:r>
+              <w:rPr>
+                <w:rFonts w:ascii="Tahoma" w:hAnsi="Tahoma" w:cs="Tahoma"/>
+                <w:color w:val="000000" w:themeColor="text1"/>
+                <w:sz w:val="20"/>
+                <w:szCs w:val="20"/>
+              </w:rPr>
+              <w:t>clica no botão cadastrar.</w:t>
             </w:r>
           </w:p>
           <w:p>
@@ -1122,7 +1131,7 @@
                 <w:sz w:val="20"/>
                 <w:szCs w:val="20"/>
               </w:rPr>
-              <w:t>volta para a tela inicial do painel administrativo.</w:t>
+              <w:t>volta para a tela inicial.</w:t>
             </w:r>
           </w:p>
           <w:p>
@@ -1711,8 +1720,6 @@
                 <w:szCs w:val="20"/>
               </w:rPr>
             </w:pPr>
-            <w:bookmarkStart w:id="0" w:name="_GoBack"/>
-            <w:bookmarkEnd w:id="0"/>
           </w:p>
           <w:p>
             <w:pPr>
@@ -3002,8 +3009,8 @@
               <w:drawing>
                 <wp:inline distT="0" distB="0" distL="0" distR="0">
                   <wp:extent cx="5760085" cy="5674360"/>
-                  <wp:effectExtent l="19050" t="0" r="0" b="0"/>
-                  <wp:docPr id="1" name="Imagem 0" descr="UC-02 Diagrama.png"/>
+                  <wp:effectExtent l="0" t="0" r="0" b="0"/>
+                  <wp:docPr id="2" name="Imagem 2"/>
                   <wp:cNvGraphicFramePr>
                     <a:graphicFrameLocks xmlns:a="http://schemas.openxmlformats.org/drawingml/2006/main" noChangeAspect="1"/>
                   </wp:cNvGraphicFramePr>
@@ -3015,7 +3022,13 @@
                           <pic:cNvPicPr/>
                         </pic:nvPicPr>
                         <pic:blipFill>
-                          <a:blip r:embed="rId9"/>
+                          <a:blip r:embed="rId9">
+                            <a:extLst>
+                              <a:ext uri="{28A0092B-C50C-407E-A947-70E740481C1C}">
+                                <a14:useLocalDpi xmlns:a14="http://schemas.microsoft.com/office/drawing/2010/main" val="0"/>
+                              </a:ext>
+                            </a:extLst>
+                          </a:blip>
                           <a:stretch>
                             <a:fillRect/>
                           </a:stretch>
@@ -3049,7 +3062,10 @@
         </w:rPr>
       </w:pPr>
     </w:p>
-    <w:p/>
+    <w:p>
+      <w:bookmarkStart w:id="0" w:name="_GoBack"/>
+      <w:bookmarkEnd w:id="0"/>
+    </w:p>
     <w:sectPr>
       <w:headerReference w:type="default" r:id="rId10"/>
       <w:footerReference w:type="default" r:id="rId11"/>

</xml_diff>

<commit_message>
Ajuste na pós condição do caso de uso 2
</commit_message>
<xml_diff>
--- a/4.3 Caso de Uso - UC-02 Cadastrar usuário.docx
+++ b/4.3 Caso de Uso - UC-02 Cadastrar usuário.docx
@@ -1981,8 +1981,31 @@
                 <w:rFonts w:ascii="Arial" w:hAnsi="Arial" w:cs="Arial"/>
                 <w:bCs/>
               </w:rPr>
-              <w:t>com sucesso.</w:t>
-            </w:r>
+              <w:t>com sucesso</w:t>
+            </w:r>
+            <w:r>
+              <w:rPr>
+                <w:rFonts w:ascii="Arial" w:hAnsi="Arial" w:cs="Arial"/>
+                <w:bCs/>
+              </w:rPr>
+              <w:t>,</w:t>
+            </w:r>
+            <w:r>
+              <w:rPr>
+                <w:rFonts w:ascii="Arial" w:hAnsi="Arial" w:cs="Arial"/>
+                <w:bCs/>
+              </w:rPr>
+              <w:t xml:space="preserve"> cadastro do novo usuário disponível para alteração</w:t>
+            </w:r>
+            <w:r>
+              <w:rPr>
+                <w:rFonts w:ascii="Arial" w:hAnsi="Arial" w:cs="Arial"/>
+                <w:bCs/>
+              </w:rPr>
+              <w:t>, consulta e acesso ao sistema com permissões referentes ao seu perfil.</w:t>
+            </w:r>
+            <w:bookmarkStart w:id="0" w:name="_GoBack"/>
+            <w:bookmarkEnd w:id="0"/>
           </w:p>
           <w:p>
             <w:pPr>
@@ -2055,7 +2078,6 @@
                 <w:b/>
                 <w:bCs/>
               </w:rPr>
-              <w:lastRenderedPageBreak/>
               <w:t>7 – REGRAS</w:t>
             </w:r>
             <w:r>
@@ -3343,10 +3365,16 @@
             <w:rPr>
               <w:rFonts w:ascii="Arial" w:hAnsi="Arial" w:cs="Arial"/>
             </w:rPr>
-            <w:t xml:space="preserve"> Machines</w:t>
+            <w:t xml:space="preserve"> </w:t>
           </w:r>
-          <w:bookmarkStart w:id="0" w:name="_GoBack"/>
-          <w:bookmarkEnd w:id="0"/>
+          <w:proofErr w:type="spellStart"/>
+          <w:r>
+            <w:rPr>
+              <w:rFonts w:ascii="Arial" w:hAnsi="Arial" w:cs="Arial"/>
+            </w:rPr>
+            <w:t>Machines</w:t>
+          </w:r>
+          <w:proofErr w:type="spellEnd"/>
         </w:p>
       </w:tc>
     </w:tr>

</xml_diff>

<commit_message>
Remoção da regra de troca de senha obrigatória para primeiro login após cadastro de usuário
</commit_message>
<xml_diff>
--- a/4.3 Caso de Uso - UC-02 Cadastrar usuário.docx
+++ b/4.3 Caso de Uso - UC-02 Cadastrar usuário.docx
@@ -2283,264 +2283,6 @@
               <w:jc w:val="both"/>
               <w:rPr>
                 <w:rFonts w:ascii="Tahoma" w:hAnsi="Tahoma" w:cs="Tahoma"/>
-                <w:sz w:val="20"/>
-                <w:szCs w:val="20"/>
-              </w:rPr>
-            </w:pPr>
-          </w:p>
-          <w:p>
-            <w:pPr>
-              <w:pStyle w:val="Cabealho"/>
-              <w:jc w:val="both"/>
-              <w:rPr>
-                <w:rFonts w:ascii="Tahoma" w:hAnsi="Tahoma" w:cs="Tahoma"/>
-                <w:sz w:val="20"/>
-                <w:szCs w:val="20"/>
-              </w:rPr>
-            </w:pPr>
-            <w:r>
-              <w:rPr>
-                <w:rFonts w:ascii="Tahoma" w:hAnsi="Tahoma" w:cs="Tahoma"/>
-                <w:b/>
-                <w:sz w:val="20"/>
-                <w:szCs w:val="20"/>
-              </w:rPr>
-              <w:t xml:space="preserve">Regra de </w:t>
-            </w:r>
-            <w:r>
-              <w:rPr>
-                <w:rFonts w:ascii="Tahoma" w:hAnsi="Tahoma" w:cs="Tahoma"/>
-                <w:b/>
-                <w:sz w:val="20"/>
-                <w:szCs w:val="20"/>
-              </w:rPr>
-              <w:t xml:space="preserve">primeiro </w:t>
-            </w:r>
-            <w:proofErr w:type="spellStart"/>
-            <w:r>
-              <w:rPr>
-                <w:rFonts w:ascii="Tahoma" w:hAnsi="Tahoma" w:cs="Tahoma"/>
-                <w:b/>
-                <w:sz w:val="20"/>
-                <w:szCs w:val="20"/>
-              </w:rPr>
-              <w:t>login</w:t>
-            </w:r>
-            <w:proofErr w:type="spellEnd"/>
-            <w:r>
-              <w:rPr>
-                <w:rFonts w:ascii="Tahoma" w:hAnsi="Tahoma" w:cs="Tahoma"/>
-                <w:b/>
-                <w:sz w:val="20"/>
-                <w:szCs w:val="20"/>
-              </w:rPr>
-              <w:t>:</w:t>
-            </w:r>
-            <w:r>
-              <w:rPr>
-                <w:rFonts w:ascii="Tahoma" w:hAnsi="Tahoma" w:cs="Tahoma"/>
-                <w:b/>
-                <w:sz w:val="20"/>
-                <w:szCs w:val="20"/>
-              </w:rPr>
-              <w:t xml:space="preserve"> </w:t>
-            </w:r>
-            <w:r>
-              <w:rPr>
-                <w:rFonts w:ascii="Tahoma" w:hAnsi="Tahoma" w:cs="Tahoma"/>
-                <w:sz w:val="20"/>
-                <w:szCs w:val="20"/>
-              </w:rPr>
-              <w:t xml:space="preserve">Ao </w:t>
-            </w:r>
-            <w:r>
-              <w:rPr>
-                <w:rFonts w:ascii="Tahoma" w:hAnsi="Tahoma" w:cs="Tahoma"/>
-                <w:sz w:val="20"/>
-                <w:szCs w:val="20"/>
-              </w:rPr>
-              <w:t xml:space="preserve">realizar </w:t>
-            </w:r>
-            <w:proofErr w:type="spellStart"/>
-            <w:r>
-              <w:rPr>
-                <w:rFonts w:ascii="Tahoma" w:hAnsi="Tahoma" w:cs="Tahoma"/>
-                <w:sz w:val="20"/>
-                <w:szCs w:val="20"/>
-              </w:rPr>
-              <w:t>login</w:t>
-            </w:r>
-            <w:proofErr w:type="spellEnd"/>
-            <w:r>
-              <w:rPr>
-                <w:rFonts w:ascii="Tahoma" w:hAnsi="Tahoma" w:cs="Tahoma"/>
-                <w:sz w:val="20"/>
-                <w:szCs w:val="20"/>
-              </w:rPr>
-              <w:t xml:space="preserve"> </w:t>
-            </w:r>
-            <w:r>
-              <w:rPr>
-                <w:rFonts w:ascii="Tahoma" w:hAnsi="Tahoma" w:cs="Tahoma"/>
-                <w:sz w:val="20"/>
-                <w:szCs w:val="20"/>
-              </w:rPr>
-              <w:t>no sistema pela primeira vez,</w:t>
-            </w:r>
-            <w:r>
-              <w:rPr>
-                <w:rFonts w:ascii="Tahoma" w:hAnsi="Tahoma" w:cs="Tahoma"/>
-                <w:sz w:val="20"/>
-                <w:szCs w:val="20"/>
-              </w:rPr>
-              <w:t xml:space="preserve"> o usuário deve ser</w:t>
-            </w:r>
-            <w:r>
-              <w:rPr>
-                <w:rFonts w:ascii="Tahoma" w:hAnsi="Tahoma" w:cs="Tahoma"/>
-                <w:sz w:val="20"/>
-                <w:szCs w:val="20"/>
-              </w:rPr>
-              <w:t xml:space="preserve"> obrigado a realizar a troca da </w:t>
-            </w:r>
-            <w:r>
-              <w:rPr>
-                <w:rFonts w:ascii="Tahoma" w:hAnsi="Tahoma" w:cs="Tahoma"/>
-                <w:sz w:val="20"/>
-                <w:szCs w:val="20"/>
-              </w:rPr>
-              <w:t>senha</w:t>
-            </w:r>
-            <w:r>
-              <w:rPr>
-                <w:rFonts w:ascii="Tahoma" w:hAnsi="Tahoma" w:cs="Tahoma"/>
-                <w:sz w:val="20"/>
-                <w:szCs w:val="20"/>
-              </w:rPr>
-              <w:t xml:space="preserve"> definida pelo administrator na operação de cadastro</w:t>
-            </w:r>
-            <w:r>
-              <w:rPr>
-                <w:rFonts w:ascii="Tahoma" w:hAnsi="Tahoma" w:cs="Tahoma"/>
-                <w:sz w:val="20"/>
-                <w:szCs w:val="20"/>
-              </w:rPr>
-              <w:t>.</w:t>
-            </w:r>
-            <w:r>
-              <w:rPr>
-                <w:rFonts w:ascii="Tahoma" w:hAnsi="Tahoma" w:cs="Tahoma"/>
-                <w:sz w:val="20"/>
-                <w:szCs w:val="20"/>
-              </w:rPr>
-              <w:t xml:space="preserve"> </w:t>
-            </w:r>
-            <w:r>
-              <w:rPr>
-                <w:rFonts w:ascii="Tahoma" w:hAnsi="Tahoma" w:cs="Tahoma"/>
-                <w:sz w:val="20"/>
-                <w:szCs w:val="20"/>
-              </w:rPr>
-              <w:t>Dessa forma</w:t>
-            </w:r>
-            <w:r>
-              <w:rPr>
-                <w:rFonts w:ascii="Tahoma" w:hAnsi="Tahoma" w:cs="Tahoma"/>
-                <w:sz w:val="20"/>
-                <w:szCs w:val="20"/>
-              </w:rPr>
-              <w:t xml:space="preserve">, novos usuários devem ter uma </w:t>
-            </w:r>
-            <w:proofErr w:type="spellStart"/>
-            <w:r>
-              <w:rPr>
-                <w:rFonts w:ascii="Tahoma" w:hAnsi="Tahoma" w:cs="Tahoma"/>
-                <w:sz w:val="20"/>
-                <w:szCs w:val="20"/>
-              </w:rPr>
-              <w:t>flag</w:t>
-            </w:r>
-            <w:proofErr w:type="spellEnd"/>
-            <w:r>
-              <w:rPr>
-                <w:rFonts w:ascii="Tahoma" w:hAnsi="Tahoma" w:cs="Tahoma"/>
-                <w:sz w:val="20"/>
-                <w:szCs w:val="20"/>
-              </w:rPr>
-              <w:t xml:space="preserve"> vinculada </w:t>
-            </w:r>
-            <w:r>
-              <w:rPr>
-                <w:rFonts w:ascii="Tahoma" w:hAnsi="Tahoma" w:cs="Tahoma"/>
-                <w:sz w:val="20"/>
-                <w:szCs w:val="20"/>
-              </w:rPr>
-              <w:t xml:space="preserve">a seu registro </w:t>
-            </w:r>
-            <w:r>
-              <w:rPr>
-                <w:rFonts w:ascii="Tahoma" w:hAnsi="Tahoma" w:cs="Tahoma"/>
-                <w:sz w:val="20"/>
-                <w:szCs w:val="20"/>
-              </w:rPr>
-              <w:t xml:space="preserve">para que </w:t>
-            </w:r>
-            <w:r>
-              <w:rPr>
-                <w:rFonts w:ascii="Tahoma" w:hAnsi="Tahoma" w:cs="Tahoma"/>
-                <w:sz w:val="20"/>
-                <w:szCs w:val="20"/>
-              </w:rPr>
-              <w:t xml:space="preserve">seja possível que </w:t>
-            </w:r>
-            <w:r>
-              <w:rPr>
-                <w:rFonts w:ascii="Tahoma" w:hAnsi="Tahoma" w:cs="Tahoma"/>
-                <w:sz w:val="20"/>
-                <w:szCs w:val="20"/>
-              </w:rPr>
-              <w:t xml:space="preserve">o sistema identifique que é o primeiro </w:t>
-            </w:r>
-            <w:proofErr w:type="spellStart"/>
-            <w:r>
-              <w:rPr>
-                <w:rFonts w:ascii="Tahoma" w:hAnsi="Tahoma" w:cs="Tahoma"/>
-                <w:sz w:val="20"/>
-                <w:szCs w:val="20"/>
-              </w:rPr>
-              <w:t>login</w:t>
-            </w:r>
-            <w:proofErr w:type="spellEnd"/>
-            <w:r>
-              <w:rPr>
-                <w:rFonts w:ascii="Tahoma" w:hAnsi="Tahoma" w:cs="Tahoma"/>
-                <w:sz w:val="20"/>
-                <w:szCs w:val="20"/>
-              </w:rPr>
-              <w:t xml:space="preserve"> do mesmo no sistema</w:t>
-            </w:r>
-            <w:r>
-              <w:rPr>
-                <w:rFonts w:ascii="Tahoma" w:hAnsi="Tahoma" w:cs="Tahoma"/>
-                <w:sz w:val="20"/>
-                <w:szCs w:val="20"/>
-              </w:rPr>
-              <w:t xml:space="preserve"> e obrigue a troca de senha</w:t>
-            </w:r>
-            <w:r>
-              <w:rPr>
-                <w:rFonts w:ascii="Tahoma" w:hAnsi="Tahoma" w:cs="Tahoma"/>
-                <w:sz w:val="20"/>
-                <w:szCs w:val="20"/>
-              </w:rPr>
-              <w:t>.</w:t>
-            </w:r>
-          </w:p>
-          <w:p>
-            <w:pPr>
-              <w:pStyle w:val="Cabealho"/>
-              <w:rPr>
-                <w:rFonts w:ascii="Tahoma" w:hAnsi="Tahoma" w:cs="Tahoma"/>
                 <w:b/>
                 <w:bCs/>
                 <w:color w:val="808080" w:themeColor="background1" w:themeShade="80"/>
@@ -2548,6 +2290,8 @@
                 <w:szCs w:val="20"/>
               </w:rPr>
             </w:pPr>
+            <w:bookmarkStart w:id="0" w:name="_GoBack"/>
+            <w:bookmarkEnd w:id="0"/>
           </w:p>
         </w:tc>
       </w:tr>
@@ -2573,8 +2317,6 @@
                 <w:bCs/>
               </w:rPr>
             </w:pPr>
-            <w:bookmarkStart w:id="0" w:name="_GoBack"/>
-            <w:bookmarkEnd w:id="0"/>
             <w:r>
               <w:rPr>
                 <w:rFonts w:ascii="Arial" w:hAnsi="Arial" w:cs="Arial"/>

</xml_diff>

<commit_message>
Caso de teste 2
</commit_message>
<xml_diff>
--- a/4.3 Caso de Uso - UC-02 Cadastrar usuário.docx
+++ b/4.3 Caso de Uso - UC-02 Cadastrar usuário.docx
@@ -649,6 +649,7 @@
               </w:rPr>
               <w:t xml:space="preserve"> solicitados </w:t>
             </w:r>
+            <w:bookmarkStart w:id="0" w:name="_GoBack"/>
             <w:r>
               <w:rPr>
                 <w:rFonts w:ascii="Tahoma" w:hAnsi="Tahoma" w:cs="Tahoma"/>
@@ -691,8 +692,33 @@
                 <w:sz w:val="20"/>
                 <w:szCs w:val="20"/>
               </w:rPr>
-              <w:t xml:space="preserve"> e nome).</w:t>
-            </w:r>
+              <w:t xml:space="preserve">, </w:t>
+            </w:r>
+            <w:r>
+              <w:rPr>
+                <w:rFonts w:ascii="Tahoma" w:hAnsi="Tahoma" w:cs="Tahoma"/>
+                <w:sz w:val="20"/>
+                <w:szCs w:val="20"/>
+              </w:rPr>
+              <w:t>nome</w:t>
+            </w:r>
+            <w:r>
+              <w:rPr>
+                <w:rFonts w:ascii="Tahoma" w:hAnsi="Tahoma" w:cs="Tahoma"/>
+                <w:sz w:val="20"/>
+                <w:szCs w:val="20"/>
+              </w:rPr>
+              <w:t xml:space="preserve"> e perfil</w:t>
+            </w:r>
+            <w:r>
+              <w:rPr>
+                <w:rFonts w:ascii="Tahoma" w:hAnsi="Tahoma" w:cs="Tahoma"/>
+                <w:sz w:val="20"/>
+                <w:szCs w:val="20"/>
+              </w:rPr>
+              <w:t>).</w:t>
+            </w:r>
+            <w:bookmarkEnd w:id="0"/>
           </w:p>
           <w:p>
             <w:pPr>
@@ -2290,8 +2316,6 @@
                 <w:szCs w:val="20"/>
               </w:rPr>
             </w:pPr>
-            <w:bookmarkStart w:id="0" w:name="_GoBack"/>
-            <w:bookmarkEnd w:id="0"/>
           </w:p>
         </w:tc>
       </w:tr>

</xml_diff>